<commit_message>
Actualizada documentación, pero no acabada
</commit_message>
<xml_diff>
--- a/formatoDocumentacion.docx
+++ b/formatoDocumentacion.docx
@@ -12,12 +12,12 @@
         <w:gridCol w:w="4322"/>
         <w:gridCol w:w="4322"/>
       </w:tblGrid>
-      <w:tr>
+      <w:tr xmlns:wp14="http://schemas.microsoft.com/office/word/2010/wordml" wp14:textId="77777777">
         <w:tc>
           <w:tcPr>
             <w:tcW w:w="4322" w:type="dxa"/>
           </w:tcPr>
-          <w:p>
+          <w:p wp14:textId="77777777">
             <w:pPr>
               <w:rPr>
                 <w:lang w:val="es-ES_tradnl"/>
@@ -35,7 +35,7 @@
           <w:tcPr>
             <w:tcW w:w="4322" w:type="dxa"/>
           </w:tcPr>
-          <w:p>
+          <w:p wp14:textId="77777777">
             <w:pPr>
               <w:rPr>
                 <w:lang w:val="es-ES_tradnl"/>
@@ -64,14 +64,14 @@
             </w:r>
             <w:proofErr w:type="spellEnd"/>
           </w:p>
-          <w:p>
-            <w:pPr>
-              <w:rPr>
-                <w:lang w:val="es-ES_tradnl"/>
-              </w:rPr>
-            </w:pPr>
-          </w:p>
-          <w:p>
+          <w:p wp14:textId="77777777">
+            <w:pPr>
+              <w:rPr>
+                <w:lang w:val="es-ES_tradnl"/>
+              </w:rPr>
+            </w:pPr>
+          </w:p>
+          <w:p wp14:textId="77777777">
             <w:pPr>
               <w:rPr>
                 <w:lang w:val="es-ES_tradnl"/>
@@ -80,12 +80,12 @@
           </w:p>
         </w:tc>
       </w:tr>
-      <w:tr>
+      <w:tr xmlns:wp14="http://schemas.microsoft.com/office/word/2010/wordml" wp14:textId="77777777">
         <w:tc>
           <w:tcPr>
             <w:tcW w:w="4322" w:type="dxa"/>
           </w:tcPr>
-          <w:p>
+          <w:p wp14:textId="77777777">
             <w:pPr>
               <w:rPr>
                 <w:lang w:val="es-ES_tradnl"/>
@@ -103,14 +103,14 @@
           <w:tcPr>
             <w:tcW w:w="4322" w:type="dxa"/>
           </w:tcPr>
-          <w:p>
-            <w:pPr>
-              <w:rPr>
-                <w:lang w:val="es-ES_tradnl"/>
-              </w:rPr>
-            </w:pPr>
-          </w:p>
-          <w:p>
+          <w:p wp14:textId="77777777">
+            <w:pPr>
+              <w:rPr>
+                <w:lang w:val="es-ES_tradnl"/>
+              </w:rPr>
+            </w:pPr>
+          </w:p>
+          <w:p wp14:textId="77777777">
             <w:pPr>
               <w:rPr>
                 <w:lang w:val="es-ES_tradnl"/>
@@ -120,7 +120,7 @@
         </w:tc>
       </w:tr>
     </w:tbl>
-    <w:p>
+    <w:p xmlns:wp14="http://schemas.microsoft.com/office/word/2010/wordml" wp14:textId="77777777">
       <w:pPr>
         <w:rPr>
           <w:lang w:val="es-ES_tradnl"/>
@@ -138,13 +138,13 @@
         <w:gridCol w:w="2552"/>
         <w:gridCol w:w="1984"/>
       </w:tblGrid>
-      <w:tr>
+      <w:tr xmlns:wp14="http://schemas.microsoft.com/office/word/2010/wordml" wp14:textId="77777777">
         <w:tc>
           <w:tcPr>
             <w:tcW w:w="8613" w:type="dxa"/>
             <w:gridSpan w:val="3"/>
           </w:tcPr>
-          <w:p>
+          <w:p wp14:textId="77777777">
             <w:pPr>
               <w:rPr>
                 <w:lang w:val="es-ES_tradnl"/>
@@ -159,12 +159,12 @@
           </w:p>
         </w:tc>
       </w:tr>
-      <w:tr>
+      <w:tr xmlns:wp14="http://schemas.microsoft.com/office/word/2010/wordml" wp14:textId="77777777">
         <w:tc>
           <w:tcPr>
             <w:tcW w:w="4077" w:type="dxa"/>
           </w:tcPr>
-          <w:p>
+          <w:p wp14:textId="77777777">
             <w:pPr>
               <w:rPr>
                 <w:lang w:val="es-ES_tradnl"/>
@@ -182,7 +182,7 @@
           <w:tcPr>
             <w:tcW w:w="2552" w:type="dxa"/>
           </w:tcPr>
-          <w:p>
+          <w:p wp14:textId="77777777">
             <w:pPr>
               <w:rPr>
                 <w:lang w:val="es-ES_tradnl"/>
@@ -200,7 +200,7 @@
           <w:tcPr>
             <w:tcW w:w="1984" w:type="dxa"/>
           </w:tcPr>
-          <w:p>
+          <w:p wp14:textId="77777777">
             <w:pPr>
               <w:rPr>
                 <w:lang w:val="es-ES_tradnl"/>
@@ -215,12 +215,12 @@
           </w:p>
         </w:tc>
       </w:tr>
-      <w:tr>
+      <w:tr xmlns:wp14="http://schemas.microsoft.com/office/word/2010/wordml" wp14:textId="77777777">
         <w:tc>
           <w:tcPr>
             <w:tcW w:w="4077" w:type="dxa"/>
           </w:tcPr>
-          <w:p>
+          <w:p wp14:textId="77777777">
             <w:pPr>
               <w:rPr>
                 <w:lang w:val="es-ES_tradnl"/>
@@ -238,7 +238,7 @@
           <w:tcPr>
             <w:tcW w:w="2552" w:type="dxa"/>
           </w:tcPr>
-          <w:p>
+          <w:p wp14:textId="77777777">
             <w:pPr>
               <w:rPr>
                 <w:lang w:val="es-ES_tradnl"/>
@@ -256,7 +256,7 @@
           <w:tcPr>
             <w:tcW w:w="1984" w:type="dxa"/>
           </w:tcPr>
-          <w:p>
+          <w:p wp14:textId="77777777">
             <w:pPr>
               <w:rPr>
                 <w:lang w:val="es-ES_tradnl"/>
@@ -271,12 +271,12 @@
           </w:p>
         </w:tc>
       </w:tr>
-      <w:tr>
+      <w:tr xmlns:wp14="http://schemas.microsoft.com/office/word/2010/wordml" wp14:textId="77777777">
         <w:tc>
           <w:tcPr>
             <w:tcW w:w="4077" w:type="dxa"/>
           </w:tcPr>
-          <w:p>
+          <w:p wp14:textId="77777777">
             <w:pPr>
               <w:rPr>
                 <w:lang w:val="es-ES_tradnl"/>
@@ -302,7 +302,7 @@
           <w:tcPr>
             <w:tcW w:w="2552" w:type="dxa"/>
           </w:tcPr>
-          <w:p>
+          <w:p wp14:textId="77777777">
             <w:pPr>
               <w:rPr>
                 <w:lang w:val="es-ES_tradnl"/>
@@ -314,7 +314,7 @@
           <w:tcPr>
             <w:tcW w:w="1984" w:type="dxa"/>
           </w:tcPr>
-          <w:p>
+          <w:p wp14:textId="77777777">
             <w:pPr>
               <w:rPr>
                 <w:lang w:val="es-ES_tradnl"/>
@@ -323,12 +323,12 @@
           </w:p>
         </w:tc>
       </w:tr>
-      <w:tr>
+      <w:tr xmlns:wp14="http://schemas.microsoft.com/office/word/2010/wordml" wp14:textId="77777777">
         <w:tc>
           <w:tcPr>
             <w:tcW w:w="4077" w:type="dxa"/>
           </w:tcPr>
-          <w:p>
+          <w:p wp14:textId="77777777">
             <w:pPr>
               <w:rPr>
                 <w:lang w:val="es-ES_tradnl"/>
@@ -354,7 +354,7 @@
           <w:tcPr>
             <w:tcW w:w="2552" w:type="dxa"/>
           </w:tcPr>
-          <w:p>
+          <w:p wp14:textId="77777777">
             <w:pPr>
               <w:rPr>
                 <w:lang w:val="es-ES_tradnl"/>
@@ -372,7 +372,7 @@
           <w:tcPr>
             <w:tcW w:w="1984" w:type="dxa"/>
           </w:tcPr>
-          <w:p>
+          <w:p wp14:textId="77777777">
             <w:pPr>
               <w:rPr>
                 <w:lang w:val="es-ES_tradnl"/>
@@ -388,14 +388,14 @@
         </w:tc>
       </w:tr>
     </w:tbl>
-    <w:p>
+    <w:p xmlns:wp14="http://schemas.microsoft.com/office/word/2010/wordml" wp14:textId="77777777">
       <w:pPr>
         <w:rPr>
           <w:lang w:val="es-ES_tradnl"/>
         </w:rPr>
       </w:pPr>
     </w:p>
-    <w:p>
+    <w:p xmlns:wp14="http://schemas.microsoft.com/office/word/2010/wordml" wp14:textId="77777777">
       <w:pPr>
         <w:pStyle w:val="Ttulo2"/>
         <w:rPr>
@@ -409,7 +409,7 @@
         <w:t>Distribución del trabajo entre los componentes</w:t>
       </w:r>
     </w:p>
-    <w:p>
+    <w:p xmlns:wp14="http://schemas.microsoft.com/office/word/2010/wordml" wp14:textId="77777777">
       <w:pPr>
         <w:rPr>
           <w:sz w:val="24"/>
@@ -469,12 +469,13 @@
         <w:gridCol w:w="552"/>
         <w:gridCol w:w="6352"/>
       </w:tblGrid>
-      <w:tr>
+      <w:tr xmlns:wp14="http://schemas.microsoft.com/office/word/2010/wordml" wp14:textId="77777777">
         <w:tc>
           <w:tcPr>
             <w:tcW w:w="1242" w:type="dxa"/>
-          </w:tcPr>
-          <w:p>
+            <w:tcMar/>
+          </w:tcPr>
+          <w:p wp14:textId="77777777">
             <w:pPr>
               <w:rPr>
                 <w:lang w:val="es-ES_tradnl"/>
@@ -497,8 +498,9 @@
         <w:tc>
           <w:tcPr>
             <w:tcW w:w="567" w:type="dxa"/>
-          </w:tcPr>
-          <w:p>
+            <w:tcMar/>
+          </w:tcPr>
+          <w:p wp14:textId="77777777">
             <w:pPr>
               <w:jc w:val="center"/>
               <w:rPr>
@@ -516,8 +518,9 @@
         <w:tc>
           <w:tcPr>
             <w:tcW w:w="6946" w:type="dxa"/>
-          </w:tcPr>
-          <w:p>
+            <w:tcMar/>
+          </w:tcPr>
+          <w:p wp14:textId="77777777">
             <w:pPr>
               <w:rPr>
                 <w:lang w:val="es-ES_tradnl"/>
@@ -532,15 +535,16 @@
           </w:p>
         </w:tc>
       </w:tr>
-      <w:tr>
+      <w:tr xmlns:wp14="http://schemas.microsoft.com/office/word/2010/wordml" wp14:textId="77777777">
         <w:trPr>
           <w:trHeight w:val="925"/>
         </w:trPr>
         <w:tc>
           <w:tcPr>
             <w:tcW w:w="1242" w:type="dxa"/>
-          </w:tcPr>
-          <w:p>
+            <w:tcMar/>
+          </w:tcPr>
+          <w:p wp14:textId="77777777">
             <w:pPr>
               <w:rPr>
                 <w:lang w:val="es-ES_tradnl"/>
@@ -557,8 +561,9 @@
         <w:tc>
           <w:tcPr>
             <w:tcW w:w="567" w:type="dxa"/>
-          </w:tcPr>
-          <w:p>
+            <w:tcMar/>
+          </w:tcPr>
+          <w:p wp14:textId="77777777">
             <w:pPr>
               <w:rPr>
                 <w:lang w:val="es-ES_tradnl"/>
@@ -575,8 +580,9 @@
         <w:tc>
           <w:tcPr>
             <w:tcW w:w="6946" w:type="dxa"/>
-          </w:tcPr>
-          <w:p>
+            <w:tcMar/>
+          </w:tcPr>
+          <w:p wp14:textId="77777777">
             <w:pPr>
               <w:rPr>
                 <w:lang w:val="es-ES_tradnl"/>
@@ -603,7 +609,7 @@
               <w:t>, trabalenguas, memoria y equilibrio. Internacionalización</w:t>
             </w:r>
           </w:p>
-          <w:p>
+          <w:p wp14:textId="77777777">
             <w:pPr>
               <w:rPr>
                 <w:lang w:val="es-ES_tradnl"/>
@@ -612,22 +618,23 @@
           </w:p>
         </w:tc>
       </w:tr>
-      <w:tr>
+      <w:tr xmlns:wp14="http://schemas.microsoft.com/office/word/2010/wordml" wp14:textId="77777777">
         <w:trPr>
           <w:trHeight w:val="557"/>
         </w:trPr>
         <w:tc>
           <w:tcPr>
             <w:tcW w:w="1242" w:type="dxa"/>
-          </w:tcPr>
-          <w:p>
-            <w:pPr>
-              <w:rPr>
-                <w:lang w:val="es-ES_tradnl"/>
-              </w:rPr>
-            </w:pPr>
-          </w:p>
-          <w:p>
+            <w:tcMar/>
+          </w:tcPr>
+          <w:p wp14:textId="77777777">
+            <w:pPr>
+              <w:rPr>
+                <w:lang w:val="es-ES_tradnl"/>
+              </w:rPr>
+            </w:pPr>
+          </w:p>
+          <w:p wp14:textId="77777777">
             <w:pPr>
               <w:rPr>
                 <w:lang w:val="es-ES_tradnl"/>
@@ -648,14 +655,14 @@
             </w:r>
             <w:proofErr w:type="spellEnd"/>
           </w:p>
-          <w:p>
-            <w:pPr>
-              <w:rPr>
-                <w:lang w:val="es-ES_tradnl"/>
-              </w:rPr>
-            </w:pPr>
-          </w:p>
-          <w:p>
+          <w:p wp14:textId="77777777">
+            <w:pPr>
+              <w:rPr>
+                <w:lang w:val="es-ES_tradnl"/>
+              </w:rPr>
+            </w:pPr>
+          </w:p>
+          <w:p wp14:textId="77777777">
             <w:pPr>
               <w:rPr>
                 <w:lang w:val="es-ES_tradnl"/>
@@ -666,8 +673,9 @@
         <w:tc>
           <w:tcPr>
             <w:tcW w:w="567" w:type="dxa"/>
-          </w:tcPr>
-          <w:p>
+            <w:tcMar/>
+          </w:tcPr>
+          <w:p wp14:textId="77777777">
             <w:pPr>
               <w:rPr>
                 <w:lang w:val="es-ES_tradnl"/>
@@ -684,8 +692,9 @@
         <w:tc>
           <w:tcPr>
             <w:tcW w:w="6946" w:type="dxa"/>
-          </w:tcPr>
-          <w:p>
+            <w:tcMar/>
+          </w:tcPr>
+          <w:p wp14:textId="77777777">
             <w:pPr>
               <w:rPr>
                 <w:lang w:val="es-ES_tradnl"/>
@@ -728,12 +737,13 @@
           </w:p>
         </w:tc>
       </w:tr>
-      <w:tr>
+      <w:tr xmlns:wp14="http://schemas.microsoft.com/office/word/2010/wordml" wp14:textId="77777777">
         <w:tc>
           <w:tcPr>
             <w:tcW w:w="1242" w:type="dxa"/>
-          </w:tcPr>
-          <w:p>
+            <w:tcMar/>
+          </w:tcPr>
+          <w:p wp14:textId="77777777">
             <w:pPr>
               <w:rPr>
                 <w:lang w:val="es-ES_tradnl"/>
@@ -756,8 +766,9 @@
         <w:tc>
           <w:tcPr>
             <w:tcW w:w="567" w:type="dxa"/>
-          </w:tcPr>
-          <w:p>
+            <w:tcMar/>
+          </w:tcPr>
+          <w:p wp14:textId="77777777">
             <w:pPr>
               <w:rPr>
                 <w:lang w:val="es-ES_tradnl"/>
@@ -774,50 +785,59 @@
         <w:tc>
           <w:tcPr>
             <w:tcW w:w="6946" w:type="dxa"/>
-          </w:tcPr>
-          <w:p>
-            <w:pPr>
-              <w:rPr>
-                <w:lang w:val="es-ES_tradnl"/>
-              </w:rPr>
-            </w:pPr>
-            <w:r>
-              <w:rPr>
-                <w:lang w:val="es-ES_tradnl"/>
+            <w:tcMar/>
+          </w:tcPr>
+          <w:p wp14:textId="185802D4">
+            <w:pPr>
+              <w:rPr>
+                <w:lang w:val="es-ES"/>
+              </w:rPr>
+            </w:pPr>
+            <w:r>
+              <w:rPr>
+                <w:lang w:val="es-ES"/>
               </w:rPr>
               <w:t xml:space="preserve">Gestión de la lectura y </w:t>
             </w:r>
             <w:proofErr w:type="spellStart"/>
             <w:r>
               <w:rPr>
-                <w:lang w:val="es-ES_tradnl"/>
+                <w:lang w:val="es-ES"/>
               </w:rPr>
               <w:t>parseo</w:t>
             </w:r>
             <w:proofErr w:type="spellEnd"/>
             <w:r>
               <w:rPr>
-                <w:lang w:val="es-ES_tradnl"/>
-              </w:rPr>
-              <w:t xml:space="preserve"> de los </w:t>
-            </w:r>
-            <w:r>
-              <w:rPr>
-                <w:lang w:val="es-ES_tradnl"/>
-              </w:rPr>
-              <w:t>XML</w:t>
-            </w:r>
-            <w:r>
-              <w:rPr>
-                <w:lang w:val="es-ES_tradnl"/>
-              </w:rPr>
-              <w:t xml:space="preserve"> de apoyo a la aplicación. Implementación de juegos: yo nunca, hasta que y retos</w:t>
+                <w:lang w:val="es-ES"/>
+              </w:rPr>
+              <w:t xml:space="preserve"> de los XML de apoyo a la aplicación. Implementación de juegos: yo nunca, hasta que y retos</w:t>
+            </w:r>
+            <w:r>
+              <w:rPr>
+                <w:lang w:val="es-ES"/>
+              </w:rPr>
+              <w:t>.</w:t>
+            </w:r>
+          </w:p>
+          <w:p wp14:textId="330EF6B4">
+            <w:pPr>
+              <w:pStyle w:val="Normal"/>
+              <w:rPr>
+                <w:lang w:val="es-ES"/>
+              </w:rPr>
+            </w:pPr>
+            <w:r>
+              <w:rPr>
+                <w:lang w:val="es-ES"/>
+              </w:rPr>
+              <w:t>Implementación de la lógica necesaria para tener música de fondo, así como modificar el volumen de la misma o quitarla</w:t>
             </w:r>
           </w:p>
         </w:tc>
       </w:tr>
     </w:tbl>
-    <w:p>
+    <w:p xmlns:wp14="http://schemas.microsoft.com/office/word/2010/wordml" wp14:textId="77777777">
       <w:pPr>
         <w:pStyle w:val="Ttulo2"/>
         <w:rPr>
@@ -831,7 +851,7 @@
         <w:tab/>
       </w:r>
     </w:p>
-    <w:p>
+    <w:p xmlns:wp14="http://schemas.microsoft.com/office/word/2010/wordml" wp14:textId="77777777">
       <w:pPr>
         <w:pStyle w:val="Ttulo2"/>
         <w:rPr>
@@ -845,7 +865,7 @@
         <w:t>Definición de la aplicación</w:t>
       </w:r>
     </w:p>
-    <w:p>
+    <w:p xmlns:wp14="http://schemas.microsoft.com/office/word/2010/wordml" wp14:textId="77777777">
       <w:pPr>
         <w:rPr>
           <w:sz w:val="24"/>
@@ -890,7 +910,7 @@
         <w:t xml:space="preserve"> es una aplicación destinada a mejorar cualquier festejo, guateque o congregación de personas en un contexto lúdico. Ofrece una serie de juegos de beber para que un grupo de personas se lo pase bien. Hay preguntas, retos, juegos… Se aprovecharán los sensores del dispositivo en distintos juegos para explotar las posibilidades del dispositivo móvil.</w:t>
       </w:r>
     </w:p>
-    <w:p>
+    <w:p xmlns:wp14="http://schemas.microsoft.com/office/word/2010/wordml" wp14:textId="77777777">
       <w:pPr>
         <w:rPr>
           <w:sz w:val="24"/>
@@ -907,7 +927,7 @@
         <w:t>También ofrece una sección para realizar sorteos aleatorios de cara a organizar equipos para otras actividades (juegos de mesa, billar, partidillos de fútbol, etc.)</w:t>
       </w:r>
     </w:p>
-    <w:p>
+    <w:p xmlns:wp14="http://schemas.microsoft.com/office/word/2010/wordml" wp14:textId="77777777">
       <w:pPr>
         <w:pStyle w:val="Ttulo2"/>
         <w:rPr>
@@ -915,7 +935,7 @@
         </w:rPr>
       </w:pPr>
     </w:p>
-    <w:p>
+    <w:p xmlns:wp14="http://schemas.microsoft.com/office/word/2010/wordml" wp14:textId="77777777">
       <w:pPr>
         <w:pStyle w:val="Ttulo2"/>
         <w:rPr>
@@ -929,7 +949,7 @@
         <w:t>Objetivos</w:t>
       </w:r>
     </w:p>
-    <w:p>
+    <w:p xmlns:wp14="http://schemas.microsoft.com/office/word/2010/wordml" wp14:textId="77777777">
       <w:pPr>
         <w:rPr>
           <w:sz w:val="24"/>
@@ -970,12 +990,12 @@
         <w:gridCol w:w="1823"/>
         <w:gridCol w:w="6897"/>
       </w:tblGrid>
-      <w:tr>
+      <w:tr xmlns:wp14="http://schemas.microsoft.com/office/word/2010/wordml" wp14:textId="77777777">
         <w:tc>
           <w:tcPr>
             <w:tcW w:w="1526" w:type="dxa"/>
           </w:tcPr>
-          <w:p>
+          <w:p wp14:textId="77777777">
             <w:pPr>
               <w:rPr>
                 <w:sz w:val="24"/>
@@ -997,7 +1017,7 @@
           <w:tcPr>
             <w:tcW w:w="7118" w:type="dxa"/>
           </w:tcPr>
-          <w:p>
+          <w:p wp14:textId="77777777">
             <w:pPr>
               <w:rPr>
                 <w:sz w:val="24"/>
@@ -1016,12 +1036,12 @@
           </w:p>
         </w:tc>
       </w:tr>
-      <w:tr>
+      <w:tr xmlns:wp14="http://schemas.microsoft.com/office/word/2010/wordml" wp14:textId="77777777">
         <w:tc>
           <w:tcPr>
             <w:tcW w:w="1526" w:type="dxa"/>
           </w:tcPr>
-          <w:p>
+          <w:p wp14:textId="77777777">
             <w:pPr>
               <w:rPr>
                 <w:sz w:val="24"/>
@@ -1052,7 +1072,7 @@
           <w:tcPr>
             <w:tcW w:w="7118" w:type="dxa"/>
           </w:tcPr>
-          <w:p>
+          <w:p wp14:textId="77777777">
             <w:pPr>
               <w:rPr>
                 <w:sz w:val="24"/>
@@ -1079,16 +1099,16 @@
               <w:t>mientras la utilizan en un contexto lúdico. Debe proporcionar algo divertido que hacer a un grupo de personas reunidas.</w:t>
             </w:r>
           </w:p>
-          <w:p>
-            <w:pPr>
-              <w:rPr>
-                <w:sz w:val="24"/>
-                <w:szCs w:val="24"/>
-                <w:lang w:val="es-ES_tradnl"/>
-              </w:rPr>
-            </w:pPr>
-          </w:p>
-          <w:p>
+          <w:p wp14:textId="77777777">
+            <w:pPr>
+              <w:rPr>
+                <w:sz w:val="24"/>
+                <w:szCs w:val="24"/>
+                <w:lang w:val="es-ES_tradnl"/>
+              </w:rPr>
+            </w:pPr>
+          </w:p>
+          <w:p wp14:textId="77777777">
             <w:pPr>
               <w:rPr>
                 <w:sz w:val="24"/>
@@ -1099,12 +1119,12 @@
           </w:p>
         </w:tc>
       </w:tr>
-      <w:tr>
+      <w:tr xmlns:wp14="http://schemas.microsoft.com/office/word/2010/wordml" wp14:textId="77777777">
         <w:tc>
           <w:tcPr>
             <w:tcW w:w="1526" w:type="dxa"/>
           </w:tcPr>
-          <w:p>
+          <w:p wp14:textId="77777777">
             <w:pPr>
               <w:rPr>
                 <w:sz w:val="24"/>
@@ -1127,7 +1147,7 @@
           <w:tcPr>
             <w:tcW w:w="7118" w:type="dxa"/>
           </w:tcPr>
-          <w:p>
+          <w:p wp14:textId="77777777">
             <w:pPr>
               <w:rPr>
                 <w:sz w:val="24"/>
@@ -1144,25 +1164,25 @@
               <w:t>La aplicación debe poder permitir superar las fases iniciales de la noche a través de una serie de juegos y retos que generen confianza entre los integrantes del grupo.</w:t>
             </w:r>
           </w:p>
-          <w:p>
-            <w:pPr>
-              <w:rPr>
-                <w:sz w:val="24"/>
-                <w:szCs w:val="24"/>
-                <w:lang w:val="es-ES_tradnl"/>
-              </w:rPr>
-            </w:pPr>
-          </w:p>
-          <w:p>
-            <w:pPr>
-              <w:rPr>
-                <w:sz w:val="24"/>
-                <w:szCs w:val="24"/>
-                <w:lang w:val="es-ES_tradnl"/>
-              </w:rPr>
-            </w:pPr>
-          </w:p>
-          <w:p>
+          <w:p wp14:textId="77777777">
+            <w:pPr>
+              <w:rPr>
+                <w:sz w:val="24"/>
+                <w:szCs w:val="24"/>
+                <w:lang w:val="es-ES_tradnl"/>
+              </w:rPr>
+            </w:pPr>
+          </w:p>
+          <w:p wp14:textId="77777777">
+            <w:pPr>
+              <w:rPr>
+                <w:sz w:val="24"/>
+                <w:szCs w:val="24"/>
+                <w:lang w:val="es-ES_tradnl"/>
+              </w:rPr>
+            </w:pPr>
+          </w:p>
+          <w:p wp14:textId="77777777">
             <w:pPr>
               <w:rPr>
                 <w:sz w:val="24"/>
@@ -1173,12 +1193,12 @@
           </w:p>
         </w:tc>
       </w:tr>
-      <w:tr>
+      <w:tr xmlns:wp14="http://schemas.microsoft.com/office/word/2010/wordml" wp14:textId="77777777">
         <w:tc>
           <w:tcPr>
             <w:tcW w:w="1526" w:type="dxa"/>
           </w:tcPr>
-          <w:p>
+          <w:p wp14:textId="77777777">
             <w:pPr>
               <w:rPr>
                 <w:sz w:val="24"/>
@@ -1200,7 +1220,7 @@
           <w:tcPr>
             <w:tcW w:w="7118" w:type="dxa"/>
           </w:tcPr>
-          <w:p>
+          <w:p wp14:textId="77777777">
             <w:pPr>
               <w:rPr>
                 <w:sz w:val="24"/>
@@ -1219,12 +1239,12 @@
           </w:p>
         </w:tc>
       </w:tr>
-      <w:tr>
+      <w:tr xmlns:wp14="http://schemas.microsoft.com/office/word/2010/wordml" wp14:textId="77777777">
         <w:tc>
           <w:tcPr>
             <w:tcW w:w="1526" w:type="dxa"/>
           </w:tcPr>
-          <w:p>
+          <w:p wp14:textId="77777777">
             <w:pPr>
               <w:rPr>
                 <w:sz w:val="24"/>
@@ -1246,7 +1266,7 @@
           <w:tcPr>
             <w:tcW w:w="7118" w:type="dxa"/>
           </w:tcPr>
-          <w:p>
+          <w:p wp14:textId="77777777">
             <w:pPr>
               <w:rPr>
                 <w:sz w:val="24"/>
@@ -1266,7 +1286,7 @@
         </w:tc>
       </w:tr>
     </w:tbl>
-    <w:p>
+    <w:p xmlns:wp14="http://schemas.microsoft.com/office/word/2010/wordml" wp14:textId="77777777">
       <w:pPr>
         <w:rPr>
           <w:sz w:val="24"/>
@@ -1275,7 +1295,7 @@
         </w:rPr>
       </w:pPr>
     </w:p>
-    <w:p>
+    <w:p xmlns:wp14="http://schemas.microsoft.com/office/word/2010/wordml" wp14:textId="77777777">
       <w:pPr>
         <w:pStyle w:val="Ttulo2"/>
         <w:rPr>
@@ -1289,7 +1309,7 @@
         <w:t>Funcionalidad</w:t>
       </w:r>
     </w:p>
-    <w:p>
+    <w:p xmlns:wp14="http://schemas.microsoft.com/office/word/2010/wordml" wp14:textId="77777777">
       <w:pPr>
         <w:rPr>
           <w:sz w:val="24"/>
@@ -1362,12 +1382,12 @@
         <w:gridCol w:w="1803"/>
         <w:gridCol w:w="6917"/>
       </w:tblGrid>
-      <w:tr>
+      <w:tr xmlns:wp14="http://schemas.microsoft.com/office/word/2010/wordml" wp14:textId="77777777">
         <w:tc>
           <w:tcPr>
             <w:tcW w:w="1803" w:type="dxa"/>
           </w:tcPr>
-          <w:p>
+          <w:p wp14:textId="77777777">
             <w:pPr>
               <w:rPr>
                 <w:sz w:val="24"/>
@@ -1389,7 +1409,7 @@
           <w:tcPr>
             <w:tcW w:w="6917" w:type="dxa"/>
           </w:tcPr>
-          <w:p>
+          <w:p wp14:textId="77777777">
             <w:pPr>
               <w:rPr>
                 <w:sz w:val="24"/>
@@ -1408,12 +1428,12 @@
           </w:p>
         </w:tc>
       </w:tr>
-      <w:tr>
+      <w:tr xmlns:wp14="http://schemas.microsoft.com/office/word/2010/wordml" wp14:textId="77777777">
         <w:tc>
           <w:tcPr>
             <w:tcW w:w="1803" w:type="dxa"/>
           </w:tcPr>
-          <w:p>
+          <w:p wp14:textId="77777777">
             <w:pPr>
               <w:rPr>
                 <w:sz w:val="24"/>
@@ -1435,7 +1455,7 @@
           <w:tcPr>
             <w:tcW w:w="6917" w:type="dxa"/>
           </w:tcPr>
-          <w:p>
+          <w:p wp14:textId="77777777">
             <w:pPr>
               <w:rPr>
                 <w:sz w:val="24"/>
@@ -1452,7 +1472,7 @@
               <w:t>El usuario debe ser capaz de iniciar el juego con la configuración por defecto de forma sencilla. Por ende, se ofrecerá una opción de Juego Rápido</w:t>
             </w:r>
           </w:p>
-          <w:p>
+          <w:p wp14:textId="77777777">
             <w:pPr>
               <w:rPr>
                 <w:sz w:val="24"/>
@@ -1463,12 +1483,12 @@
           </w:p>
         </w:tc>
       </w:tr>
-      <w:tr>
+      <w:tr xmlns:wp14="http://schemas.microsoft.com/office/word/2010/wordml" wp14:textId="77777777">
         <w:tc>
           <w:tcPr>
             <w:tcW w:w="1803" w:type="dxa"/>
           </w:tcPr>
-          <w:p>
+          <w:p wp14:textId="77777777">
             <w:pPr>
               <w:rPr>
                 <w:sz w:val="24"/>
@@ -1490,7 +1510,7 @@
           <w:tcPr>
             <w:tcW w:w="6917" w:type="dxa"/>
           </w:tcPr>
-          <w:p>
+          <w:p wp14:textId="77777777">
             <w:pPr>
               <w:rPr>
                 <w:sz w:val="24"/>
@@ -1507,25 +1527,25 @@
               <w:t>El usuario debe ser capaz de excluir/incluir las modalidades de juego que desee</w:t>
             </w:r>
           </w:p>
-          <w:p>
-            <w:pPr>
-              <w:rPr>
-                <w:sz w:val="24"/>
-                <w:szCs w:val="24"/>
-                <w:lang w:val="es-ES_tradnl"/>
-              </w:rPr>
-            </w:pPr>
-          </w:p>
-          <w:p>
-            <w:pPr>
-              <w:rPr>
-                <w:sz w:val="24"/>
-                <w:szCs w:val="24"/>
-                <w:lang w:val="es-ES_tradnl"/>
-              </w:rPr>
-            </w:pPr>
-          </w:p>
-          <w:p>
+          <w:p wp14:textId="77777777">
+            <w:pPr>
+              <w:rPr>
+                <w:sz w:val="24"/>
+                <w:szCs w:val="24"/>
+                <w:lang w:val="es-ES_tradnl"/>
+              </w:rPr>
+            </w:pPr>
+          </w:p>
+          <w:p wp14:textId="77777777">
+            <w:pPr>
+              <w:rPr>
+                <w:sz w:val="24"/>
+                <w:szCs w:val="24"/>
+                <w:lang w:val="es-ES_tradnl"/>
+              </w:rPr>
+            </w:pPr>
+          </w:p>
+          <w:p wp14:textId="77777777">
             <w:pPr>
               <w:rPr>
                 <w:sz w:val="24"/>
@@ -1536,12 +1556,12 @@
           </w:p>
         </w:tc>
       </w:tr>
-      <w:tr>
+      <w:tr xmlns:wp14="http://schemas.microsoft.com/office/word/2010/wordml" wp14:textId="77777777">
         <w:tc>
           <w:tcPr>
             <w:tcW w:w="1803" w:type="dxa"/>
           </w:tcPr>
-          <w:p>
+          <w:p wp14:textId="77777777">
             <w:pPr>
               <w:rPr>
                 <w:sz w:val="24"/>
@@ -1563,7 +1583,7 @@
           <w:tcPr>
             <w:tcW w:w="6917" w:type="dxa"/>
           </w:tcPr>
-          <w:p>
+          <w:p wp14:textId="77777777">
             <w:pPr>
               <w:rPr>
                 <w:sz w:val="24"/>
@@ -1582,12 +1602,12 @@
           </w:p>
         </w:tc>
       </w:tr>
-      <w:tr>
+      <w:tr xmlns:wp14="http://schemas.microsoft.com/office/word/2010/wordml" wp14:textId="77777777">
         <w:tc>
           <w:tcPr>
             <w:tcW w:w="1803" w:type="dxa"/>
           </w:tcPr>
-          <w:p>
+          <w:p wp14:textId="77777777">
             <w:pPr>
               <w:rPr>
                 <w:sz w:val="24"/>
@@ -1609,7 +1629,7 @@
           <w:tcPr>
             <w:tcW w:w="6917" w:type="dxa"/>
           </w:tcPr>
-          <w:p>
+          <w:p wp14:textId="77777777">
             <w:pPr>
               <w:rPr>
                 <w:sz w:val="24"/>
@@ -1628,12 +1648,12 @@
           </w:p>
         </w:tc>
       </w:tr>
-      <w:tr>
+      <w:tr xmlns:wp14="http://schemas.microsoft.com/office/word/2010/wordml" wp14:textId="77777777">
         <w:tc>
           <w:tcPr>
             <w:tcW w:w="1803" w:type="dxa"/>
           </w:tcPr>
-          <w:p>
+          <w:p wp14:textId="77777777">
             <w:pPr>
               <w:rPr>
                 <w:sz w:val="24"/>
@@ -1653,7 +1673,7 @@
           <w:tcPr>
             <w:tcW w:w="6917" w:type="dxa"/>
           </w:tcPr>
-          <w:p>
+          <w:p wp14:textId="77777777">
             <w:pPr>
               <w:rPr>
                 <w:sz w:val="24"/>
@@ -1699,12 +1719,12 @@
           </w:p>
         </w:tc>
       </w:tr>
-      <w:tr>
+      <w:tr xmlns:wp14="http://schemas.microsoft.com/office/word/2010/wordml" wp14:textId="77777777">
         <w:tc>
           <w:tcPr>
             <w:tcW w:w="1803" w:type="dxa"/>
           </w:tcPr>
-          <w:p>
+          <w:p wp14:textId="77777777">
             <w:pPr>
               <w:rPr>
                 <w:sz w:val="24"/>
@@ -1727,7 +1747,7 @@
           <w:tcPr>
             <w:tcW w:w="6917" w:type="dxa"/>
           </w:tcPr>
-          <w:p>
+          <w:p wp14:textId="77777777">
             <w:pPr>
               <w:rPr>
                 <w:sz w:val="24"/>
@@ -1762,12 +1782,12 @@
           </w:p>
         </w:tc>
       </w:tr>
-      <w:tr>
+      <w:tr xmlns:wp14="http://schemas.microsoft.com/office/word/2010/wordml" wp14:textId="77777777">
         <w:tc>
           <w:tcPr>
             <w:tcW w:w="1803" w:type="dxa"/>
           </w:tcPr>
-          <w:p>
+          <w:p wp14:textId="77777777">
             <w:pPr>
               <w:rPr>
                 <w:sz w:val="24"/>
@@ -1789,7 +1809,7 @@
           <w:tcPr>
             <w:tcW w:w="6917" w:type="dxa"/>
           </w:tcPr>
-          <w:p>
+          <w:p wp14:textId="77777777">
             <w:pPr>
               <w:rPr>
                 <w:sz w:val="24"/>
@@ -1824,12 +1844,12 @@
           </w:p>
         </w:tc>
       </w:tr>
-      <w:tr>
+      <w:tr xmlns:wp14="http://schemas.microsoft.com/office/word/2010/wordml" wp14:textId="77777777">
         <w:tc>
           <w:tcPr>
             <w:tcW w:w="1803" w:type="dxa"/>
           </w:tcPr>
-          <w:p>
+          <w:p wp14:textId="77777777">
             <w:pPr>
               <w:rPr>
                 <w:sz w:val="24"/>
@@ -1851,7 +1871,7 @@
           <w:tcPr>
             <w:tcW w:w="6917" w:type="dxa"/>
           </w:tcPr>
-          <w:p>
+          <w:p wp14:textId="77777777">
             <w:pPr>
               <w:rPr>
                 <w:sz w:val="24"/>
@@ -1870,12 +1890,12 @@
           </w:p>
         </w:tc>
       </w:tr>
-      <w:tr>
+      <w:tr xmlns:wp14="http://schemas.microsoft.com/office/word/2010/wordml" wp14:textId="77777777">
         <w:tc>
           <w:tcPr>
             <w:tcW w:w="1803" w:type="dxa"/>
           </w:tcPr>
-          <w:p>
+          <w:p wp14:textId="77777777">
             <w:pPr>
               <w:rPr>
                 <w:sz w:val="24"/>
@@ -1897,7 +1917,7 @@
           <w:tcPr>
             <w:tcW w:w="6917" w:type="dxa"/>
           </w:tcPr>
-          <w:p>
+          <w:p wp14:textId="77777777">
             <w:pPr>
               <w:rPr>
                 <w:sz w:val="24"/>
@@ -1916,12 +1936,12 @@
           </w:p>
         </w:tc>
       </w:tr>
-      <w:tr>
+      <w:tr xmlns:wp14="http://schemas.microsoft.com/office/word/2010/wordml" wp14:textId="77777777">
         <w:tc>
           <w:tcPr>
             <w:tcW w:w="1803" w:type="dxa"/>
           </w:tcPr>
-          <w:p>
+          <w:p wp14:textId="77777777">
             <w:pPr>
               <w:rPr>
                 <w:sz w:val="24"/>
@@ -1943,7 +1963,7 @@
           <w:tcPr>
             <w:tcW w:w="6917" w:type="dxa"/>
           </w:tcPr>
-          <w:p>
+          <w:p wp14:textId="77777777">
             <w:pPr>
               <w:rPr>
                 <w:sz w:val="24"/>
@@ -1962,12 +1982,12 @@
           </w:p>
         </w:tc>
       </w:tr>
-      <w:tr>
+      <w:tr xmlns:wp14="http://schemas.microsoft.com/office/word/2010/wordml" wp14:textId="77777777">
         <w:tc>
           <w:tcPr>
             <w:tcW w:w="1803" w:type="dxa"/>
           </w:tcPr>
-          <w:p>
+          <w:p wp14:textId="77777777">
             <w:pPr>
               <w:rPr>
                 <w:sz w:val="24"/>
@@ -1991,7 +2011,7 @@
           <w:tcPr>
             <w:tcW w:w="6917" w:type="dxa"/>
           </w:tcPr>
-          <w:p>
+          <w:p wp14:textId="77777777">
             <w:pPr>
               <w:rPr>
                 <w:sz w:val="24"/>
@@ -2010,12 +2030,12 @@
           </w:p>
         </w:tc>
       </w:tr>
-      <w:tr>
+      <w:tr xmlns:wp14="http://schemas.microsoft.com/office/word/2010/wordml" wp14:textId="77777777">
         <w:tc>
           <w:tcPr>
             <w:tcW w:w="1803" w:type="dxa"/>
           </w:tcPr>
-          <w:p>
+          <w:p wp14:textId="77777777">
             <w:pPr>
               <w:rPr>
                 <w:sz w:val="24"/>
@@ -2037,7 +2057,7 @@
           <w:tcPr>
             <w:tcW w:w="6917" w:type="dxa"/>
           </w:tcPr>
-          <w:p>
+          <w:p wp14:textId="77777777">
             <w:pPr>
               <w:rPr>
                 <w:sz w:val="24"/>
@@ -2056,12 +2076,12 @@
           </w:p>
         </w:tc>
       </w:tr>
-      <w:tr>
+      <w:tr xmlns:wp14="http://schemas.microsoft.com/office/word/2010/wordml" wp14:textId="77777777">
         <w:tc>
           <w:tcPr>
             <w:tcW w:w="1803" w:type="dxa"/>
           </w:tcPr>
-          <w:p>
+          <w:p wp14:textId="77777777">
             <w:pPr>
               <w:rPr>
                 <w:sz w:val="24"/>
@@ -2083,7 +2103,7 @@
           <w:tcPr>
             <w:tcW w:w="6917" w:type="dxa"/>
           </w:tcPr>
-          <w:p>
+          <w:p wp14:textId="77777777">
             <w:pPr>
               <w:rPr>
                 <w:sz w:val="24"/>
@@ -2130,12 +2150,12 @@
           </w:p>
         </w:tc>
       </w:tr>
-      <w:tr>
+      <w:tr xmlns:wp14="http://schemas.microsoft.com/office/word/2010/wordml" wp14:textId="77777777">
         <w:tc>
           <w:tcPr>
             <w:tcW w:w="1803" w:type="dxa"/>
           </w:tcPr>
-          <w:p>
+          <w:p wp14:textId="77777777">
             <w:pPr>
               <w:rPr>
                 <w:sz w:val="24"/>
@@ -2157,7 +2177,7 @@
           <w:tcPr>
             <w:tcW w:w="6917" w:type="dxa"/>
           </w:tcPr>
-          <w:p>
+          <w:p wp14:textId="77777777">
             <w:pPr>
               <w:rPr>
                 <w:sz w:val="24"/>
@@ -2184,12 +2204,12 @@
           </w:p>
         </w:tc>
       </w:tr>
-      <w:tr>
+      <w:tr xmlns:wp14="http://schemas.microsoft.com/office/word/2010/wordml" wp14:textId="77777777">
         <w:tc>
           <w:tcPr>
             <w:tcW w:w="1803" w:type="dxa"/>
           </w:tcPr>
-          <w:p>
+          <w:p wp14:textId="77777777">
             <w:pPr>
               <w:rPr>
                 <w:sz w:val="24"/>
@@ -2211,7 +2231,7 @@
           <w:tcPr>
             <w:tcW w:w="6917" w:type="dxa"/>
           </w:tcPr>
-          <w:p>
+          <w:p wp14:textId="77777777">
             <w:pPr>
               <w:rPr>
                 <w:sz w:val="24"/>
@@ -2231,7 +2251,7 @@
         </w:tc>
       </w:tr>
     </w:tbl>
-    <w:p>
+    <w:p xmlns:wp14="http://schemas.microsoft.com/office/word/2010/wordml" wp14:textId="77777777">
       <w:pPr>
         <w:rPr>
           <w:sz w:val="24"/>
@@ -2250,12 +2270,12 @@
         <w:gridCol w:w="2181"/>
         <w:gridCol w:w="6539"/>
       </w:tblGrid>
-      <w:tr>
+      <w:tr xmlns:wp14="http://schemas.microsoft.com/office/word/2010/wordml" wp14:textId="77777777">
         <w:tc>
           <w:tcPr>
             <w:tcW w:w="1526" w:type="dxa"/>
           </w:tcPr>
-          <w:p>
+          <w:p wp14:textId="77777777">
             <w:pPr>
               <w:rPr>
                 <w:sz w:val="24"/>
@@ -2277,7 +2297,7 @@
           <w:tcPr>
             <w:tcW w:w="7118" w:type="dxa"/>
           </w:tcPr>
-          <w:p>
+          <w:p wp14:textId="77777777">
             <w:pPr>
               <w:rPr>
                 <w:sz w:val="24"/>
@@ -2296,12 +2316,12 @@
           </w:p>
         </w:tc>
       </w:tr>
-      <w:tr>
+      <w:tr xmlns:wp14="http://schemas.microsoft.com/office/word/2010/wordml" wp14:textId="77777777">
         <w:tc>
           <w:tcPr>
             <w:tcW w:w="1526" w:type="dxa"/>
           </w:tcPr>
-          <w:p>
+          <w:p wp14:textId="77777777">
             <w:pPr>
               <w:rPr>
                 <w:sz w:val="24"/>
@@ -2323,7 +2343,7 @@
           <w:tcPr>
             <w:tcW w:w="7118" w:type="dxa"/>
           </w:tcPr>
-          <w:p>
+          <w:p wp14:textId="77777777">
             <w:pPr>
               <w:rPr>
                 <w:sz w:val="24"/>
@@ -2340,7 +2360,7 @@
               <w:t xml:space="preserve">La aplicación debe estar completamente internacionalizada para inglés y castellano. </w:t>
             </w:r>
           </w:p>
-          <w:p>
+          <w:p wp14:textId="77777777">
             <w:pPr>
               <w:rPr>
                 <w:sz w:val="24"/>
@@ -2351,12 +2371,12 @@
           </w:p>
         </w:tc>
       </w:tr>
-      <w:tr>
+      <w:tr xmlns:wp14="http://schemas.microsoft.com/office/word/2010/wordml" wp14:textId="77777777">
         <w:tc>
           <w:tcPr>
             <w:tcW w:w="1526" w:type="dxa"/>
           </w:tcPr>
-          <w:p>
+          <w:p wp14:textId="77777777">
             <w:pPr>
               <w:rPr>
                 <w:sz w:val="24"/>
@@ -2378,7 +2398,7 @@
           <w:tcPr>
             <w:tcW w:w="7118" w:type="dxa"/>
           </w:tcPr>
-          <w:p>
+          <w:p wp14:textId="77777777">
             <w:pPr>
               <w:rPr>
                 <w:sz w:val="24"/>
@@ -2395,7 +2415,7 @@
               <w:t>El contenido de los juegos textuales (preguntas, retos, votaciones…) se deberá almacenar en formato XML localmente.</w:t>
             </w:r>
           </w:p>
-          <w:p>
+          <w:p wp14:textId="77777777">
             <w:pPr>
               <w:rPr>
                 <w:sz w:val="24"/>
@@ -2406,12 +2426,12 @@
           </w:p>
         </w:tc>
       </w:tr>
-      <w:tr>
+      <w:tr xmlns:wp14="http://schemas.microsoft.com/office/word/2010/wordml" wp14:textId="77777777">
         <w:tc>
           <w:tcPr>
             <w:tcW w:w="1526" w:type="dxa"/>
           </w:tcPr>
-          <w:p>
+          <w:p wp14:textId="77777777">
             <w:pPr>
               <w:rPr>
                 <w:sz w:val="24"/>
@@ -2433,7 +2453,7 @@
           <w:tcPr>
             <w:tcW w:w="7118" w:type="dxa"/>
           </w:tcPr>
-          <w:p>
+          <w:p wp14:textId="77777777">
             <w:pPr>
               <w:rPr>
                 <w:sz w:val="24"/>
@@ -2449,13 +2469,13 @@
               </w:rPr>
               <w:t>Se deberán pedir permisos para el uso de ciertas funciones del dispositivo (cámara, grabación de audio…). Si no se conceden el hilo de ejecución debe proseguir de forma lógica.</w:t>
             </w:r>
-            <w:bookmarkStart w:id="0" w:name="_GoBack"/>
+            <w:bookmarkStart w:name="_GoBack" w:id="0"/>
             <w:bookmarkEnd w:id="0"/>
           </w:p>
         </w:tc>
       </w:tr>
     </w:tbl>
-    <w:p>
+    <w:p xmlns:wp14="http://schemas.microsoft.com/office/word/2010/wordml" wp14:textId="77777777">
       <w:pPr>
         <w:pStyle w:val="Ttulo2"/>
         <w:rPr>
@@ -2463,7 +2483,7 @@
         </w:rPr>
       </w:pPr>
     </w:p>
-    <w:p>
+    <w:p xmlns:wp14="http://schemas.microsoft.com/office/word/2010/wordml" wp14:textId="77777777">
       <w:pPr>
         <w:pStyle w:val="Ttulo2"/>
         <w:rPr>
@@ -2477,7 +2497,7 @@
         <w:t>Diseño de la aplicación</w:t>
       </w:r>
     </w:p>
-    <w:p>
+    <w:p xmlns:wp14="http://schemas.microsoft.com/office/word/2010/wordml" wp14:textId="77777777">
       <w:pPr>
         <w:pStyle w:val="Ttulo3"/>
         <w:rPr>
@@ -2489,10 +2509,15 @@
           <w:lang w:val="es-ES_tradnl"/>
         </w:rPr>
         <w:tab/>
+      </w:r>
+      <w:r>
+        <w:rPr>
+          <w:lang w:val="es-ES_tradnl"/>
+        </w:rPr>
         <w:t>Diagrama de paquetes</w:t>
       </w:r>
     </w:p>
-    <w:p>
+    <w:p xmlns:wp14="http://schemas.microsoft.com/office/word/2010/wordml" wp14:textId="77777777">
       <w:pPr>
         <w:pStyle w:val="Ttulo3"/>
         <w:rPr>
@@ -2504,10 +2529,15 @@
           <w:lang w:val="es-ES_tradnl"/>
         </w:rPr>
         <w:tab/>
+      </w:r>
+      <w:r>
+        <w:rPr>
+          <w:lang w:val="es-ES_tradnl"/>
+        </w:rPr>
         <w:t>Diagrama de clases</w:t>
       </w:r>
     </w:p>
-    <w:p>
+    <w:p xmlns:wp14="http://schemas.microsoft.com/office/word/2010/wordml" wp14:textId="77777777">
       <w:pPr>
         <w:pStyle w:val="Ttulo3"/>
         <w:rPr>
@@ -2519,10 +2549,15 @@
           <w:lang w:val="es-ES_tradnl"/>
         </w:rPr>
         <w:tab/>
+      </w:r>
+      <w:r>
+        <w:rPr>
+          <w:lang w:val="es-ES_tradnl"/>
+        </w:rPr>
         <w:t>Arquitectura de la app</w:t>
       </w:r>
     </w:p>
-    <w:p>
+    <w:p xmlns:wp14="http://schemas.microsoft.com/office/word/2010/wordml" wp14:textId="77777777">
       <w:pPr>
         <w:rPr>
           <w:lang w:val="es-ES_tradnl"/>
@@ -2533,10 +2568,15 @@
           <w:lang w:val="es-ES_tradnl"/>
         </w:rPr>
         <w:tab/>
+      </w:r>
+      <w:r>
+        <w:rPr>
+          <w:lang w:val="es-ES_tradnl"/>
+        </w:rPr>
         <w:t>[Describir la arquitectura de la app]</w:t>
       </w:r>
     </w:p>
-    <w:p>
+    <w:p xmlns:wp14="http://schemas.microsoft.com/office/word/2010/wordml" wp14:textId="77777777">
       <w:pPr>
         <w:pStyle w:val="Ttulo3"/>
         <w:rPr>
@@ -2549,10 +2589,15 @@
         </w:rPr>
         <w:lastRenderedPageBreak/>
         <w:tab/>
+      </w:r>
+      <w:r>
+        <w:rPr>
+          <w:lang w:val="es-ES_tradnl"/>
+        </w:rPr>
         <w:t>Interfaz</w:t>
       </w:r>
     </w:p>
-    <w:p>
+    <w:p xmlns:wp14="http://schemas.microsoft.com/office/word/2010/wordml" wp14:textId="77777777">
       <w:pPr>
         <w:rPr>
           <w:sz w:val="24"/>
@@ -2591,7 +2636,7 @@
         <w:t>]</w:t>
       </w:r>
     </w:p>
-    <w:p>
+    <w:p xmlns:wp14="http://schemas.microsoft.com/office/word/2010/wordml" wp14:textId="77777777">
       <w:pPr>
         <w:rPr>
           <w:lang w:val="es-ES_tradnl"/>
@@ -2600,7 +2645,7 @@
     </w:p>
     <w:sectPr>
       <w:footerReference w:type="default" r:id="rId8"/>
-      <w:pgSz w:w="11906" w:h="16838"/>
+      <w:pgSz w:w="11906" w:h="16838" w:orient="portrait"/>
       <w:pgMar w:top="1417" w:right="1701" w:bottom="1417" w:left="1701" w:header="708" w:footer="708" w:gutter="0"/>
       <w:cols w:space="708"/>
       <w:docGrid w:linePitch="360"/>
@@ -2612,7 +2657,7 @@
 <file path=word/endnotes.xml><?xml version="1.0" encoding="utf-8"?>
 <w:endnotes xmlns:wpc="http://schemas.microsoft.com/office/word/2010/wordprocessingCanvas" xmlns:cx="http://schemas.microsoft.com/office/drawing/2014/chartex" xmlns:mc="http://schemas.openxmlformats.org/markup-compatibility/2006" xmlns:o="urn:schemas-microsoft-com:office:office" xmlns:r="http://schemas.openxmlformats.org/officeDocument/2006/relationships" xmlns:m="http://schemas.openxmlformats.org/officeDocument/2006/math" xmlns:v="urn:schemas-microsoft-com:vml" xmlns:wp14="http://schemas.microsoft.com/office/word/2010/wordprocessingDrawing" xmlns:wp="http://schemas.openxmlformats.org/drawingml/2006/wordprocessingDrawing" xmlns:w10="urn:schemas-microsoft-com:office:word" xmlns:w="http://schemas.openxmlformats.org/wordprocessingml/2006/main" xmlns:w14="http://schemas.microsoft.com/office/word/2010/wordml" xmlns:w15="http://schemas.microsoft.com/office/word/2012/wordml" xmlns:w16se="http://schemas.microsoft.com/office/word/2015/wordml/symex" xmlns:wpg="http://schemas.microsoft.com/office/word/2010/wordprocessingGroup" xmlns:wpi="http://schemas.microsoft.com/office/word/2010/wordprocessingInk" xmlns:wne="http://schemas.microsoft.com/office/word/2006/wordml" xmlns:wps="http://schemas.microsoft.com/office/word/2010/wordprocessingShape" mc:Ignorable="w14 w15 w16se wp14">
   <w:endnote w:type="separator" w:id="-1">
-    <w:p>
+    <w:p xmlns:wp14="http://schemas.microsoft.com/office/word/2010/wordml" wp14:textId="77777777">
       <w:pPr>
         <w:spacing w:after="0" w:line="240" w:lineRule="auto"/>
       </w:pPr>
@@ -2622,7 +2667,7 @@
     </w:p>
   </w:endnote>
   <w:endnote w:type="continuationSeparator" w:id="0">
-    <w:p>
+    <w:p xmlns:wp14="http://schemas.microsoft.com/office/word/2010/wordml" wp14:textId="77777777">
       <w:pPr>
         <w:spacing w:after="0" w:line="240" w:lineRule="auto"/>
       </w:pPr>
@@ -2636,7 +2681,7 @@
 
 <file path=word/footer1.xml><?xml version="1.0" encoding="utf-8"?>
 <w:ftr xmlns:wpc="http://schemas.microsoft.com/office/word/2010/wordprocessingCanvas" xmlns:cx="http://schemas.microsoft.com/office/drawing/2014/chartex" xmlns:mc="http://schemas.openxmlformats.org/markup-compatibility/2006" xmlns:o="urn:schemas-microsoft-com:office:office" xmlns:r="http://schemas.openxmlformats.org/officeDocument/2006/relationships" xmlns:m="http://schemas.openxmlformats.org/officeDocument/2006/math" xmlns:v="urn:schemas-microsoft-com:vml" xmlns:wp14="http://schemas.microsoft.com/office/word/2010/wordprocessingDrawing" xmlns:wp="http://schemas.openxmlformats.org/drawingml/2006/wordprocessingDrawing" xmlns:w10="urn:schemas-microsoft-com:office:word" xmlns:w="http://schemas.openxmlformats.org/wordprocessingml/2006/main" xmlns:w14="http://schemas.microsoft.com/office/word/2010/wordml" xmlns:w15="http://schemas.microsoft.com/office/word/2012/wordml" xmlns:w16se="http://schemas.microsoft.com/office/word/2015/wordml/symex" xmlns:wpg="http://schemas.microsoft.com/office/word/2010/wordprocessingGroup" xmlns:wpi="http://schemas.microsoft.com/office/word/2010/wordprocessingInk" xmlns:wne="http://schemas.microsoft.com/office/word/2006/wordml" xmlns:wps="http://schemas.microsoft.com/office/word/2010/wordprocessingShape" mc:Ignorable="w14 w15 w16se wp14">
-  <w:p>
+  <w:p xmlns:wp14="http://schemas.microsoft.com/office/word/2010/wordml" wp14:textId="77777777">
     <w:pPr>
       <w:pStyle w:val="Piedepgina"/>
     </w:pPr>
@@ -2644,7 +2689,7 @@
       <w:t>***Añadir todas las filas que se estimen necesarias</w:t>
     </w:r>
   </w:p>
-  <w:p>
+  <w:p xmlns:wp14="http://schemas.microsoft.com/office/word/2010/wordml" wp14:textId="77777777">
     <w:pPr>
       <w:pStyle w:val="Piedepgina"/>
     </w:pPr>
@@ -2655,7 +2700,7 @@
 <file path=word/footnotes.xml><?xml version="1.0" encoding="utf-8"?>
 <w:footnotes xmlns:wpc="http://schemas.microsoft.com/office/word/2010/wordprocessingCanvas" xmlns:cx="http://schemas.microsoft.com/office/drawing/2014/chartex" xmlns:mc="http://schemas.openxmlformats.org/markup-compatibility/2006" xmlns:o="urn:schemas-microsoft-com:office:office" xmlns:r="http://schemas.openxmlformats.org/officeDocument/2006/relationships" xmlns:m="http://schemas.openxmlformats.org/officeDocument/2006/math" xmlns:v="urn:schemas-microsoft-com:vml" xmlns:wp14="http://schemas.microsoft.com/office/word/2010/wordprocessingDrawing" xmlns:wp="http://schemas.openxmlformats.org/drawingml/2006/wordprocessingDrawing" xmlns:w10="urn:schemas-microsoft-com:office:word" xmlns:w="http://schemas.openxmlformats.org/wordprocessingml/2006/main" xmlns:w14="http://schemas.microsoft.com/office/word/2010/wordml" xmlns:w15="http://schemas.microsoft.com/office/word/2012/wordml" xmlns:w16se="http://schemas.microsoft.com/office/word/2015/wordml/symex" xmlns:wpg="http://schemas.microsoft.com/office/word/2010/wordprocessingGroup" xmlns:wpi="http://schemas.microsoft.com/office/word/2010/wordprocessingInk" xmlns:wne="http://schemas.microsoft.com/office/word/2006/wordml" xmlns:wps="http://schemas.microsoft.com/office/word/2010/wordprocessingShape" mc:Ignorable="w14 w15 w16se wp14">
   <w:footnote w:type="separator" w:id="-1">
-    <w:p>
+    <w:p xmlns:wp14="http://schemas.microsoft.com/office/word/2010/wordml" wp14:textId="77777777">
       <w:pPr>
         <w:spacing w:after="0" w:line="240" w:lineRule="auto"/>
       </w:pPr>
@@ -2665,7 +2710,7 @@
     </w:p>
   </w:footnote>
   <w:footnote w:type="continuationSeparator" w:id="0">
-    <w:p>
+    <w:p xmlns:wp14="http://schemas.microsoft.com/office/word/2010/wordml" wp14:textId="77777777">
       <w:pPr>
         <w:spacing w:after="0" w:line="240" w:lineRule="auto"/>
       </w:pPr>
@@ -2691,7 +2736,7 @@
         <w:ind w:left="720" w:hanging="360"/>
       </w:pPr>
       <w:rPr>
-        <w:rFonts w:ascii="Symbol" w:eastAsiaTheme="minorHAnsi" w:hAnsi="Symbol" w:cstheme="minorBidi" w:hint="default"/>
+        <w:rFonts w:hint="default" w:ascii="Symbol" w:hAnsi="Symbol" w:eastAsiaTheme="minorHAnsi" w:cstheme="minorBidi"/>
       </w:rPr>
     </w:lvl>
     <w:lvl w:ilvl="1" w:tplc="0C0A0003" w:tentative="1">
@@ -2703,7 +2748,7 @@
         <w:ind w:left="1440" w:hanging="360"/>
       </w:pPr>
       <w:rPr>
-        <w:rFonts w:ascii="Courier New" w:hAnsi="Courier New" w:cs="Courier New" w:hint="default"/>
+        <w:rFonts w:hint="default" w:ascii="Courier New" w:hAnsi="Courier New" w:cs="Courier New"/>
       </w:rPr>
     </w:lvl>
     <w:lvl w:ilvl="2" w:tplc="0C0A0005" w:tentative="1">
@@ -2715,7 +2760,7 @@
         <w:ind w:left="2160" w:hanging="360"/>
       </w:pPr>
       <w:rPr>
-        <w:rFonts w:ascii="Wingdings" w:hAnsi="Wingdings" w:hint="default"/>
+        <w:rFonts w:hint="default" w:ascii="Wingdings" w:hAnsi="Wingdings"/>
       </w:rPr>
     </w:lvl>
     <w:lvl w:ilvl="3" w:tplc="0C0A0001" w:tentative="1">
@@ -2727,7 +2772,7 @@
         <w:ind w:left="2880" w:hanging="360"/>
       </w:pPr>
       <w:rPr>
-        <w:rFonts w:ascii="Symbol" w:hAnsi="Symbol" w:hint="default"/>
+        <w:rFonts w:hint="default" w:ascii="Symbol" w:hAnsi="Symbol"/>
       </w:rPr>
     </w:lvl>
     <w:lvl w:ilvl="4" w:tplc="0C0A0003" w:tentative="1">
@@ -2739,7 +2784,7 @@
         <w:ind w:left="3600" w:hanging="360"/>
       </w:pPr>
       <w:rPr>
-        <w:rFonts w:ascii="Courier New" w:hAnsi="Courier New" w:cs="Courier New" w:hint="default"/>
+        <w:rFonts w:hint="default" w:ascii="Courier New" w:hAnsi="Courier New" w:cs="Courier New"/>
       </w:rPr>
     </w:lvl>
     <w:lvl w:ilvl="5" w:tplc="0C0A0005" w:tentative="1">
@@ -2751,7 +2796,7 @@
         <w:ind w:left="4320" w:hanging="360"/>
       </w:pPr>
       <w:rPr>
-        <w:rFonts w:ascii="Wingdings" w:hAnsi="Wingdings" w:hint="default"/>
+        <w:rFonts w:hint="default" w:ascii="Wingdings" w:hAnsi="Wingdings"/>
       </w:rPr>
     </w:lvl>
     <w:lvl w:ilvl="6" w:tplc="0C0A0001" w:tentative="1">
@@ -2763,7 +2808,7 @@
         <w:ind w:left="5040" w:hanging="360"/>
       </w:pPr>
       <w:rPr>
-        <w:rFonts w:ascii="Symbol" w:hAnsi="Symbol" w:hint="default"/>
+        <w:rFonts w:hint="default" w:ascii="Symbol" w:hAnsi="Symbol"/>
       </w:rPr>
     </w:lvl>
     <w:lvl w:ilvl="7" w:tplc="0C0A0003" w:tentative="1">
@@ -2775,7 +2820,7 @@
         <w:ind w:left="5760" w:hanging="360"/>
       </w:pPr>
       <w:rPr>
-        <w:rFonts w:ascii="Courier New" w:hAnsi="Courier New" w:cs="Courier New" w:hint="default"/>
+        <w:rFonts w:hint="default" w:ascii="Courier New" w:hAnsi="Courier New" w:cs="Courier New"/>
       </w:rPr>
     </w:lvl>
     <w:lvl w:ilvl="8" w:tplc="0C0A0005" w:tentative="1">
@@ -2787,7 +2832,7 @@
         <w:ind w:left="6480" w:hanging="360"/>
       </w:pPr>
       <w:rPr>
-        <w:rFonts w:ascii="Wingdings" w:hAnsi="Wingdings" w:hint="default"/>
+        <w:rFonts w:hint="default" w:ascii="Wingdings" w:hAnsi="Wingdings"/>
       </w:rPr>
     </w:lvl>
   </w:abstractNum>
@@ -2803,7 +2848,7 @@
         <w:ind w:left="720" w:hanging="360"/>
       </w:pPr>
       <w:rPr>
-        <w:rFonts w:ascii="Symbol" w:eastAsiaTheme="minorHAnsi" w:hAnsi="Symbol" w:cstheme="minorBidi" w:hint="default"/>
+        <w:rFonts w:hint="default" w:ascii="Symbol" w:hAnsi="Symbol" w:eastAsiaTheme="minorHAnsi" w:cstheme="minorBidi"/>
       </w:rPr>
     </w:lvl>
     <w:lvl w:ilvl="1" w:tplc="0C0A0003" w:tentative="1">
@@ -2815,7 +2860,7 @@
         <w:ind w:left="1440" w:hanging="360"/>
       </w:pPr>
       <w:rPr>
-        <w:rFonts w:ascii="Courier New" w:hAnsi="Courier New" w:cs="Courier New" w:hint="default"/>
+        <w:rFonts w:hint="default" w:ascii="Courier New" w:hAnsi="Courier New" w:cs="Courier New"/>
       </w:rPr>
     </w:lvl>
     <w:lvl w:ilvl="2" w:tplc="0C0A0005" w:tentative="1">
@@ -2827,7 +2872,7 @@
         <w:ind w:left="2160" w:hanging="360"/>
       </w:pPr>
       <w:rPr>
-        <w:rFonts w:ascii="Wingdings" w:hAnsi="Wingdings" w:hint="default"/>
+        <w:rFonts w:hint="default" w:ascii="Wingdings" w:hAnsi="Wingdings"/>
       </w:rPr>
     </w:lvl>
     <w:lvl w:ilvl="3" w:tplc="0C0A0001" w:tentative="1">
@@ -2839,7 +2884,7 @@
         <w:ind w:left="2880" w:hanging="360"/>
       </w:pPr>
       <w:rPr>
-        <w:rFonts w:ascii="Symbol" w:hAnsi="Symbol" w:hint="default"/>
+        <w:rFonts w:hint="default" w:ascii="Symbol" w:hAnsi="Symbol"/>
       </w:rPr>
     </w:lvl>
     <w:lvl w:ilvl="4" w:tplc="0C0A0003" w:tentative="1">
@@ -2851,7 +2896,7 @@
         <w:ind w:left="3600" w:hanging="360"/>
       </w:pPr>
       <w:rPr>
-        <w:rFonts w:ascii="Courier New" w:hAnsi="Courier New" w:cs="Courier New" w:hint="default"/>
+        <w:rFonts w:hint="default" w:ascii="Courier New" w:hAnsi="Courier New" w:cs="Courier New"/>
       </w:rPr>
     </w:lvl>
     <w:lvl w:ilvl="5" w:tplc="0C0A0005" w:tentative="1">
@@ -2863,7 +2908,7 @@
         <w:ind w:left="4320" w:hanging="360"/>
       </w:pPr>
       <w:rPr>
-        <w:rFonts w:ascii="Wingdings" w:hAnsi="Wingdings" w:hint="default"/>
+        <w:rFonts w:hint="default" w:ascii="Wingdings" w:hAnsi="Wingdings"/>
       </w:rPr>
     </w:lvl>
     <w:lvl w:ilvl="6" w:tplc="0C0A0001" w:tentative="1">
@@ -2875,7 +2920,7 @@
         <w:ind w:left="5040" w:hanging="360"/>
       </w:pPr>
       <w:rPr>
-        <w:rFonts w:ascii="Symbol" w:hAnsi="Symbol" w:hint="default"/>
+        <w:rFonts w:hint="default" w:ascii="Symbol" w:hAnsi="Symbol"/>
       </w:rPr>
     </w:lvl>
     <w:lvl w:ilvl="7" w:tplc="0C0A0003" w:tentative="1">
@@ -2887,7 +2932,7 @@
         <w:ind w:left="5760" w:hanging="360"/>
       </w:pPr>
       <w:rPr>
-        <w:rFonts w:ascii="Courier New" w:hAnsi="Courier New" w:cs="Courier New" w:hint="default"/>
+        <w:rFonts w:hint="default" w:ascii="Courier New" w:hAnsi="Courier New" w:cs="Courier New"/>
       </w:rPr>
     </w:lvl>
     <w:lvl w:ilvl="8" w:tplc="0C0A0005" w:tentative="1">
@@ -2899,7 +2944,7 @@
         <w:ind w:left="6480" w:hanging="360"/>
       </w:pPr>
       <w:rPr>
-        <w:rFonts w:ascii="Wingdings" w:hAnsi="Wingdings" w:hint="default"/>
+        <w:rFonts w:hint="default" w:ascii="Wingdings" w:hAnsi="Wingdings"/>
       </w:rPr>
     </w:lvl>
   </w:abstractNum>
@@ -2913,11 +2958,11 @@
 </file>
 
 <file path=word/styles.xml><?xml version="1.0" encoding="utf-8"?>
-<w:styles xmlns:mc="http://schemas.openxmlformats.org/markup-compatibility/2006" xmlns:r="http://schemas.openxmlformats.org/officeDocument/2006/relationships" xmlns:w="http://schemas.openxmlformats.org/wordprocessingml/2006/main" xmlns:w14="http://schemas.microsoft.com/office/word/2010/wordml" xmlns:w15="http://schemas.microsoft.com/office/word/2012/wordml" xmlns:w16se="http://schemas.microsoft.com/office/word/2015/wordml/symex" mc:Ignorable="w14 w15 w16se">
+<w:styles xmlns:wp14="http://schemas.microsoft.com/office/word/2010/wordprocessingDrawing" xmlns:mc="http://schemas.openxmlformats.org/markup-compatibility/2006" xmlns:r="http://schemas.openxmlformats.org/officeDocument/2006/relationships" xmlns:w="http://schemas.openxmlformats.org/wordprocessingml/2006/main" xmlns:w14="http://schemas.microsoft.com/office/word/2010/wordml" xmlns:w15="http://schemas.microsoft.com/office/word/2012/wordml" xmlns:w16se="http://schemas.microsoft.com/office/word/2015/wordml/symex" mc:Ignorable="w14 w15 w16se wp14">
   <w:docDefaults>
     <w:rPrDefault>
       <w:rPr>
-        <w:rFonts w:asciiTheme="minorHAnsi" w:eastAsiaTheme="minorHAnsi" w:hAnsiTheme="minorHAnsi" w:cstheme="minorBidi"/>
+        <w:rFonts w:asciiTheme="minorHAnsi" w:hAnsiTheme="minorHAnsi" w:eastAsiaTheme="minorHAnsi" w:cstheme="minorBidi"/>
         <w:sz w:val="22"/>
         <w:szCs w:val="22"/>
         <w:lang w:val="es-ES" w:eastAsia="en-US" w:bidi="ar-SA"/>
@@ -2932,14 +2977,14 @@
   <w:latentStyles w:defLockedState="0" w:defUIPriority="99" w:defSemiHidden="0" w:defUnhideWhenUsed="0" w:defQFormat="0" w:count="371">
     <w:lsdException w:name="Normal" w:uiPriority="0" w:qFormat="1"/>
     <w:lsdException w:name="heading 1" w:uiPriority="9" w:qFormat="1"/>
-    <w:lsdException w:name="heading 2" w:semiHidden="1" w:uiPriority="9" w:unhideWhenUsed="1" w:qFormat="1"/>
-    <w:lsdException w:name="heading 3" w:semiHidden="1" w:uiPriority="9" w:unhideWhenUsed="1" w:qFormat="1"/>
-    <w:lsdException w:name="heading 4" w:semiHidden="1" w:uiPriority="9" w:unhideWhenUsed="1" w:qFormat="1"/>
-    <w:lsdException w:name="heading 5" w:semiHidden="1" w:uiPriority="9" w:unhideWhenUsed="1" w:qFormat="1"/>
-    <w:lsdException w:name="heading 6" w:semiHidden="1" w:uiPriority="9" w:unhideWhenUsed="1" w:qFormat="1"/>
-    <w:lsdException w:name="heading 7" w:semiHidden="1" w:uiPriority="9" w:unhideWhenUsed="1" w:qFormat="1"/>
-    <w:lsdException w:name="heading 8" w:semiHidden="1" w:uiPriority="9" w:unhideWhenUsed="1" w:qFormat="1"/>
-    <w:lsdException w:name="heading 9" w:semiHidden="1" w:uiPriority="9" w:unhideWhenUsed="1" w:qFormat="1"/>
+    <w:lsdException w:name="heading 2" w:uiPriority="9" w:semiHidden="1" w:unhideWhenUsed="1" w:qFormat="1"/>
+    <w:lsdException w:name="heading 3" w:uiPriority="9" w:semiHidden="1" w:unhideWhenUsed="1" w:qFormat="1"/>
+    <w:lsdException w:name="heading 4" w:uiPriority="9" w:semiHidden="1" w:unhideWhenUsed="1" w:qFormat="1"/>
+    <w:lsdException w:name="heading 5" w:uiPriority="9" w:semiHidden="1" w:unhideWhenUsed="1" w:qFormat="1"/>
+    <w:lsdException w:name="heading 6" w:uiPriority="9" w:semiHidden="1" w:unhideWhenUsed="1" w:qFormat="1"/>
+    <w:lsdException w:name="heading 7" w:uiPriority="9" w:semiHidden="1" w:unhideWhenUsed="1" w:qFormat="1"/>
+    <w:lsdException w:name="heading 8" w:uiPriority="9" w:semiHidden="1" w:unhideWhenUsed="1" w:qFormat="1"/>
+    <w:lsdException w:name="heading 9" w:uiPriority="9" w:semiHidden="1" w:unhideWhenUsed="1" w:qFormat="1"/>
     <w:lsdException w:name="index 1" w:semiHidden="1" w:unhideWhenUsed="1"/>
     <w:lsdException w:name="index 2" w:semiHidden="1" w:unhideWhenUsed="1"/>
     <w:lsdException w:name="index 3" w:semiHidden="1" w:unhideWhenUsed="1"/>
@@ -2949,22 +2994,22 @@
     <w:lsdException w:name="index 7" w:semiHidden="1" w:unhideWhenUsed="1"/>
     <w:lsdException w:name="index 8" w:semiHidden="1" w:unhideWhenUsed="1"/>
     <w:lsdException w:name="index 9" w:semiHidden="1" w:unhideWhenUsed="1"/>
-    <w:lsdException w:name="toc 1" w:semiHidden="1" w:uiPriority="39" w:unhideWhenUsed="1"/>
-    <w:lsdException w:name="toc 2" w:semiHidden="1" w:uiPriority="39" w:unhideWhenUsed="1"/>
-    <w:lsdException w:name="toc 3" w:semiHidden="1" w:uiPriority="39" w:unhideWhenUsed="1"/>
-    <w:lsdException w:name="toc 4" w:semiHidden="1" w:uiPriority="39" w:unhideWhenUsed="1"/>
-    <w:lsdException w:name="toc 5" w:semiHidden="1" w:uiPriority="39" w:unhideWhenUsed="1"/>
-    <w:lsdException w:name="toc 6" w:semiHidden="1" w:uiPriority="39" w:unhideWhenUsed="1"/>
-    <w:lsdException w:name="toc 7" w:semiHidden="1" w:uiPriority="39" w:unhideWhenUsed="1"/>
-    <w:lsdException w:name="toc 8" w:semiHidden="1" w:uiPriority="39" w:unhideWhenUsed="1"/>
-    <w:lsdException w:name="toc 9" w:semiHidden="1" w:uiPriority="39" w:unhideWhenUsed="1"/>
+    <w:lsdException w:name="toc 1" w:uiPriority="39" w:semiHidden="1" w:unhideWhenUsed="1"/>
+    <w:lsdException w:name="toc 2" w:uiPriority="39" w:semiHidden="1" w:unhideWhenUsed="1"/>
+    <w:lsdException w:name="toc 3" w:uiPriority="39" w:semiHidden="1" w:unhideWhenUsed="1"/>
+    <w:lsdException w:name="toc 4" w:uiPriority="39" w:semiHidden="1" w:unhideWhenUsed="1"/>
+    <w:lsdException w:name="toc 5" w:uiPriority="39" w:semiHidden="1" w:unhideWhenUsed="1"/>
+    <w:lsdException w:name="toc 6" w:uiPriority="39" w:semiHidden="1" w:unhideWhenUsed="1"/>
+    <w:lsdException w:name="toc 7" w:uiPriority="39" w:semiHidden="1" w:unhideWhenUsed="1"/>
+    <w:lsdException w:name="toc 8" w:uiPriority="39" w:semiHidden="1" w:unhideWhenUsed="1"/>
+    <w:lsdException w:name="toc 9" w:uiPriority="39" w:semiHidden="1" w:unhideWhenUsed="1"/>
     <w:lsdException w:name="Normal Indent" w:semiHidden="1" w:unhideWhenUsed="1"/>
     <w:lsdException w:name="footnote text" w:semiHidden="1" w:unhideWhenUsed="1"/>
     <w:lsdException w:name="annotation text" w:semiHidden="1" w:unhideWhenUsed="1"/>
     <w:lsdException w:name="header" w:semiHidden="1" w:unhideWhenUsed="1"/>
     <w:lsdException w:name="footer" w:semiHidden="1" w:unhideWhenUsed="1"/>
     <w:lsdException w:name="index heading" w:semiHidden="1" w:unhideWhenUsed="1"/>
-    <w:lsdException w:name="caption" w:semiHidden="1" w:uiPriority="35" w:unhideWhenUsed="1" w:qFormat="1"/>
+    <w:lsdException w:name="caption" w:uiPriority="35" w:semiHidden="1" w:unhideWhenUsed="1" w:qFormat="1"/>
     <w:lsdException w:name="table of figures" w:semiHidden="1" w:unhideWhenUsed="1"/>
     <w:lsdException w:name="envelope address" w:semiHidden="1" w:unhideWhenUsed="1"/>
     <w:lsdException w:name="envelope return" w:semiHidden="1" w:unhideWhenUsed="1"/>
@@ -2995,7 +3040,7 @@
     <w:lsdException w:name="Title" w:uiPriority="10" w:qFormat="1"/>
     <w:lsdException w:name="Closing" w:semiHidden="1" w:unhideWhenUsed="1"/>
     <w:lsdException w:name="Signature" w:semiHidden="1" w:unhideWhenUsed="1"/>
-    <w:lsdException w:name="Default Paragraph Font" w:semiHidden="1" w:uiPriority="1" w:unhideWhenUsed="1"/>
+    <w:lsdException w:name="Default Paragraph Font" w:uiPriority="1" w:semiHidden="1" w:unhideWhenUsed="1"/>
     <w:lsdException w:name="Body Text" w:semiHidden="1" w:unhideWhenUsed="1"/>
     <w:lsdException w:name="Body Text Indent" w:semiHidden="1" w:unhideWhenUsed="1"/>
     <w:lsdException w:name="List Continue" w:semiHidden="1" w:unhideWhenUsed="1"/>
@@ -3195,8 +3240,8 @@
     <w:lsdException w:name="Subtle Reference" w:uiPriority="31" w:qFormat="1"/>
     <w:lsdException w:name="Intense Reference" w:uiPriority="32" w:qFormat="1"/>
     <w:lsdException w:name="Book Title" w:uiPriority="33" w:qFormat="1"/>
-    <w:lsdException w:name="Bibliography" w:semiHidden="1" w:uiPriority="37" w:unhideWhenUsed="1"/>
-    <w:lsdException w:name="TOC Heading" w:semiHidden="1" w:uiPriority="39" w:unhideWhenUsed="1" w:qFormat="1"/>
+    <w:lsdException w:name="Bibliography" w:uiPriority="37" w:semiHidden="1" w:unhideWhenUsed="1"/>
+    <w:lsdException w:name="TOC Heading" w:uiPriority="39" w:semiHidden="1" w:unhideWhenUsed="1" w:qFormat="1"/>
     <w:lsdException w:name="Plain Table 1" w:uiPriority="41"/>
     <w:lsdException w:name="Plain Table 2" w:uiPriority="42"/>
     <w:lsdException w:name="Plain Table 3" w:uiPriority="43"/>
@@ -3302,7 +3347,7 @@
     <w:lsdException w:name="List Table 6 Colorful Accent 6" w:uiPriority="51"/>
     <w:lsdException w:name="List Table 7 Colorful Accent 6" w:uiPriority="52"/>
   </w:latentStyles>
-  <w:style w:type="paragraph" w:default="1" w:styleId="Normal">
+  <w:style w:type="paragraph" w:styleId="Normal" w:default="1">
     <w:name w:val="Normal"/>
     <w:qFormat/>
     <w:rsid w:val="0047114D"/>
@@ -3322,7 +3367,7 @@
       <w:outlineLvl w:val="0"/>
     </w:pPr>
     <w:rPr>
-      <w:rFonts w:asciiTheme="majorHAnsi" w:eastAsiaTheme="majorEastAsia" w:hAnsiTheme="majorHAnsi" w:cstheme="majorBidi"/>
+      <w:rFonts w:asciiTheme="majorHAnsi" w:hAnsiTheme="majorHAnsi" w:eastAsiaTheme="majorEastAsia" w:cstheme="majorBidi"/>
       <w:b/>
       <w:bCs/>
       <w:color w:val="365F91" w:themeColor="accent1" w:themeShade="BF"/>
@@ -3346,7 +3391,7 @@
       <w:outlineLvl w:val="1"/>
     </w:pPr>
     <w:rPr>
-      <w:rFonts w:asciiTheme="majorHAnsi" w:eastAsiaTheme="majorEastAsia" w:hAnsiTheme="majorHAnsi" w:cstheme="majorBidi"/>
+      <w:rFonts w:asciiTheme="majorHAnsi" w:hAnsiTheme="majorHAnsi" w:eastAsiaTheme="majorEastAsia" w:cstheme="majorBidi"/>
       <w:b/>
       <w:bCs/>
       <w:color w:val="4F81BD" w:themeColor="accent1"/>
@@ -3370,19 +3415,19 @@
       <w:outlineLvl w:val="2"/>
     </w:pPr>
     <w:rPr>
-      <w:rFonts w:asciiTheme="majorHAnsi" w:eastAsiaTheme="majorEastAsia" w:hAnsiTheme="majorHAnsi" w:cstheme="majorBidi"/>
+      <w:rFonts w:asciiTheme="majorHAnsi" w:hAnsiTheme="majorHAnsi" w:eastAsiaTheme="majorEastAsia" w:cstheme="majorBidi"/>
       <w:b/>
       <w:bCs/>
       <w:color w:val="4F81BD" w:themeColor="accent1"/>
     </w:rPr>
   </w:style>
-  <w:style w:type="character" w:default="1" w:styleId="Fuentedeprrafopredeter">
+  <w:style w:type="character" w:styleId="Fuentedeprrafopredeter" w:default="1">
     <w:name w:val="Default Paragraph Font"/>
     <w:uiPriority w:val="1"/>
     <w:semiHidden/>
     <w:unhideWhenUsed/>
   </w:style>
-  <w:style w:type="table" w:default="1" w:styleId="Tablanormal">
+  <w:style w:type="table" w:styleId="Tablanormal" w:default="1">
     <w:name w:val="Normal Table"/>
     <w:uiPriority w:val="99"/>
     <w:semiHidden/>
@@ -3397,20 +3442,20 @@
       </w:tblCellMar>
     </w:tblPr>
   </w:style>
-  <w:style w:type="numbering" w:default="1" w:styleId="Sinlista">
+  <w:style w:type="numbering" w:styleId="Sinlista" w:default="1">
     <w:name w:val="No List"/>
     <w:uiPriority w:val="99"/>
     <w:semiHidden/>
     <w:unhideWhenUsed/>
   </w:style>
-  <w:style w:type="character" w:customStyle="1" w:styleId="Ttulo1Car">
+  <w:style w:type="character" w:styleId="Ttulo1Car" w:customStyle="1">
     <w:name w:val="Título 1 Car"/>
     <w:basedOn w:val="Fuentedeprrafopredeter"/>
     <w:link w:val="Ttulo1"/>
     <w:uiPriority w:val="9"/>
     <w:rsid w:val="00B63821"/>
     <w:rPr>
-      <w:rFonts w:asciiTheme="majorHAnsi" w:eastAsiaTheme="majorEastAsia" w:hAnsiTheme="majorHAnsi" w:cstheme="majorBidi"/>
+      <w:rFonts w:asciiTheme="majorHAnsi" w:hAnsiTheme="majorHAnsi" w:eastAsiaTheme="majorEastAsia" w:cstheme="majorBidi"/>
       <w:b/>
       <w:bCs/>
       <w:color w:val="365F91" w:themeColor="accent1" w:themeShade="BF"/>
@@ -3418,14 +3463,14 @@
       <w:szCs w:val="28"/>
     </w:rPr>
   </w:style>
-  <w:style w:type="character" w:customStyle="1" w:styleId="Ttulo2Car">
+  <w:style w:type="character" w:styleId="Ttulo2Car" w:customStyle="1">
     <w:name w:val="Título 2 Car"/>
     <w:basedOn w:val="Fuentedeprrafopredeter"/>
     <w:link w:val="Ttulo2"/>
     <w:uiPriority w:val="9"/>
     <w:rsid w:val="00B63821"/>
     <w:rPr>
-      <w:rFonts w:asciiTheme="majorHAnsi" w:eastAsiaTheme="majorEastAsia" w:hAnsiTheme="majorHAnsi" w:cstheme="majorBidi"/>
+      <w:rFonts w:asciiTheme="majorHAnsi" w:hAnsiTheme="majorHAnsi" w:eastAsiaTheme="majorEastAsia" w:cstheme="majorBidi"/>
       <w:b/>
       <w:bCs/>
       <w:color w:val="4F81BD" w:themeColor="accent1"/>
@@ -3433,14 +3478,14 @@
       <w:szCs w:val="26"/>
     </w:rPr>
   </w:style>
-  <w:style w:type="character" w:customStyle="1" w:styleId="Ttulo3Car">
+  <w:style w:type="character" w:styleId="Ttulo3Car" w:customStyle="1">
     <w:name w:val="Título 3 Car"/>
     <w:basedOn w:val="Fuentedeprrafopredeter"/>
     <w:link w:val="Ttulo3"/>
     <w:uiPriority w:val="9"/>
     <w:rsid w:val="00B63821"/>
     <w:rPr>
-      <w:rFonts w:asciiTheme="majorHAnsi" w:eastAsiaTheme="majorEastAsia" w:hAnsiTheme="majorHAnsi" w:cstheme="majorBidi"/>
+      <w:rFonts w:asciiTheme="majorHAnsi" w:hAnsiTheme="majorHAnsi" w:eastAsiaTheme="majorEastAsia" w:cstheme="majorBidi"/>
       <w:b/>
       <w:bCs/>
       <w:color w:val="4F81BD" w:themeColor="accent1"/>
@@ -3461,7 +3506,7 @@
       <w:spacing w:after="0" w:line="240" w:lineRule="auto"/>
     </w:pPr>
   </w:style>
-  <w:style w:type="character" w:customStyle="1" w:styleId="EncabezadoCar">
+  <w:style w:type="character" w:styleId="EncabezadoCar" w:customStyle="1">
     <w:name w:val="Encabezado Car"/>
     <w:basedOn w:val="Fuentedeprrafopredeter"/>
     <w:link w:val="Encabezado"/>
@@ -3483,7 +3528,7 @@
       <w:spacing w:after="0" w:line="240" w:lineRule="auto"/>
     </w:pPr>
   </w:style>
-  <w:style w:type="character" w:customStyle="1" w:styleId="PiedepginaCar">
+  <w:style w:type="character" w:styleId="PiedepginaCar" w:customStyle="1">
     <w:name w:val="Pie de página Car"/>
     <w:basedOn w:val="Fuentedeprrafopredeter"/>
     <w:link w:val="Piedepgina"/>
@@ -3507,7 +3552,7 @@
       <w:szCs w:val="16"/>
     </w:rPr>
   </w:style>
-  <w:style w:type="character" w:customStyle="1" w:styleId="TextodegloboCar">
+  <w:style w:type="character" w:styleId="TextodegloboCar" w:customStyle="1">
     <w:name w:val="Texto de globo Car"/>
     <w:basedOn w:val="Fuentedeprrafopredeter"/>
     <w:link w:val="Textodeglobo"/>
@@ -3530,12 +3575,12 @@
     </w:pPr>
     <w:tblPr>
       <w:tblBorders>
-        <w:top w:val="single" w:sz="4" w:space="0" w:color="auto"/>
-        <w:left w:val="single" w:sz="4" w:space="0" w:color="auto"/>
-        <w:bottom w:val="single" w:sz="4" w:space="0" w:color="auto"/>
-        <w:right w:val="single" w:sz="4" w:space="0" w:color="auto"/>
-        <w:insideH w:val="single" w:sz="4" w:space="0" w:color="auto"/>
-        <w:insideV w:val="single" w:sz="4" w:space="0" w:color="auto"/>
+        <w:top w:val="single" w:color="auto" w:sz="4" w:space="0"/>
+        <w:left w:val="single" w:color="auto" w:sz="4" w:space="0"/>
+        <w:bottom w:val="single" w:color="auto" w:sz="4" w:space="0"/>
+        <w:right w:val="single" w:color="auto" w:sz="4" w:space="0"/>
+        <w:insideH w:val="single" w:color="auto" w:sz="4" w:space="0"/>
+        <w:insideV w:val="single" w:color="auto" w:sz="4" w:space="0"/>
       </w:tblBorders>
     </w:tblPr>
   </w:style>
@@ -3555,7 +3600,7 @@
       <w:szCs w:val="20"/>
     </w:rPr>
   </w:style>
-  <w:style w:type="character" w:customStyle="1" w:styleId="TextonotapieCar">
+  <w:style w:type="character" w:styleId="TextonotapieCar" w:customStyle="1">
     <w:name w:val="Texto nota pie Car"/>
     <w:basedOn w:val="Fuentedeprrafopredeter"/>
     <w:link w:val="Textonotapie"/>

</xml_diff>

<commit_message>
Añadida arquitectura a la documentación
</commit_message>
<xml_diff>
--- a/formatoDocumentacion.docx
+++ b/formatoDocumentacion.docx
@@ -109,6 +109,12 @@
                 <w:lang w:val="es-ES_tradnl"/>
               </w:rPr>
             </w:pPr>
+            <w:r>
+              <w:rPr>
+                <w:lang w:val="es-ES_tradnl"/>
+              </w:rPr>
+              <w:t>09/01/2019</w:t>
+            </w:r>
           </w:p>
           <w:p>
             <w:pPr>
@@ -308,6 +314,12 @@
                 <w:lang w:val="es-ES_tradnl"/>
               </w:rPr>
             </w:pPr>
+            <w:r>
+              <w:rPr>
+                <w:lang w:val="es-ES_tradnl"/>
+              </w:rPr>
+              <w:t>32889826X</w:t>
+            </w:r>
           </w:p>
         </w:tc>
         <w:tc>
@@ -320,6 +332,12 @@
                 <w:lang w:val="es-ES_tradnl"/>
               </w:rPr>
             </w:pPr>
+            <w:r>
+              <w:rPr>
+                <w:lang w:val="es-ES_tradnl"/>
+              </w:rPr>
+              <w:t>257775</w:t>
+            </w:r>
           </w:p>
         </w:tc>
       </w:tr>
@@ -417,46 +435,6 @@
           <w:lang w:val="es-ES_tradnl"/>
         </w:rPr>
       </w:pPr>
-      <w:r>
-        <w:rPr>
-          <w:sz w:val="24"/>
-          <w:szCs w:val="24"/>
-          <w:lang w:val="es-ES_tradnl"/>
-        </w:rPr>
-        <w:t>[</w:t>
-      </w:r>
-      <w:r>
-        <w:rPr>
-          <w:sz w:val="24"/>
-          <w:szCs w:val="24"/>
-          <w:lang w:val="es-ES_tradnl"/>
-        </w:rPr>
-        <w:t xml:space="preserve">Explicar cómo se hizo el trabajo entre los integrantes del grupo. </w:t>
-      </w:r>
-      <w:r>
-        <w:rPr>
-          <w:sz w:val="24"/>
-          <w:szCs w:val="24"/>
-          <w:lang w:val="es-ES_tradnl"/>
-        </w:rPr>
-        <w:t>I</w:t>
-      </w:r>
-      <w:r>
-        <w:rPr>
-          <w:sz w:val="24"/>
-          <w:szCs w:val="24"/>
-          <w:lang w:val="es-ES_tradnl"/>
-        </w:rPr>
-        <w:t>ndique la carga de trabajo con porcentajes</w:t>
-      </w:r>
-      <w:r>
-        <w:rPr>
-          <w:sz w:val="24"/>
-          <w:szCs w:val="24"/>
-          <w:lang w:val="es-ES_tradnl"/>
-        </w:rPr>
-        <w:t>]</w:t>
-      </w:r>
     </w:p>
     <w:tbl>
       <w:tblPr>
@@ -637,7 +615,19 @@
               <w:rPr>
                 <w:lang w:val="es-ES_tradnl"/>
               </w:rPr>
-              <w:t>XXXXXXX/</w:t>
+              <w:t>32889826X</w:t>
+            </w:r>
+            <w:r>
+              <w:rPr>
+                <w:lang w:val="es-ES_tradnl"/>
+              </w:rPr>
+              <w:t xml:space="preserve"> </w:t>
+            </w:r>
+            <w:r>
+              <w:rPr>
+                <w:lang w:val="es-ES_tradnl"/>
+              </w:rPr>
+              <w:t>/</w:t>
             </w:r>
             <w:proofErr w:type="spellStart"/>
             <w:r>
@@ -917,48 +907,48 @@
     </w:p>
     <w:p>
       <w:pPr>
-        <w:pStyle w:val="Ttulo2"/>
-        <w:rPr>
-          <w:lang w:val="es-ES_tradnl"/>
-        </w:rPr>
-      </w:pPr>
-      <w:r>
-        <w:rPr>
-          <w:lang w:val="es-ES_tradnl"/>
-        </w:rPr>
-        <w:t>Objetivos</w:t>
-      </w:r>
+        <w:rPr>
+          <w:lang w:val="es-ES_tradnl"/>
+        </w:rPr>
+      </w:pPr>
     </w:p>
     <w:p>
       <w:pPr>
         <w:rPr>
+          <w:lang w:val="es-ES_tradnl"/>
+        </w:rPr>
+      </w:pPr>
+    </w:p>
+    <w:p>
+      <w:pPr>
+        <w:rPr>
+          <w:lang w:val="es-ES_tradnl"/>
+        </w:rPr>
+      </w:pPr>
+    </w:p>
+    <w:p>
+      <w:pPr>
+        <w:pStyle w:val="Ttulo2"/>
+        <w:rPr>
+          <w:lang w:val="es-ES_tradnl"/>
+        </w:rPr>
+      </w:pPr>
+      <w:r>
+        <w:rPr>
+          <w:lang w:val="es-ES_tradnl"/>
+        </w:rPr>
+        <w:lastRenderedPageBreak/>
+        <w:t>Objetivos</w:t>
+      </w:r>
+    </w:p>
+    <w:p>
+      <w:pPr>
+        <w:rPr>
           <w:sz w:val="24"/>
           <w:szCs w:val="24"/>
           <w:lang w:val="es-ES_tradnl"/>
         </w:rPr>
       </w:pPr>
-      <w:r>
-        <w:rPr>
-          <w:lang w:val="es-ES_tradnl"/>
-        </w:rPr>
-        <w:t>[</w:t>
-      </w:r>
-      <w:r>
-        <w:rPr>
-          <w:sz w:val="24"/>
-          <w:szCs w:val="24"/>
-          <w:lang w:val="es-ES_tradnl"/>
-        </w:rPr>
-        <w:t>Indique de 3 a 5 objetivos que cubre la aplicación</w:t>
-      </w:r>
-      <w:r>
-        <w:rPr>
-          <w:sz w:val="24"/>
-          <w:szCs w:val="24"/>
-          <w:lang w:val="es-ES_tradnl"/>
-        </w:rPr>
-        <w:t>]</w:t>
-      </w:r>
     </w:p>
     <w:tbl>
       <w:tblPr>
@@ -1035,16 +1025,7 @@
                 <w:szCs w:val="24"/>
                 <w:lang w:val="es-ES_tradnl"/>
               </w:rPr>
-              <w:t xml:space="preserve">Entretenimiento </w:t>
-            </w:r>
-            <w:r>
-              <w:rPr>
-                <w:sz w:val="24"/>
-                <w:szCs w:val="24"/>
-                <w:lang w:val="es-ES_tradnl"/>
-              </w:rPr>
-              <w:lastRenderedPageBreak/>
-              <w:t>en fiestas y eventos similares</w:t>
+              <w:t>Entretenimiento en fiestas y eventos similares</w:t>
             </w:r>
           </w:p>
         </w:tc>
@@ -1066,17 +1047,7 @@
                 <w:szCs w:val="24"/>
                 <w:lang w:val="es-ES_tradnl"/>
               </w:rPr>
-              <w:lastRenderedPageBreak/>
-              <w:t xml:space="preserve">La aplicación deberá permitir a un grupo de usuarios pasárselo bien </w:t>
-            </w:r>
-            <w:r>
-              <w:rPr>
-                <w:sz w:val="24"/>
-                <w:szCs w:val="24"/>
-                <w:lang w:val="es-ES_tradnl"/>
-              </w:rPr>
-              <w:lastRenderedPageBreak/>
-              <w:t>mientras la utilizan en un contexto lúdico. Debe proporcionar algo divertido que hacer a un grupo de personas reunidas.</w:t>
+              <w:t>La aplicación deberá permitir a un grupo de usuarios pasárselo bien mientras la utilizan en un contexto lúdico. Debe proporcionar algo divertido que hacer a un grupo de personas reunidas.</w:t>
             </w:r>
           </w:p>
           <w:p>
@@ -1118,7 +1089,6 @@
                 <w:szCs w:val="24"/>
                 <w:lang w:val="es-ES_tradnl"/>
               </w:rPr>
-              <w:lastRenderedPageBreak/>
               <w:t>Romper el hielo</w:t>
             </w:r>
           </w:p>
@@ -1220,6 +1190,9 @@
         </w:tc>
       </w:tr>
       <w:tr>
+        <w:trPr>
+          <w:trHeight w:val="1312"/>
+        </w:trPr>
         <w:tc>
           <w:tcPr>
             <w:tcW w:w="1526" w:type="dxa"/>
@@ -1341,7 +1314,17 @@
           <w:szCs w:val="24"/>
           <w:lang w:val="es-ES_tradnl"/>
         </w:rPr>
-        <w:t>Exprese los requisitos no funcionales</w:t>
+        <w:t>Exprese los requisitos no funcionale</w:t>
+      </w:r>
+      <w:bookmarkStart w:id="0" w:name="_GoBack"/>
+      <w:bookmarkEnd w:id="0"/>
+      <w:r>
+        <w:rPr>
+          <w:sz w:val="24"/>
+          <w:szCs w:val="24"/>
+          <w:lang w:val="es-ES_tradnl"/>
+        </w:rPr>
+        <w:t>s</w:t>
       </w:r>
       <w:r>
         <w:rPr>
@@ -1623,7 +1606,16 @@
                 <w:szCs w:val="24"/>
                 <w:lang w:val="es-ES_tradnl"/>
               </w:rPr>
-              <w:t>La aplicación deberá proporcionar una batería de modalidades de juego que se presentarán al usuario durante su ejecución. La selección de los juegos deberá ser aleatoria pero ponderada (unos serán más frecuentes que otros). Cada juego se asignará a un jugador (excepto los juegos grupales), deberá mostrarse qué jugador tiene el turno.</w:t>
+              <w:t xml:space="preserve">La aplicación deberá proporcionar una batería de modalidades de juego que se presentarán al usuario durante su ejecución. La selección de los juegos deberá ser aleatoria pero ponderada (unos </w:t>
+            </w:r>
+            <w:r>
+              <w:rPr>
+                <w:sz w:val="24"/>
+                <w:szCs w:val="24"/>
+                <w:lang w:val="es-ES_tradnl"/>
+              </w:rPr>
+              <w:lastRenderedPageBreak/>
+              <w:t>serán más frecuentes que otros). Cada juego se asignará a un jugador (excepto los juegos grupales), deberá mostrarse qué jugador tiene el turno.</w:t>
             </w:r>
           </w:p>
         </w:tc>
@@ -1645,6 +1637,7 @@
                 <w:sz w:val="24"/>
                 <w:szCs w:val="24"/>
               </w:rPr>
+              <w:lastRenderedPageBreak/>
               <w:t>Juegos textuales</w:t>
             </w:r>
           </w:p>
@@ -1667,16 +1660,7 @@
                 <w:szCs w:val="24"/>
                 <w:lang w:val="es-ES_tradnl"/>
               </w:rPr>
-              <w:t xml:space="preserve">Componen el grueso de una ejecución de la aplicación, al ser los más frecuentes. Compondrán el 80% de los juegos que se presenten </w:t>
-            </w:r>
-            <w:r>
-              <w:rPr>
-                <w:sz w:val="24"/>
-                <w:szCs w:val="24"/>
-                <w:lang w:val="es-ES_tradnl"/>
-              </w:rPr>
-              <w:lastRenderedPageBreak/>
-              <w:t xml:space="preserve">durante la ejecución por defecto (juego rápido). Se incluirán: preguntas, retos, hasta que (retos que debe cumplir un jugador hasta que se le diga lo contrario desde la aplicación al cabo de x turnos), votaciones y yo </w:t>
+              <w:t xml:space="preserve">Componen el grueso de una ejecución de la aplicación, al ser los más frecuentes. Compondrán el 80% de los juegos que se presenten durante la ejecución por defecto (juego rápido). Se incluirán: preguntas, retos, hasta que (retos que debe cumplir un jugador hasta que se le diga lo contrario desde la aplicación al cabo de x turnos), votaciones y yo </w:t>
             </w:r>
             <w:proofErr w:type="spellStart"/>
             <w:r>
@@ -1718,7 +1702,6 @@
                 <w:szCs w:val="24"/>
                 <w:lang w:val="es-ES_tradnl"/>
               </w:rPr>
-              <w:lastRenderedPageBreak/>
               <w:t>Brújula</w:t>
             </w:r>
           </w:p>
@@ -2449,8 +2432,6 @@
               </w:rPr>
               <w:t>Se deberán pedir permisos para el uso de ciertas funciones del dispositivo (cámara, grabación de audio…). Si no se conceden el hilo de ejecución debe proseguir de forma lógica.</w:t>
             </w:r>
-            <w:bookmarkStart w:id="0" w:name="_GoBack"/>
-            <w:bookmarkEnd w:id="0"/>
           </w:p>
         </w:tc>
       </w:tr>
@@ -2528,12 +2509,260 @@
           <w:lang w:val="es-ES_tradnl"/>
         </w:rPr>
       </w:pPr>
-      <w:r>
-        <w:rPr>
-          <w:lang w:val="es-ES_tradnl"/>
-        </w:rPr>
-        <w:tab/>
-        <w:t>[Describir la arquitectura de la app]</w:t>
+    </w:p>
+    <w:p>
+      <w:pPr>
+        <w:jc w:val="center"/>
+        <w:rPr>
+          <w:lang w:val="es-ES_tradnl"/>
+        </w:rPr>
+      </w:pPr>
+      <w:r>
+        <w:rPr>
+          <w:noProof/>
+          <w:lang w:eastAsia="es-ES"/>
+        </w:rPr>
+        <w:drawing>
+          <wp:inline distT="0" distB="0" distL="0" distR="0" wp14:anchorId="014FDCA7" wp14:editId="0BA7ADFD">
+            <wp:extent cx="3425199" cy="3276600"/>
+            <wp:effectExtent l="0" t="0" r="0" b="0"/>
+            <wp:docPr id="1" name="Imagen 1"/>
+            <wp:cNvGraphicFramePr>
+              <a:graphicFrameLocks xmlns:a="http://schemas.openxmlformats.org/drawingml/2006/main" noChangeAspect="1"/>
+            </wp:cNvGraphicFramePr>
+            <a:graphic xmlns:a="http://schemas.openxmlformats.org/drawingml/2006/main">
+              <a:graphicData uri="http://schemas.openxmlformats.org/drawingml/2006/picture">
+                <pic:pic xmlns:pic="http://schemas.openxmlformats.org/drawingml/2006/picture">
+                  <pic:nvPicPr>
+                    <pic:cNvPr id="1" name=""/>
+                    <pic:cNvPicPr/>
+                  </pic:nvPicPr>
+                  <pic:blipFill>
+                    <a:blip r:embed="rId8"/>
+                    <a:stretch>
+                      <a:fillRect/>
+                    </a:stretch>
+                  </pic:blipFill>
+                  <pic:spPr>
+                    <a:xfrm>
+                      <a:off x="0" y="0"/>
+                      <a:ext cx="3434023" cy="3285041"/>
+                    </a:xfrm>
+                    <a:prstGeom prst="rect">
+                      <a:avLst/>
+                    </a:prstGeom>
+                  </pic:spPr>
+                </pic:pic>
+              </a:graphicData>
+            </a:graphic>
+          </wp:inline>
+        </w:drawing>
+      </w:r>
+    </w:p>
+    <w:p>
+      <w:pPr>
+        <w:rPr>
+          <w:lang w:val="es-ES_tradnl"/>
+        </w:rPr>
+      </w:pPr>
+      <w:r>
+        <w:rPr>
+          <w:lang w:val="es-ES_tradnl"/>
+        </w:rPr>
+        <w:t xml:space="preserve">La aplicación gira en torno al gestor del juego, implementado con el patrón </w:t>
+      </w:r>
+      <w:proofErr w:type="spellStart"/>
+      <w:r>
+        <w:rPr>
+          <w:lang w:val="es-ES_tradnl"/>
+        </w:rPr>
+        <w:t>Singleton</w:t>
+      </w:r>
+      <w:proofErr w:type="spellEnd"/>
+      <w:r>
+        <w:rPr>
+          <w:lang w:val="es-ES_tradnl"/>
+        </w:rPr>
+        <w:t xml:space="preserve"> y que interacciona con dos almacenadores, uno de reglas (tipos de juegos) y otro de </w:t>
+      </w:r>
+      <w:proofErr w:type="spellStart"/>
+      <w:r>
+        <w:rPr>
+          <w:lang w:val="es-ES_tradnl"/>
+        </w:rPr>
+        <w:t>activities</w:t>
+      </w:r>
+      <w:proofErr w:type="spellEnd"/>
+      <w:r>
+        <w:rPr>
+          <w:lang w:val="es-ES_tradnl"/>
+        </w:rPr>
+        <w:t>, así como con un selector.</w:t>
+      </w:r>
+    </w:p>
+    <w:p>
+      <w:pPr>
+        <w:rPr>
+          <w:lang w:val="es-ES_tradnl"/>
+        </w:rPr>
+      </w:pPr>
+      <w:r>
+        <w:rPr>
+          <w:lang w:val="es-ES_tradnl"/>
+        </w:rPr>
+        <w:t>El selector es el encargado de decidir qué tipo de regla se debe utilizar. El gestor de juego, a la luz de esta decisión pide al almacenador de reglas que le provea una, la cual se obtiene de unos almacenadores simples dentro del almacenador grande.</w:t>
+      </w:r>
+    </w:p>
+    <w:p>
+      <w:pPr>
+        <w:rPr>
+          <w:lang w:val="es-ES_tradnl"/>
+        </w:rPr>
+      </w:pPr>
+      <w:r>
+        <w:rPr>
+          <w:lang w:val="es-ES_tradnl"/>
+        </w:rPr>
+        <w:t xml:space="preserve">Para la construcción de estos almacenadores simples se utilizan los </w:t>
+      </w:r>
+      <w:proofErr w:type="spellStart"/>
+      <w:r>
+        <w:rPr>
+          <w:lang w:val="es-ES_tradnl"/>
+        </w:rPr>
+        <w:t>loaders</w:t>
+      </w:r>
+      <w:proofErr w:type="spellEnd"/>
+      <w:r>
+        <w:rPr>
+          <w:lang w:val="es-ES_tradnl"/>
+        </w:rPr>
+        <w:t xml:space="preserve">, encargados de recuperar el contenido de los ficheros </w:t>
+      </w:r>
+      <w:proofErr w:type="spellStart"/>
+      <w:r>
+        <w:rPr>
+          <w:lang w:val="es-ES_tradnl"/>
+        </w:rPr>
+        <w:t>xml</w:t>
+      </w:r>
+      <w:proofErr w:type="spellEnd"/>
+      <w:r>
+        <w:rPr>
+          <w:lang w:val="es-ES_tradnl"/>
+        </w:rPr>
+        <w:t xml:space="preserve"> en los que almacenamos las distintas preguntas, retos, etc. del juego, localizados en la carpeta </w:t>
+      </w:r>
+      <w:proofErr w:type="spellStart"/>
+      <w:r>
+        <w:rPr>
+          <w:lang w:val="es-ES_tradnl"/>
+        </w:rPr>
+        <w:t>raw</w:t>
+      </w:r>
+      <w:proofErr w:type="spellEnd"/>
+      <w:r>
+        <w:rPr>
+          <w:lang w:val="es-ES_tradnl"/>
+        </w:rPr>
+        <w:t xml:space="preserve">. Una vez recuperado los </w:t>
+      </w:r>
+      <w:proofErr w:type="spellStart"/>
+      <w:r>
+        <w:rPr>
+          <w:lang w:val="es-ES_tradnl"/>
+        </w:rPr>
+        <w:t>loaders</w:t>
+      </w:r>
+      <w:proofErr w:type="spellEnd"/>
+      <w:r>
+        <w:rPr>
+          <w:lang w:val="es-ES_tradnl"/>
+        </w:rPr>
+        <w:t xml:space="preserve"> se los envían al </w:t>
+      </w:r>
+      <w:proofErr w:type="spellStart"/>
+      <w:r>
+        <w:rPr>
+          <w:lang w:val="es-ES_tradnl"/>
+        </w:rPr>
+        <w:t>parser</w:t>
+      </w:r>
+      <w:proofErr w:type="spellEnd"/>
+      <w:r>
+        <w:rPr>
+          <w:lang w:val="es-ES_tradnl"/>
+        </w:rPr>
+        <w:t xml:space="preserve"> para poder crear cada regla. En algunos casos, por ejemplo, juegos más bien visuales, no es necesario recuperar información desde los </w:t>
+      </w:r>
+      <w:proofErr w:type="spellStart"/>
+      <w:r>
+        <w:rPr>
+          <w:lang w:val="es-ES_tradnl"/>
+        </w:rPr>
+        <w:t>xml</w:t>
+      </w:r>
+      <w:proofErr w:type="spellEnd"/>
+      <w:r>
+        <w:rPr>
+          <w:lang w:val="es-ES_tradnl"/>
+        </w:rPr>
+        <w:t xml:space="preserve">, para estos casos los </w:t>
+      </w:r>
+      <w:proofErr w:type="spellStart"/>
+      <w:r>
+        <w:rPr>
+          <w:lang w:val="es-ES_tradnl"/>
+        </w:rPr>
+        <w:t>loaders</w:t>
+      </w:r>
+      <w:proofErr w:type="spellEnd"/>
+      <w:r>
+        <w:rPr>
+          <w:lang w:val="es-ES_tradnl"/>
+        </w:rPr>
+        <w:t xml:space="preserve"> crearán las reglas sin más.</w:t>
+      </w:r>
+    </w:p>
+    <w:p>
+      <w:pPr>
+        <w:rPr>
+          <w:lang w:val="es-ES_tradnl"/>
+        </w:rPr>
+      </w:pPr>
+      <w:r>
+        <w:rPr>
+          <w:lang w:val="es-ES_tradnl"/>
+        </w:rPr>
+        <w:t xml:space="preserve">Una vez se ha seleccionado una regla, el gestor del juego se comunica con el almacenador de </w:t>
+      </w:r>
+      <w:proofErr w:type="spellStart"/>
+      <w:r>
+        <w:rPr>
+          <w:lang w:val="es-ES_tradnl"/>
+        </w:rPr>
+        <w:t>activities</w:t>
+      </w:r>
+      <w:proofErr w:type="spellEnd"/>
+      <w:r>
+        <w:rPr>
+          <w:lang w:val="es-ES_tradnl"/>
+        </w:rPr>
+        <w:t xml:space="preserve"> que indica que tipo de </w:t>
+      </w:r>
+      <w:proofErr w:type="spellStart"/>
+      <w:r>
+        <w:rPr>
+          <w:lang w:val="es-ES_tradnl"/>
+        </w:rPr>
+        <w:t>activity</w:t>
+      </w:r>
+      <w:proofErr w:type="spellEnd"/>
+      <w:r>
+        <w:rPr>
+          <w:lang w:val="es-ES_tradnl"/>
+        </w:rPr>
+        <w:t xml:space="preserve"> se tiene que lanzar para esa regla en concreto.</w:t>
       </w:r>
     </w:p>
     <w:p>
@@ -2599,7 +2828,6 @@
       </w:pPr>
     </w:p>
     <w:sectPr>
-      <w:footerReference w:type="default" r:id="rId8"/>
       <w:pgSz w:w="11906" w:h="16838"/>
       <w:pgMar w:top="1417" w:right="1701" w:bottom="1417" w:left="1701" w:header="708" w:footer="708" w:gutter="0"/>
       <w:cols w:space="708"/>
@@ -2632,24 +2860,6 @@
     </w:p>
   </w:endnote>
 </w:endnotes>
-</file>
-
-<file path=word/footer1.xml><?xml version="1.0" encoding="utf-8"?>
-<w:ftr xmlns:wpc="http://schemas.microsoft.com/office/word/2010/wordprocessingCanvas" xmlns:cx="http://schemas.microsoft.com/office/drawing/2014/chartex" xmlns:mc="http://schemas.openxmlformats.org/markup-compatibility/2006" xmlns:o="urn:schemas-microsoft-com:office:office" xmlns:r="http://schemas.openxmlformats.org/officeDocument/2006/relationships" xmlns:m="http://schemas.openxmlformats.org/officeDocument/2006/math" xmlns:v="urn:schemas-microsoft-com:vml" xmlns:wp14="http://schemas.microsoft.com/office/word/2010/wordprocessingDrawing" xmlns:wp="http://schemas.openxmlformats.org/drawingml/2006/wordprocessingDrawing" xmlns:w10="urn:schemas-microsoft-com:office:word" xmlns:w="http://schemas.openxmlformats.org/wordprocessingml/2006/main" xmlns:w14="http://schemas.microsoft.com/office/word/2010/wordml" xmlns:w15="http://schemas.microsoft.com/office/word/2012/wordml" xmlns:w16se="http://schemas.microsoft.com/office/word/2015/wordml/symex" xmlns:wpg="http://schemas.microsoft.com/office/word/2010/wordprocessingGroup" xmlns:wpi="http://schemas.microsoft.com/office/word/2010/wordprocessingInk" xmlns:wne="http://schemas.microsoft.com/office/word/2006/wordml" xmlns:wps="http://schemas.microsoft.com/office/word/2010/wordprocessingShape" mc:Ignorable="w14 w15 w16se wp14">
-  <w:p>
-    <w:pPr>
-      <w:pStyle w:val="Piedepgina"/>
-    </w:pPr>
-    <w:r>
-      <w:t>***Añadir todas las filas que se estimen necesarias</w:t>
-    </w:r>
-  </w:p>
-  <w:p>
-    <w:pPr>
-      <w:pStyle w:val="Piedepgina"/>
-    </w:pPr>
-  </w:p>
-</w:ftr>
 </file>
 
 <file path=word/footnotes.xml><?xml version="1.0" encoding="utf-8"?>
@@ -3871,7 +4081,7 @@
 </file>
 
 <file path=customXml/itemProps1.xml><?xml version="1.0" encoding="utf-8"?>
-<ds:datastoreItem xmlns:ds="http://schemas.openxmlformats.org/officeDocument/2006/customXml" ds:itemID="{B54C8D93-A7D4-40E7-BD4E-D533416062E3}">
+<ds:datastoreItem xmlns:ds="http://schemas.openxmlformats.org/officeDocument/2006/customXml" ds:itemID="{7FC602C5-203B-41AE-B905-867BB68B6FB1}">
   <ds:schemaRefs>
     <ds:schemaRef ds:uri="http://schemas.openxmlformats.org/officeDocument/2006/bibliography"/>
   </ds:schemaRefs>

</xml_diff>

<commit_message>
Resubido doc con cosas que faltaban por merge
</commit_message>
<xml_diff>
--- a/formatoDocumentacion.docx
+++ b/formatoDocumentacion.docx
@@ -1,6 +1,6 @@
 
 <file path=word/document.xml><?xml version="1.0" encoding="utf-8"?>
-<w:document xmlns:wpc="http://schemas.microsoft.com/office/word/2010/wordprocessingCanvas" xmlns:cx="http://schemas.microsoft.com/office/drawing/2014/chartex" xmlns:mc="http://schemas.openxmlformats.org/markup-compatibility/2006" xmlns:o="urn:schemas-microsoft-com:office:office" xmlns:r="http://schemas.openxmlformats.org/officeDocument/2006/relationships" xmlns:m="http://schemas.openxmlformats.org/officeDocument/2006/math" xmlns:v="urn:schemas-microsoft-com:vml" xmlns:wp14="http://schemas.microsoft.com/office/word/2010/wordprocessingDrawing" xmlns:wp="http://schemas.openxmlformats.org/drawingml/2006/wordprocessingDrawing" xmlns:w10="urn:schemas-microsoft-com:office:word" xmlns:w="http://schemas.openxmlformats.org/wordprocessingml/2006/main" xmlns:w14="http://schemas.microsoft.com/office/word/2010/wordml" xmlns:w15="http://schemas.microsoft.com/office/word/2012/wordml" xmlns:w16se="http://schemas.microsoft.com/office/word/2015/wordml/symex" xmlns:wpg="http://schemas.microsoft.com/office/word/2010/wordprocessingGroup" xmlns:wpi="http://schemas.microsoft.com/office/word/2010/wordprocessingInk" xmlns:wne="http://schemas.microsoft.com/office/word/2006/wordml" xmlns:wps="http://schemas.microsoft.com/office/word/2010/wordprocessingShape" mc:Ignorable="w14 w15 w16se wp14">
+<w:document xmlns:wpc="http://schemas.microsoft.com/office/word/2010/wordprocessingCanvas" xmlns:cx="http://schemas.microsoft.com/office/drawing/2014/chartex" xmlns:mc="http://schemas.openxmlformats.org/markup-compatibility/2006" xmlns:o="urn:schemas-microsoft-com:office:office" xmlns:r="http://schemas.openxmlformats.org/officeDocument/2006/relationships" xmlns:m="http://schemas.openxmlformats.org/officeDocument/2006/math" xmlns:v="urn:schemas-microsoft-com:vml" xmlns:wp14="http://schemas.microsoft.com/office/word/2010/wordprocessingDrawing" xmlns:wp="http://schemas.openxmlformats.org/drawingml/2006/wordprocessingDrawing" xmlns:w10="urn:schemas-microsoft-com:office:word" xmlns:w="http://schemas.openxmlformats.org/wordprocessingml/2006/main" xmlns:w14="http://schemas.microsoft.com/office/word/2010/wordml" xmlns:w15="http://schemas.microsoft.com/office/word/2012/wordml" xmlns:w16se="http://schemas.microsoft.com/office/word/2015/wordml/symex" xmlns:wpg="http://schemas.microsoft.com/office/word/2010/wordprocessingGroup" xmlns:wpi="http://schemas.microsoft.com/office/word/2010/wordprocessingInk" xmlns:wne="http://schemas.microsoft.com/office/word/2006/wordml" xmlns:wps="http://schemas.microsoft.com/office/word/2010/wordprocessingShape" xmlns:a="http://schemas.openxmlformats.org/drawingml/2006/main" xmlns:pic="http://schemas.openxmlformats.org/drawingml/2006/picture" mc:Ignorable="w14 w15 w16se wp14">
   <w:body>
     <w:tbl>
       <w:tblPr>
@@ -12,12 +12,12 @@
         <w:gridCol w:w="4322"/>
         <w:gridCol w:w="4322"/>
       </w:tblGrid>
-      <w:tr>
+      <w:tr xmlns:wp14="http://schemas.microsoft.com/office/word/2010/wordml" wp14:textId="77777777">
         <w:tc>
           <w:tcPr>
             <w:tcW w:w="4322" w:type="dxa"/>
           </w:tcPr>
-          <w:p>
+          <w:p wp14:textId="77777777">
             <w:pPr>
               <w:rPr>
                 <w:lang w:val="es-ES_tradnl"/>
@@ -35,7 +35,7 @@
           <w:tcPr>
             <w:tcW w:w="4322" w:type="dxa"/>
           </w:tcPr>
-          <w:p>
+          <w:p wp14:textId="77777777">
             <w:pPr>
               <w:rPr>
                 <w:lang w:val="es-ES_tradnl"/>
@@ -64,14 +64,14 @@
             </w:r>
             <w:proofErr w:type="spellEnd"/>
           </w:p>
-          <w:p>
-            <w:pPr>
-              <w:rPr>
-                <w:lang w:val="es-ES_tradnl"/>
-              </w:rPr>
-            </w:pPr>
-          </w:p>
-          <w:p>
+          <w:p wp14:textId="77777777">
+            <w:pPr>
+              <w:rPr>
+                <w:lang w:val="es-ES_tradnl"/>
+              </w:rPr>
+            </w:pPr>
+          </w:p>
+          <w:p wp14:textId="77777777">
             <w:pPr>
               <w:rPr>
                 <w:lang w:val="es-ES_tradnl"/>
@@ -80,12 +80,12 @@
           </w:p>
         </w:tc>
       </w:tr>
-      <w:tr>
+      <w:tr xmlns:wp14="http://schemas.microsoft.com/office/word/2010/wordml" wp14:textId="77777777">
         <w:tc>
           <w:tcPr>
             <w:tcW w:w="4322" w:type="dxa"/>
           </w:tcPr>
-          <w:p>
+          <w:p wp14:textId="77777777">
             <w:pPr>
               <w:rPr>
                 <w:lang w:val="es-ES_tradnl"/>
@@ -103,7 +103,7 @@
           <w:tcPr>
             <w:tcW w:w="4322" w:type="dxa"/>
           </w:tcPr>
-          <w:p>
+          <w:p wp14:textId="77777777">
             <w:pPr>
               <w:rPr>
                 <w:lang w:val="es-ES_tradnl"/>
@@ -116,7 +116,7 @@
               <w:t>09/01/2019</w:t>
             </w:r>
           </w:p>
-          <w:p>
+          <w:p wp14:textId="77777777">
             <w:pPr>
               <w:rPr>
                 <w:lang w:val="es-ES_tradnl"/>
@@ -126,7 +126,7 @@
         </w:tc>
       </w:tr>
     </w:tbl>
-    <w:p>
+    <w:p xmlns:wp14="http://schemas.microsoft.com/office/word/2010/wordml" wp14:textId="77777777">
       <w:pPr>
         <w:rPr>
           <w:lang w:val="es-ES_tradnl"/>
@@ -144,13 +144,13 @@
         <w:gridCol w:w="2552"/>
         <w:gridCol w:w="1984"/>
       </w:tblGrid>
-      <w:tr>
+      <w:tr xmlns:wp14="http://schemas.microsoft.com/office/word/2010/wordml" wp14:textId="77777777">
         <w:tc>
           <w:tcPr>
             <w:tcW w:w="8613" w:type="dxa"/>
             <w:gridSpan w:val="3"/>
           </w:tcPr>
-          <w:p>
+          <w:p wp14:textId="77777777">
             <w:pPr>
               <w:rPr>
                 <w:lang w:val="es-ES_tradnl"/>
@@ -165,12 +165,12 @@
           </w:p>
         </w:tc>
       </w:tr>
-      <w:tr>
+      <w:tr xmlns:wp14="http://schemas.microsoft.com/office/word/2010/wordml" wp14:textId="77777777">
         <w:tc>
           <w:tcPr>
             <w:tcW w:w="4077" w:type="dxa"/>
           </w:tcPr>
-          <w:p>
+          <w:p wp14:textId="77777777">
             <w:pPr>
               <w:rPr>
                 <w:lang w:val="es-ES_tradnl"/>
@@ -188,7 +188,7 @@
           <w:tcPr>
             <w:tcW w:w="2552" w:type="dxa"/>
           </w:tcPr>
-          <w:p>
+          <w:p wp14:textId="77777777">
             <w:pPr>
               <w:rPr>
                 <w:lang w:val="es-ES_tradnl"/>
@@ -206,7 +206,7 @@
           <w:tcPr>
             <w:tcW w:w="1984" w:type="dxa"/>
           </w:tcPr>
-          <w:p>
+          <w:p wp14:textId="77777777">
             <w:pPr>
               <w:rPr>
                 <w:lang w:val="es-ES_tradnl"/>
@@ -221,12 +221,12 @@
           </w:p>
         </w:tc>
       </w:tr>
-      <w:tr>
+      <w:tr xmlns:wp14="http://schemas.microsoft.com/office/word/2010/wordml" wp14:textId="77777777">
         <w:tc>
           <w:tcPr>
             <w:tcW w:w="4077" w:type="dxa"/>
           </w:tcPr>
-          <w:p>
+          <w:p wp14:textId="77777777">
             <w:pPr>
               <w:rPr>
                 <w:lang w:val="es-ES_tradnl"/>
@@ -244,7 +244,7 @@
           <w:tcPr>
             <w:tcW w:w="2552" w:type="dxa"/>
           </w:tcPr>
-          <w:p>
+          <w:p wp14:textId="77777777">
             <w:pPr>
               <w:rPr>
                 <w:lang w:val="es-ES_tradnl"/>
@@ -262,7 +262,7 @@
           <w:tcPr>
             <w:tcW w:w="1984" w:type="dxa"/>
           </w:tcPr>
-          <w:p>
+          <w:p wp14:textId="77777777">
             <w:pPr>
               <w:rPr>
                 <w:lang w:val="es-ES_tradnl"/>
@@ -277,12 +277,12 @@
           </w:p>
         </w:tc>
       </w:tr>
-      <w:tr>
+      <w:tr xmlns:wp14="http://schemas.microsoft.com/office/word/2010/wordml" wp14:textId="77777777">
         <w:tc>
           <w:tcPr>
             <w:tcW w:w="4077" w:type="dxa"/>
           </w:tcPr>
-          <w:p>
+          <w:p wp14:textId="77777777">
             <w:pPr>
               <w:rPr>
                 <w:lang w:val="es-ES_tradnl"/>
@@ -308,7 +308,7 @@
           <w:tcPr>
             <w:tcW w:w="2552" w:type="dxa"/>
           </w:tcPr>
-          <w:p>
+          <w:p wp14:textId="77777777">
             <w:pPr>
               <w:rPr>
                 <w:lang w:val="es-ES_tradnl"/>
@@ -326,7 +326,7 @@
           <w:tcPr>
             <w:tcW w:w="1984" w:type="dxa"/>
           </w:tcPr>
-          <w:p>
+          <w:p wp14:textId="77777777">
             <w:pPr>
               <w:rPr>
                 <w:lang w:val="es-ES_tradnl"/>
@@ -341,12 +341,12 @@
           </w:p>
         </w:tc>
       </w:tr>
-      <w:tr>
+      <w:tr xmlns:wp14="http://schemas.microsoft.com/office/word/2010/wordml" wp14:textId="77777777">
         <w:tc>
           <w:tcPr>
             <w:tcW w:w="4077" w:type="dxa"/>
           </w:tcPr>
-          <w:p>
+          <w:p wp14:textId="77777777">
             <w:pPr>
               <w:rPr>
                 <w:lang w:val="es-ES_tradnl"/>
@@ -372,7 +372,7 @@
           <w:tcPr>
             <w:tcW w:w="2552" w:type="dxa"/>
           </w:tcPr>
-          <w:p>
+          <w:p wp14:textId="77777777">
             <w:pPr>
               <w:rPr>
                 <w:lang w:val="es-ES_tradnl"/>
@@ -390,7 +390,7 @@
           <w:tcPr>
             <w:tcW w:w="1984" w:type="dxa"/>
           </w:tcPr>
-          <w:p>
+          <w:p wp14:textId="77777777">
             <w:pPr>
               <w:rPr>
                 <w:lang w:val="es-ES_tradnl"/>
@@ -406,14 +406,14 @@
         </w:tc>
       </w:tr>
     </w:tbl>
-    <w:p>
+    <w:p xmlns:wp14="http://schemas.microsoft.com/office/word/2010/wordml" wp14:textId="77777777">
       <w:pPr>
         <w:rPr>
           <w:lang w:val="es-ES_tradnl"/>
         </w:rPr>
       </w:pPr>
     </w:p>
-    <w:p>
+    <w:p xmlns:wp14="http://schemas.microsoft.com/office/word/2010/wordml" wp14:textId="77777777">
       <w:pPr>
         <w:pStyle w:val="Ttulo2"/>
         <w:rPr>
@@ -427,7 +427,7 @@
         <w:t>Distribución del trabajo entre los componentes</w:t>
       </w:r>
     </w:p>
-    <w:p>
+    <w:p xmlns:wp14="http://schemas.microsoft.com/office/word/2010/wordml" wp14:textId="77777777">
       <w:pPr>
         <w:rPr>
           <w:sz w:val="24"/>
@@ -447,12 +447,13 @@
         <w:gridCol w:w="552"/>
         <w:gridCol w:w="6352"/>
       </w:tblGrid>
-      <w:tr>
+      <w:tr xmlns:wp14="http://schemas.microsoft.com/office/word/2010/wordml" wp14:textId="77777777">
         <w:tc>
           <w:tcPr>
             <w:tcW w:w="1242" w:type="dxa"/>
-          </w:tcPr>
-          <w:p>
+            <w:tcMar/>
+          </w:tcPr>
+          <w:p wp14:textId="77777777">
             <w:pPr>
               <w:rPr>
                 <w:lang w:val="es-ES_tradnl"/>
@@ -475,8 +476,9 @@
         <w:tc>
           <w:tcPr>
             <w:tcW w:w="567" w:type="dxa"/>
-          </w:tcPr>
-          <w:p>
+            <w:tcMar/>
+          </w:tcPr>
+          <w:p wp14:textId="77777777">
             <w:pPr>
               <w:jc w:val="center"/>
               <w:rPr>
@@ -494,8 +496,9 @@
         <w:tc>
           <w:tcPr>
             <w:tcW w:w="6946" w:type="dxa"/>
-          </w:tcPr>
-          <w:p>
+            <w:tcMar/>
+          </w:tcPr>
+          <w:p wp14:textId="77777777">
             <w:pPr>
               <w:rPr>
                 <w:lang w:val="es-ES_tradnl"/>
@@ -510,15 +513,16 @@
           </w:p>
         </w:tc>
       </w:tr>
-      <w:tr>
+      <w:tr xmlns:wp14="http://schemas.microsoft.com/office/word/2010/wordml" wp14:textId="77777777">
         <w:trPr>
           <w:trHeight w:val="925"/>
         </w:trPr>
         <w:tc>
           <w:tcPr>
             <w:tcW w:w="1242" w:type="dxa"/>
-          </w:tcPr>
-          <w:p>
+            <w:tcMar/>
+          </w:tcPr>
+          <w:p wp14:textId="77777777">
             <w:pPr>
               <w:rPr>
                 <w:lang w:val="es-ES_tradnl"/>
@@ -535,8 +539,9 @@
         <w:tc>
           <w:tcPr>
             <w:tcW w:w="567" w:type="dxa"/>
-          </w:tcPr>
-          <w:p>
+            <w:tcMar/>
+          </w:tcPr>
+          <w:p wp14:textId="77777777">
             <w:pPr>
               <w:rPr>
                 <w:lang w:val="es-ES_tradnl"/>
@@ -553,8 +558,9 @@
         <w:tc>
           <w:tcPr>
             <w:tcW w:w="6946" w:type="dxa"/>
-          </w:tcPr>
-          <w:p>
+            <w:tcMar/>
+          </w:tcPr>
+          <w:p wp14:textId="77777777">
             <w:pPr>
               <w:rPr>
                 <w:lang w:val="es-ES_tradnl"/>
@@ -581,7 +587,7 @@
               <w:t>, trabalenguas, memoria y equilibrio. Internacionalización</w:t>
             </w:r>
           </w:p>
-          <w:p>
+          <w:p wp14:textId="77777777">
             <w:pPr>
               <w:rPr>
                 <w:lang w:val="es-ES_tradnl"/>
@@ -590,22 +596,23 @@
           </w:p>
         </w:tc>
       </w:tr>
-      <w:tr>
+      <w:tr xmlns:wp14="http://schemas.microsoft.com/office/word/2010/wordml" wp14:textId="77777777">
         <w:trPr>
           <w:trHeight w:val="557"/>
         </w:trPr>
         <w:tc>
           <w:tcPr>
             <w:tcW w:w="1242" w:type="dxa"/>
-          </w:tcPr>
-          <w:p>
-            <w:pPr>
-              <w:rPr>
-                <w:lang w:val="es-ES_tradnl"/>
-              </w:rPr>
-            </w:pPr>
-          </w:p>
-          <w:p>
+            <w:tcMar/>
+          </w:tcPr>
+          <w:p wp14:textId="77777777">
+            <w:pPr>
+              <w:rPr>
+                <w:lang w:val="es-ES_tradnl"/>
+              </w:rPr>
+            </w:pPr>
+          </w:p>
+          <w:p wp14:textId="77777777">
             <w:pPr>
               <w:rPr>
                 <w:lang w:val="es-ES_tradnl"/>
@@ -638,14 +645,14 @@
             </w:r>
             <w:proofErr w:type="spellEnd"/>
           </w:p>
-          <w:p>
-            <w:pPr>
-              <w:rPr>
-                <w:lang w:val="es-ES_tradnl"/>
-              </w:rPr>
-            </w:pPr>
-          </w:p>
-          <w:p>
+          <w:p wp14:textId="77777777">
+            <w:pPr>
+              <w:rPr>
+                <w:lang w:val="es-ES_tradnl"/>
+              </w:rPr>
+            </w:pPr>
+          </w:p>
+          <w:p wp14:textId="77777777">
             <w:pPr>
               <w:rPr>
                 <w:lang w:val="es-ES_tradnl"/>
@@ -656,8 +663,9 @@
         <w:tc>
           <w:tcPr>
             <w:tcW w:w="567" w:type="dxa"/>
-          </w:tcPr>
-          <w:p>
+            <w:tcMar/>
+          </w:tcPr>
+          <w:p wp14:textId="77777777">
             <w:pPr>
               <w:rPr>
                 <w:lang w:val="es-ES_tradnl"/>
@@ -674,56 +682,58 @@
         <w:tc>
           <w:tcPr>
             <w:tcW w:w="6946" w:type="dxa"/>
-          </w:tcPr>
-          <w:p>
-            <w:pPr>
-              <w:rPr>
-                <w:lang w:val="es-ES_tradnl"/>
-              </w:rPr>
-            </w:pPr>
-            <w:r>
-              <w:rPr>
-                <w:lang w:val="es-ES_tradnl"/>
+            <w:tcMar/>
+          </w:tcPr>
+          <w:p wp14:textId="5A57E02D">
+            <w:pPr>
+              <w:rPr>
+                <w:lang w:val="es-ES"/>
+              </w:rPr>
+            </w:pPr>
+            <w:r>
+              <w:rPr>
+                <w:lang w:val="es-ES"/>
               </w:rPr>
               <w:t xml:space="preserve">Implementación de la lógica de selección de juegos, </w:t>
             </w:r>
             <w:proofErr w:type="spellStart"/>
             <w:r>
               <w:rPr>
-                <w:lang w:val="es-ES_tradnl"/>
+                <w:lang w:val="es-ES"/>
               </w:rPr>
               <w:t>notificacioneos</w:t>
             </w:r>
             <w:proofErr w:type="spellEnd"/>
             <w:r>
               <w:rPr>
-                <w:lang w:val="es-ES_tradnl"/>
+                <w:lang w:val="es-ES"/>
               </w:rPr>
               <w:t xml:space="preserve"> y selector de </w:t>
             </w:r>
             <w:proofErr w:type="spellStart"/>
             <w:r>
               <w:rPr>
-                <w:lang w:val="es-ES_tradnl"/>
+                <w:lang w:val="es-ES"/>
               </w:rPr>
               <w:t>activities</w:t>
             </w:r>
             <w:proofErr w:type="spellEnd"/>
             <w:r>
               <w:rPr>
-                <w:lang w:val="es-ES_tradnl"/>
+                <w:lang w:val="es-ES"/>
               </w:rPr>
               <w:t xml:space="preserve"> para los juegos. Creación de juegos: brújula, cámara y cartas. </w:t>
             </w:r>
           </w:p>
         </w:tc>
       </w:tr>
-      <w:tr>
+      <w:tr xmlns:wp14="http://schemas.microsoft.com/office/word/2010/wordml" wp14:textId="77777777">
         <w:tc>
           <w:tcPr>
             <w:tcW w:w="1242" w:type="dxa"/>
-          </w:tcPr>
-          <w:p>
+            <w:tcMar/>
+          </w:tcPr>
+          <w:p wp14:textId="77777777">
             <w:pPr>
               <w:rPr>
                 <w:lang w:val="es-ES_tradnl"/>
@@ -746,8 +756,9 @@
         <w:tc>
           <w:tcPr>
             <w:tcW w:w="567" w:type="dxa"/>
-          </w:tcPr>
-          <w:p>
+            <w:tcMar/>
+          </w:tcPr>
+          <w:p wp14:textId="77777777">
             <w:pPr>
               <w:rPr>
                 <w:lang w:val="es-ES_tradnl"/>
@@ -764,50 +775,74 @@
         <w:tc>
           <w:tcPr>
             <w:tcW w:w="6946" w:type="dxa"/>
-          </w:tcPr>
-          <w:p>
-            <w:pPr>
-              <w:rPr>
-                <w:lang w:val="es-ES_tradnl"/>
-              </w:rPr>
-            </w:pPr>
-            <w:r>
-              <w:rPr>
-                <w:lang w:val="es-ES_tradnl"/>
+            <w:tcMar/>
+          </w:tcPr>
+          <w:p wp14:textId="11CCFBBD">
+            <w:pPr>
+              <w:spacing w:after="200" w:line="276" w:lineRule="auto"/>
+              <w:rPr>
+                <w:rFonts w:ascii="Calibri" w:hAnsi="Calibri" w:eastAsia="Calibri" w:cs="Calibri"/>
+                <w:noProof w:val="0"/>
+                <w:sz w:val="22"/>
+                <w:szCs w:val="22"/>
+                <w:lang w:val="es-ES"/>
+              </w:rPr>
+            </w:pPr>
+            <w:r>
+              <w:rPr>
+                <w:rFonts w:ascii="Calibri" w:hAnsi="Calibri" w:eastAsia="Calibri" w:cs="Calibri"/>
+                <w:noProof w:val="0"/>
+                <w:sz w:val="22"/>
+                <w:szCs w:val="22"/>
+                <w:lang w:val="es-ES"/>
               </w:rPr>
               <w:t xml:space="preserve">Gestión de la lectura y </w:t>
             </w:r>
             <w:proofErr w:type="spellStart"/>
             <w:r>
               <w:rPr>
-                <w:lang w:val="es-ES_tradnl"/>
+                <w:rFonts w:ascii="Calibri" w:hAnsi="Calibri" w:eastAsia="Calibri" w:cs="Calibri"/>
+                <w:noProof w:val="0"/>
+                <w:sz w:val="22"/>
+                <w:szCs w:val="22"/>
+                <w:lang w:val="es-ES"/>
               </w:rPr>
               <w:t>parseo</w:t>
             </w:r>
             <w:proofErr w:type="spellEnd"/>
             <w:r>
               <w:rPr>
-                <w:lang w:val="es-ES_tradnl"/>
-              </w:rPr>
-              <w:t xml:space="preserve"> de los </w:t>
-            </w:r>
-            <w:r>
-              <w:rPr>
-                <w:lang w:val="es-ES_tradnl"/>
-              </w:rPr>
-              <w:t>XML</w:t>
-            </w:r>
-            <w:r>
-              <w:rPr>
-                <w:lang w:val="es-ES_tradnl"/>
-              </w:rPr>
-              <w:t xml:space="preserve"> de apoyo a la aplicación. Implementación de juegos: yo nunca, hasta que y retos</w:t>
+                <w:rFonts w:ascii="Calibri" w:hAnsi="Calibri" w:eastAsia="Calibri" w:cs="Calibri"/>
+                <w:noProof w:val="0"/>
+                <w:sz w:val="22"/>
+                <w:szCs w:val="22"/>
+                <w:lang w:val="es-ES"/>
+              </w:rPr>
+              <w:t xml:space="preserve"> de los XML de apoyo a la aplicación. Implementación de juegos: yo nunca, hasta que y retos.</w:t>
+            </w:r>
+          </w:p>
+          <w:p w14:noSpellErr="1" wp14:textId="402CA056">
+            <w:pPr>
+              <w:pStyle w:val="Normal"/>
+              <w:rPr>
+                <w:lang w:val="es-ES_tradnl"/>
+              </w:rPr>
+            </w:pPr>
+            <w:r>
+              <w:rPr>
+                <w:rFonts w:ascii="Calibri" w:hAnsi="Calibri" w:eastAsia="Calibri" w:cs="Calibri"/>
+                <w:noProof w:val="0"/>
+                <w:sz w:val="22"/>
+                <w:szCs w:val="22"/>
+                <w:lang w:val="es-ES"/>
+              </w:rPr>
+              <w:t>Implementación de la lógica necesaria para tener música de fondo, así como modificar el volumen de la misma o quitarla.</w:t>
             </w:r>
           </w:p>
         </w:tc>
       </w:tr>
     </w:tbl>
-    <w:p>
+    <w:p xmlns:wp14="http://schemas.microsoft.com/office/word/2010/wordml" wp14:textId="77777777">
       <w:pPr>
         <w:pStyle w:val="Ttulo2"/>
         <w:rPr>
@@ -821,7 +856,7 @@
         <w:tab/>
       </w:r>
     </w:p>
-    <w:p>
+    <w:p xmlns:wp14="http://schemas.microsoft.com/office/word/2010/wordml" wp14:textId="77777777">
       <w:pPr>
         <w:pStyle w:val="Ttulo2"/>
         <w:rPr>
@@ -835,7 +870,7 @@
         <w:t>Definición de la aplicación</w:t>
       </w:r>
     </w:p>
-    <w:p>
+    <w:p xmlns:wp14="http://schemas.microsoft.com/office/word/2010/wordml" wp14:textId="77777777">
       <w:pPr>
         <w:rPr>
           <w:sz w:val="24"/>
@@ -880,7 +915,7 @@
         <w:t xml:space="preserve"> es una aplicación destinada a mejorar cualquier festejo, guateque o congregación de personas en un contexto lúdico. Ofrece una serie de juegos de beber para que un grupo de personas se lo pase bien. Hay preguntas, retos, juegos… Se aprovecharán los sensores del dispositivo en distintos juegos para explotar las posibilidades del dispositivo móvil.</w:t>
       </w:r>
     </w:p>
-    <w:p>
+    <w:p xmlns:wp14="http://schemas.microsoft.com/office/word/2010/wordml" wp14:textId="77777777">
       <w:pPr>
         <w:rPr>
           <w:sz w:val="24"/>
@@ -897,7 +932,7 @@
         <w:t>También ofrece una sección para realizar sorteos aleatorios de cara a organizar equipos para otras actividades (juegos de mesa, billar, partidillos de fútbol, etc.)</w:t>
       </w:r>
     </w:p>
-    <w:p>
+    <w:p xmlns:wp14="http://schemas.microsoft.com/office/word/2010/wordml" wp14:textId="77777777">
       <w:pPr>
         <w:pStyle w:val="Ttulo2"/>
         <w:rPr>
@@ -905,28 +940,28 @@
         </w:rPr>
       </w:pPr>
     </w:p>
-    <w:p>
+    <w:p xmlns:wp14="http://schemas.microsoft.com/office/word/2010/wordml" wp14:textId="77777777">
       <w:pPr>
         <w:rPr>
           <w:lang w:val="es-ES_tradnl"/>
         </w:rPr>
       </w:pPr>
     </w:p>
-    <w:p>
+    <w:p xmlns:wp14="http://schemas.microsoft.com/office/word/2010/wordml" wp14:textId="77777777">
       <w:pPr>
         <w:rPr>
           <w:lang w:val="es-ES_tradnl"/>
         </w:rPr>
       </w:pPr>
     </w:p>
-    <w:p>
+    <w:p xmlns:wp14="http://schemas.microsoft.com/office/word/2010/wordml" wp14:textId="77777777">
       <w:pPr>
         <w:rPr>
           <w:lang w:val="es-ES_tradnl"/>
         </w:rPr>
       </w:pPr>
     </w:p>
-    <w:p>
+    <w:p xmlns:wp14="http://schemas.microsoft.com/office/word/2010/wordml" wp14:textId="77777777">
       <w:pPr>
         <w:pStyle w:val="Ttulo2"/>
         <w:rPr>
@@ -941,7 +976,7 @@
         <w:t>Objetivos</w:t>
       </w:r>
     </w:p>
-    <w:p>
+    <w:p xmlns:wp14="http://schemas.microsoft.com/office/word/2010/wordml" wp14:textId="77777777">
       <w:pPr>
         <w:rPr>
           <w:sz w:val="24"/>
@@ -960,12 +995,12 @@
         <w:gridCol w:w="1823"/>
         <w:gridCol w:w="6897"/>
       </w:tblGrid>
-      <w:tr>
+      <w:tr xmlns:wp14="http://schemas.microsoft.com/office/word/2010/wordml" wp14:textId="77777777">
         <w:tc>
           <w:tcPr>
             <w:tcW w:w="1526" w:type="dxa"/>
           </w:tcPr>
-          <w:p>
+          <w:p wp14:textId="77777777">
             <w:pPr>
               <w:rPr>
                 <w:sz w:val="24"/>
@@ -987,7 +1022,7 @@
           <w:tcPr>
             <w:tcW w:w="7118" w:type="dxa"/>
           </w:tcPr>
-          <w:p>
+          <w:p wp14:textId="77777777">
             <w:pPr>
               <w:rPr>
                 <w:sz w:val="24"/>
@@ -1006,12 +1041,12 @@
           </w:p>
         </w:tc>
       </w:tr>
-      <w:tr>
+      <w:tr xmlns:wp14="http://schemas.microsoft.com/office/word/2010/wordml" wp14:textId="77777777">
         <w:tc>
           <w:tcPr>
             <w:tcW w:w="1526" w:type="dxa"/>
           </w:tcPr>
-          <w:p>
+          <w:p wp14:textId="77777777">
             <w:pPr>
               <w:rPr>
                 <w:sz w:val="24"/>
@@ -1033,7 +1068,7 @@
           <w:tcPr>
             <w:tcW w:w="7118" w:type="dxa"/>
           </w:tcPr>
-          <w:p>
+          <w:p wp14:textId="77777777">
             <w:pPr>
               <w:rPr>
                 <w:sz w:val="24"/>
@@ -1050,16 +1085,16 @@
               <w:t>La aplicación deberá permitir a un grupo de usuarios pasárselo bien mientras la utilizan en un contexto lúdico. Debe proporcionar algo divertido que hacer a un grupo de personas reunidas.</w:t>
             </w:r>
           </w:p>
-          <w:p>
-            <w:pPr>
-              <w:rPr>
-                <w:sz w:val="24"/>
-                <w:szCs w:val="24"/>
-                <w:lang w:val="es-ES_tradnl"/>
-              </w:rPr>
-            </w:pPr>
-          </w:p>
-          <w:p>
+          <w:p wp14:textId="77777777">
+            <w:pPr>
+              <w:rPr>
+                <w:sz w:val="24"/>
+                <w:szCs w:val="24"/>
+                <w:lang w:val="es-ES_tradnl"/>
+              </w:rPr>
+            </w:pPr>
+          </w:p>
+          <w:p wp14:textId="77777777">
             <w:pPr>
               <w:rPr>
                 <w:sz w:val="24"/>
@@ -1070,12 +1105,12 @@
           </w:p>
         </w:tc>
       </w:tr>
-      <w:tr>
+      <w:tr xmlns:wp14="http://schemas.microsoft.com/office/word/2010/wordml" wp14:textId="77777777">
         <w:tc>
           <w:tcPr>
             <w:tcW w:w="1526" w:type="dxa"/>
           </w:tcPr>
-          <w:p>
+          <w:p wp14:textId="77777777">
             <w:pPr>
               <w:rPr>
                 <w:sz w:val="24"/>
@@ -1097,7 +1132,7 @@
           <w:tcPr>
             <w:tcW w:w="7118" w:type="dxa"/>
           </w:tcPr>
-          <w:p>
+          <w:p wp14:textId="77777777">
             <w:pPr>
               <w:rPr>
                 <w:sz w:val="24"/>
@@ -1114,25 +1149,25 @@
               <w:t>La aplicación debe poder permitir superar las fases iniciales de la noche a través de una serie de juegos y retos que generen confianza entre los integrantes del grupo.</w:t>
             </w:r>
           </w:p>
-          <w:p>
-            <w:pPr>
-              <w:rPr>
-                <w:sz w:val="24"/>
-                <w:szCs w:val="24"/>
-                <w:lang w:val="es-ES_tradnl"/>
-              </w:rPr>
-            </w:pPr>
-          </w:p>
-          <w:p>
-            <w:pPr>
-              <w:rPr>
-                <w:sz w:val="24"/>
-                <w:szCs w:val="24"/>
-                <w:lang w:val="es-ES_tradnl"/>
-              </w:rPr>
-            </w:pPr>
-          </w:p>
-          <w:p>
+          <w:p wp14:textId="77777777">
+            <w:pPr>
+              <w:rPr>
+                <w:sz w:val="24"/>
+                <w:szCs w:val="24"/>
+                <w:lang w:val="es-ES_tradnl"/>
+              </w:rPr>
+            </w:pPr>
+          </w:p>
+          <w:p wp14:textId="77777777">
+            <w:pPr>
+              <w:rPr>
+                <w:sz w:val="24"/>
+                <w:szCs w:val="24"/>
+                <w:lang w:val="es-ES_tradnl"/>
+              </w:rPr>
+            </w:pPr>
+          </w:p>
+          <w:p wp14:textId="77777777">
             <w:pPr>
               <w:rPr>
                 <w:sz w:val="24"/>
@@ -1143,12 +1178,12 @@
           </w:p>
         </w:tc>
       </w:tr>
-      <w:tr>
+      <w:tr xmlns:wp14="http://schemas.microsoft.com/office/word/2010/wordml" wp14:textId="77777777">
         <w:tc>
           <w:tcPr>
             <w:tcW w:w="1526" w:type="dxa"/>
           </w:tcPr>
-          <w:p>
+          <w:p wp14:textId="77777777">
             <w:pPr>
               <w:rPr>
                 <w:sz w:val="24"/>
@@ -1170,7 +1205,7 @@
           <w:tcPr>
             <w:tcW w:w="7118" w:type="dxa"/>
           </w:tcPr>
-          <w:p>
+          <w:p wp14:textId="77777777">
             <w:pPr>
               <w:rPr>
                 <w:sz w:val="24"/>
@@ -1189,7 +1224,7 @@
           </w:p>
         </w:tc>
       </w:tr>
-      <w:tr>
+      <w:tr xmlns:wp14="http://schemas.microsoft.com/office/word/2010/wordml" wp14:textId="77777777">
         <w:trPr>
           <w:trHeight w:val="1312"/>
         </w:trPr>
@@ -1197,7 +1232,7 @@
           <w:tcPr>
             <w:tcW w:w="1526" w:type="dxa"/>
           </w:tcPr>
-          <w:p>
+          <w:p wp14:textId="77777777">
             <w:pPr>
               <w:rPr>
                 <w:sz w:val="24"/>
@@ -1219,7 +1254,7 @@
           <w:tcPr>
             <w:tcW w:w="7118" w:type="dxa"/>
           </w:tcPr>
-          <w:p>
+          <w:p wp14:textId="77777777">
             <w:pPr>
               <w:rPr>
                 <w:sz w:val="24"/>
@@ -1239,7 +1274,7 @@
         </w:tc>
       </w:tr>
     </w:tbl>
-    <w:p>
+    <w:p xmlns:wp14="http://schemas.microsoft.com/office/word/2010/wordml" wp14:textId="77777777">
       <w:pPr>
         <w:rPr>
           <w:sz w:val="24"/>
@@ -1248,7 +1283,7 @@
         </w:rPr>
       </w:pPr>
     </w:p>
-    <w:p>
+    <w:p xmlns:wp14="http://schemas.microsoft.com/office/word/2010/wordml" wp14:textId="77777777">
       <w:pPr>
         <w:pStyle w:val="Ttulo2"/>
         <w:rPr>
@@ -1262,7 +1297,7 @@
         <w:t>Funcionalidad</w:t>
       </w:r>
     </w:p>
-    <w:p>
+    <w:p xmlns:wp14="http://schemas.microsoft.com/office/word/2010/wordml" wp14:textId="77777777">
       <w:pPr>
         <w:rPr>
           <w:sz w:val="24"/>
@@ -1316,7 +1351,7 @@
         </w:rPr>
         <w:t>Exprese los requisitos no funcionale</w:t>
       </w:r>
-      <w:bookmarkStart w:id="0" w:name="_GoBack"/>
+      <w:bookmarkStart w:name="_GoBack" w:id="0"/>
       <w:bookmarkEnd w:id="0"/>
       <w:r>
         <w:rPr>
@@ -1345,12 +1380,12 @@
         <w:gridCol w:w="1803"/>
         <w:gridCol w:w="6917"/>
       </w:tblGrid>
-      <w:tr>
+      <w:tr xmlns:wp14="http://schemas.microsoft.com/office/word/2010/wordml" wp14:textId="77777777">
         <w:tc>
           <w:tcPr>
             <w:tcW w:w="1803" w:type="dxa"/>
           </w:tcPr>
-          <w:p>
+          <w:p wp14:textId="77777777">
             <w:pPr>
               <w:rPr>
                 <w:sz w:val="24"/>
@@ -1372,7 +1407,7 @@
           <w:tcPr>
             <w:tcW w:w="6917" w:type="dxa"/>
           </w:tcPr>
-          <w:p>
+          <w:p wp14:textId="77777777">
             <w:pPr>
               <w:rPr>
                 <w:sz w:val="24"/>
@@ -1391,12 +1426,12 @@
           </w:p>
         </w:tc>
       </w:tr>
-      <w:tr>
+      <w:tr xmlns:wp14="http://schemas.microsoft.com/office/word/2010/wordml" wp14:textId="77777777">
         <w:tc>
           <w:tcPr>
             <w:tcW w:w="1803" w:type="dxa"/>
           </w:tcPr>
-          <w:p>
+          <w:p wp14:textId="77777777">
             <w:pPr>
               <w:rPr>
                 <w:sz w:val="24"/>
@@ -1418,7 +1453,7 @@
           <w:tcPr>
             <w:tcW w:w="6917" w:type="dxa"/>
           </w:tcPr>
-          <w:p>
+          <w:p wp14:textId="77777777">
             <w:pPr>
               <w:rPr>
                 <w:sz w:val="24"/>
@@ -1435,7 +1470,7 @@
               <w:t>El usuario debe ser capaz de iniciar el juego con la configuración por defecto de forma sencilla. Por ende, se ofrecerá una opción de Juego Rápido</w:t>
             </w:r>
           </w:p>
-          <w:p>
+          <w:p wp14:textId="77777777">
             <w:pPr>
               <w:rPr>
                 <w:sz w:val="24"/>
@@ -1446,12 +1481,12 @@
           </w:p>
         </w:tc>
       </w:tr>
-      <w:tr>
+      <w:tr xmlns:wp14="http://schemas.microsoft.com/office/word/2010/wordml" wp14:textId="77777777">
         <w:tc>
           <w:tcPr>
             <w:tcW w:w="1803" w:type="dxa"/>
           </w:tcPr>
-          <w:p>
+          <w:p wp14:textId="77777777">
             <w:pPr>
               <w:rPr>
                 <w:sz w:val="24"/>
@@ -1473,7 +1508,7 @@
           <w:tcPr>
             <w:tcW w:w="6917" w:type="dxa"/>
           </w:tcPr>
-          <w:p>
+          <w:p wp14:textId="77777777">
             <w:pPr>
               <w:rPr>
                 <w:sz w:val="24"/>
@@ -1490,25 +1525,25 @@
               <w:t>El usuario debe ser capaz de excluir/incluir las modalidades de juego que desee</w:t>
             </w:r>
           </w:p>
-          <w:p>
-            <w:pPr>
-              <w:rPr>
-                <w:sz w:val="24"/>
-                <w:szCs w:val="24"/>
-                <w:lang w:val="es-ES_tradnl"/>
-              </w:rPr>
-            </w:pPr>
-          </w:p>
-          <w:p>
-            <w:pPr>
-              <w:rPr>
-                <w:sz w:val="24"/>
-                <w:szCs w:val="24"/>
-                <w:lang w:val="es-ES_tradnl"/>
-              </w:rPr>
-            </w:pPr>
-          </w:p>
-          <w:p>
+          <w:p wp14:textId="77777777">
+            <w:pPr>
+              <w:rPr>
+                <w:sz w:val="24"/>
+                <w:szCs w:val="24"/>
+                <w:lang w:val="es-ES_tradnl"/>
+              </w:rPr>
+            </w:pPr>
+          </w:p>
+          <w:p wp14:textId="77777777">
+            <w:pPr>
+              <w:rPr>
+                <w:sz w:val="24"/>
+                <w:szCs w:val="24"/>
+                <w:lang w:val="es-ES_tradnl"/>
+              </w:rPr>
+            </w:pPr>
+          </w:p>
+          <w:p wp14:textId="77777777">
             <w:pPr>
               <w:rPr>
                 <w:sz w:val="24"/>
@@ -1519,12 +1554,12 @@
           </w:p>
         </w:tc>
       </w:tr>
-      <w:tr>
+      <w:tr xmlns:wp14="http://schemas.microsoft.com/office/word/2010/wordml" wp14:textId="77777777">
         <w:tc>
           <w:tcPr>
             <w:tcW w:w="1803" w:type="dxa"/>
           </w:tcPr>
-          <w:p>
+          <w:p wp14:textId="77777777">
             <w:pPr>
               <w:rPr>
                 <w:sz w:val="24"/>
@@ -1546,7 +1581,7 @@
           <w:tcPr>
             <w:tcW w:w="6917" w:type="dxa"/>
           </w:tcPr>
-          <w:p>
+          <w:p wp14:textId="77777777">
             <w:pPr>
               <w:rPr>
                 <w:sz w:val="24"/>
@@ -1565,12 +1600,12 @@
           </w:p>
         </w:tc>
       </w:tr>
-      <w:tr>
+      <w:tr xmlns:wp14="http://schemas.microsoft.com/office/word/2010/wordml" wp14:textId="77777777">
         <w:tc>
           <w:tcPr>
             <w:tcW w:w="1803" w:type="dxa"/>
           </w:tcPr>
-          <w:p>
+          <w:p wp14:textId="77777777">
             <w:pPr>
               <w:rPr>
                 <w:sz w:val="24"/>
@@ -1592,7 +1627,7 @@
           <w:tcPr>
             <w:tcW w:w="6917" w:type="dxa"/>
           </w:tcPr>
-          <w:p>
+          <w:p wp14:textId="77777777">
             <w:pPr>
               <w:rPr>
                 <w:sz w:val="24"/>
@@ -1620,12 +1655,12 @@
           </w:p>
         </w:tc>
       </w:tr>
-      <w:tr>
+      <w:tr xmlns:wp14="http://schemas.microsoft.com/office/word/2010/wordml" wp14:textId="77777777">
         <w:tc>
           <w:tcPr>
             <w:tcW w:w="1803" w:type="dxa"/>
           </w:tcPr>
-          <w:p>
+          <w:p wp14:textId="77777777">
             <w:pPr>
               <w:rPr>
                 <w:sz w:val="24"/>
@@ -1646,7 +1681,7 @@
           <w:tcPr>
             <w:tcW w:w="6917" w:type="dxa"/>
           </w:tcPr>
-          <w:p>
+          <w:p wp14:textId="77777777">
             <w:pPr>
               <w:rPr>
                 <w:sz w:val="24"/>
@@ -1683,12 +1718,12 @@
           </w:p>
         </w:tc>
       </w:tr>
-      <w:tr>
+      <w:tr xmlns:wp14="http://schemas.microsoft.com/office/word/2010/wordml" wp14:textId="77777777">
         <w:tc>
           <w:tcPr>
             <w:tcW w:w="1803" w:type="dxa"/>
           </w:tcPr>
-          <w:p>
+          <w:p wp14:textId="77777777">
             <w:pPr>
               <w:rPr>
                 <w:sz w:val="24"/>
@@ -1710,7 +1745,7 @@
           <w:tcPr>
             <w:tcW w:w="6917" w:type="dxa"/>
           </w:tcPr>
-          <w:p>
+          <w:p wp14:textId="77777777">
             <w:pPr>
               <w:rPr>
                 <w:sz w:val="24"/>
@@ -1745,12 +1780,12 @@
           </w:p>
         </w:tc>
       </w:tr>
-      <w:tr>
+      <w:tr xmlns:wp14="http://schemas.microsoft.com/office/word/2010/wordml" wp14:textId="77777777">
         <w:tc>
           <w:tcPr>
             <w:tcW w:w="1803" w:type="dxa"/>
           </w:tcPr>
-          <w:p>
+          <w:p wp14:textId="77777777">
             <w:pPr>
               <w:rPr>
                 <w:sz w:val="24"/>
@@ -1772,7 +1807,7 @@
           <w:tcPr>
             <w:tcW w:w="6917" w:type="dxa"/>
           </w:tcPr>
-          <w:p>
+          <w:p wp14:textId="77777777">
             <w:pPr>
               <w:rPr>
                 <w:sz w:val="24"/>
@@ -1807,12 +1842,12 @@
           </w:p>
         </w:tc>
       </w:tr>
-      <w:tr>
+      <w:tr xmlns:wp14="http://schemas.microsoft.com/office/word/2010/wordml" wp14:textId="77777777">
         <w:tc>
           <w:tcPr>
             <w:tcW w:w="1803" w:type="dxa"/>
           </w:tcPr>
-          <w:p>
+          <w:p wp14:textId="77777777">
             <w:pPr>
               <w:rPr>
                 <w:sz w:val="24"/>
@@ -1834,7 +1869,7 @@
           <w:tcPr>
             <w:tcW w:w="6917" w:type="dxa"/>
           </w:tcPr>
-          <w:p>
+          <w:p wp14:textId="77777777">
             <w:pPr>
               <w:rPr>
                 <w:sz w:val="24"/>
@@ -1853,12 +1888,12 @@
           </w:p>
         </w:tc>
       </w:tr>
-      <w:tr>
+      <w:tr xmlns:wp14="http://schemas.microsoft.com/office/word/2010/wordml" wp14:textId="77777777">
         <w:tc>
           <w:tcPr>
             <w:tcW w:w="1803" w:type="dxa"/>
           </w:tcPr>
-          <w:p>
+          <w:p wp14:textId="77777777">
             <w:pPr>
               <w:rPr>
                 <w:sz w:val="24"/>
@@ -1880,7 +1915,7 @@
           <w:tcPr>
             <w:tcW w:w="6917" w:type="dxa"/>
           </w:tcPr>
-          <w:p>
+          <w:p wp14:textId="77777777">
             <w:pPr>
               <w:rPr>
                 <w:sz w:val="24"/>
@@ -1899,12 +1934,12 @@
           </w:p>
         </w:tc>
       </w:tr>
-      <w:tr>
+      <w:tr xmlns:wp14="http://schemas.microsoft.com/office/word/2010/wordml" wp14:textId="77777777">
         <w:tc>
           <w:tcPr>
             <w:tcW w:w="1803" w:type="dxa"/>
           </w:tcPr>
-          <w:p>
+          <w:p wp14:textId="77777777">
             <w:pPr>
               <w:rPr>
                 <w:sz w:val="24"/>
@@ -1926,7 +1961,7 @@
           <w:tcPr>
             <w:tcW w:w="6917" w:type="dxa"/>
           </w:tcPr>
-          <w:p>
+          <w:p wp14:textId="77777777">
             <w:pPr>
               <w:rPr>
                 <w:sz w:val="24"/>
@@ -1945,12 +1980,12 @@
           </w:p>
         </w:tc>
       </w:tr>
-      <w:tr>
+      <w:tr xmlns:wp14="http://schemas.microsoft.com/office/word/2010/wordml" wp14:textId="77777777">
         <w:tc>
           <w:tcPr>
             <w:tcW w:w="1803" w:type="dxa"/>
           </w:tcPr>
-          <w:p>
+          <w:p wp14:textId="77777777">
             <w:pPr>
               <w:rPr>
                 <w:sz w:val="24"/>
@@ -1974,7 +2009,7 @@
           <w:tcPr>
             <w:tcW w:w="6917" w:type="dxa"/>
           </w:tcPr>
-          <w:p>
+          <w:p wp14:textId="77777777">
             <w:pPr>
               <w:rPr>
                 <w:sz w:val="24"/>
@@ -1993,12 +2028,12 @@
           </w:p>
         </w:tc>
       </w:tr>
-      <w:tr>
+      <w:tr xmlns:wp14="http://schemas.microsoft.com/office/word/2010/wordml" wp14:textId="77777777">
         <w:tc>
           <w:tcPr>
             <w:tcW w:w="1803" w:type="dxa"/>
           </w:tcPr>
-          <w:p>
+          <w:p wp14:textId="77777777">
             <w:pPr>
               <w:rPr>
                 <w:sz w:val="24"/>
@@ -2020,7 +2055,7 @@
           <w:tcPr>
             <w:tcW w:w="6917" w:type="dxa"/>
           </w:tcPr>
-          <w:p>
+          <w:p wp14:textId="77777777">
             <w:pPr>
               <w:rPr>
                 <w:sz w:val="24"/>
@@ -2039,12 +2074,12 @@
           </w:p>
         </w:tc>
       </w:tr>
-      <w:tr>
+      <w:tr xmlns:wp14="http://schemas.microsoft.com/office/word/2010/wordml" wp14:textId="77777777">
         <w:tc>
           <w:tcPr>
             <w:tcW w:w="1803" w:type="dxa"/>
           </w:tcPr>
-          <w:p>
+          <w:p wp14:textId="77777777">
             <w:pPr>
               <w:rPr>
                 <w:sz w:val="24"/>
@@ -2066,7 +2101,7 @@
           <w:tcPr>
             <w:tcW w:w="6917" w:type="dxa"/>
           </w:tcPr>
-          <w:p>
+          <w:p wp14:textId="77777777">
             <w:pPr>
               <w:rPr>
                 <w:sz w:val="24"/>
@@ -2113,12 +2148,12 @@
           </w:p>
         </w:tc>
       </w:tr>
-      <w:tr>
+      <w:tr xmlns:wp14="http://schemas.microsoft.com/office/word/2010/wordml" wp14:textId="77777777">
         <w:tc>
           <w:tcPr>
             <w:tcW w:w="1803" w:type="dxa"/>
           </w:tcPr>
-          <w:p>
+          <w:p wp14:textId="77777777">
             <w:pPr>
               <w:rPr>
                 <w:sz w:val="24"/>
@@ -2140,7 +2175,7 @@
           <w:tcPr>
             <w:tcW w:w="6917" w:type="dxa"/>
           </w:tcPr>
-          <w:p>
+          <w:p wp14:textId="77777777">
             <w:pPr>
               <w:rPr>
                 <w:sz w:val="24"/>
@@ -2167,12 +2202,12 @@
           </w:p>
         </w:tc>
       </w:tr>
-      <w:tr>
+      <w:tr xmlns:wp14="http://schemas.microsoft.com/office/word/2010/wordml" wp14:textId="77777777">
         <w:tc>
           <w:tcPr>
             <w:tcW w:w="1803" w:type="dxa"/>
           </w:tcPr>
-          <w:p>
+          <w:p wp14:textId="77777777">
             <w:pPr>
               <w:rPr>
                 <w:sz w:val="24"/>
@@ -2194,7 +2229,7 @@
           <w:tcPr>
             <w:tcW w:w="6917" w:type="dxa"/>
           </w:tcPr>
-          <w:p>
+          <w:p wp14:textId="77777777">
             <w:pPr>
               <w:rPr>
                 <w:sz w:val="24"/>
@@ -2214,7 +2249,7 @@
         </w:tc>
       </w:tr>
     </w:tbl>
-    <w:p>
+    <w:p xmlns:wp14="http://schemas.microsoft.com/office/word/2010/wordml" wp14:textId="77777777">
       <w:pPr>
         <w:rPr>
           <w:sz w:val="24"/>
@@ -2233,12 +2268,12 @@
         <w:gridCol w:w="2181"/>
         <w:gridCol w:w="6539"/>
       </w:tblGrid>
-      <w:tr>
+      <w:tr xmlns:wp14="http://schemas.microsoft.com/office/word/2010/wordml" wp14:textId="77777777">
         <w:tc>
           <w:tcPr>
             <w:tcW w:w="1526" w:type="dxa"/>
           </w:tcPr>
-          <w:p>
+          <w:p wp14:textId="77777777">
             <w:pPr>
               <w:rPr>
                 <w:sz w:val="24"/>
@@ -2260,7 +2295,7 @@
           <w:tcPr>
             <w:tcW w:w="7118" w:type="dxa"/>
           </w:tcPr>
-          <w:p>
+          <w:p wp14:textId="77777777">
             <w:pPr>
               <w:rPr>
                 <w:sz w:val="24"/>
@@ -2279,12 +2314,12 @@
           </w:p>
         </w:tc>
       </w:tr>
-      <w:tr>
+      <w:tr xmlns:wp14="http://schemas.microsoft.com/office/word/2010/wordml" wp14:textId="77777777">
         <w:tc>
           <w:tcPr>
             <w:tcW w:w="1526" w:type="dxa"/>
           </w:tcPr>
-          <w:p>
+          <w:p wp14:textId="77777777">
             <w:pPr>
               <w:rPr>
                 <w:sz w:val="24"/>
@@ -2306,7 +2341,7 @@
           <w:tcPr>
             <w:tcW w:w="7118" w:type="dxa"/>
           </w:tcPr>
-          <w:p>
+          <w:p wp14:textId="77777777">
             <w:pPr>
               <w:rPr>
                 <w:sz w:val="24"/>
@@ -2323,7 +2358,7 @@
               <w:t xml:space="preserve">La aplicación debe estar completamente internacionalizada para inglés y castellano. </w:t>
             </w:r>
           </w:p>
-          <w:p>
+          <w:p wp14:textId="77777777">
             <w:pPr>
               <w:rPr>
                 <w:sz w:val="24"/>
@@ -2334,12 +2369,12 @@
           </w:p>
         </w:tc>
       </w:tr>
-      <w:tr>
+      <w:tr xmlns:wp14="http://schemas.microsoft.com/office/word/2010/wordml" wp14:textId="77777777">
         <w:tc>
           <w:tcPr>
             <w:tcW w:w="1526" w:type="dxa"/>
           </w:tcPr>
-          <w:p>
+          <w:p wp14:textId="77777777">
             <w:pPr>
               <w:rPr>
                 <w:sz w:val="24"/>
@@ -2361,7 +2396,7 @@
           <w:tcPr>
             <w:tcW w:w="7118" w:type="dxa"/>
           </w:tcPr>
-          <w:p>
+          <w:p wp14:textId="77777777">
             <w:pPr>
               <w:rPr>
                 <w:sz w:val="24"/>
@@ -2378,7 +2413,7 @@
               <w:t>El contenido de los juegos textuales (preguntas, retos, votaciones…) se deberá almacenar en formato XML localmente.</w:t>
             </w:r>
           </w:p>
-          <w:p>
+          <w:p wp14:textId="77777777">
             <w:pPr>
               <w:rPr>
                 <w:sz w:val="24"/>
@@ -2389,12 +2424,12 @@
           </w:p>
         </w:tc>
       </w:tr>
-      <w:tr>
+      <w:tr xmlns:wp14="http://schemas.microsoft.com/office/word/2010/wordml" wp14:textId="77777777">
         <w:tc>
           <w:tcPr>
             <w:tcW w:w="1526" w:type="dxa"/>
           </w:tcPr>
-          <w:p>
+          <w:p wp14:textId="77777777">
             <w:pPr>
               <w:rPr>
                 <w:sz w:val="24"/>
@@ -2416,7 +2451,7 @@
           <w:tcPr>
             <w:tcW w:w="7118" w:type="dxa"/>
           </w:tcPr>
-          <w:p>
+          <w:p wp14:textId="77777777">
             <w:pPr>
               <w:rPr>
                 <w:sz w:val="24"/>
@@ -2436,7 +2471,7 @@
         </w:tc>
       </w:tr>
     </w:tbl>
-    <w:p>
+    <w:p xmlns:wp14="http://schemas.microsoft.com/office/word/2010/wordml" wp14:textId="77777777">
       <w:pPr>
         <w:pStyle w:val="Ttulo2"/>
         <w:rPr>
@@ -2444,7 +2479,7 @@
         </w:rPr>
       </w:pPr>
     </w:p>
-    <w:p>
+    <w:p xmlns:wp14="http://schemas.microsoft.com/office/word/2010/wordml" wp14:textId="77777777">
       <w:pPr>
         <w:pStyle w:val="Ttulo2"/>
         <w:rPr>
@@ -2458,7 +2493,7 @@
         <w:t>Diseño de la aplicación</w:t>
       </w:r>
     </w:p>
-    <w:p>
+    <w:p xmlns:wp14="http://schemas.microsoft.com/office/word/2010/wordml" wp14:textId="77777777">
       <w:pPr>
         <w:pStyle w:val="Ttulo3"/>
         <w:rPr>
@@ -2470,10 +2505,15 @@
           <w:lang w:val="es-ES_tradnl"/>
         </w:rPr>
         <w:tab/>
+      </w:r>
+      <w:r>
+        <w:rPr>
+          <w:lang w:val="es-ES_tradnl"/>
+        </w:rPr>
         <w:t>Diagrama de paquetes</w:t>
       </w:r>
     </w:p>
-    <w:p>
+    <w:p xmlns:wp14="http://schemas.microsoft.com/office/word/2010/wordml" wp14:textId="77777777">
       <w:pPr>
         <w:pStyle w:val="Ttulo3"/>
         <w:rPr>
@@ -2485,10 +2525,15 @@
           <w:lang w:val="es-ES_tradnl"/>
         </w:rPr>
         <w:tab/>
+      </w:r>
+      <w:r>
+        <w:rPr>
+          <w:lang w:val="es-ES_tradnl"/>
+        </w:rPr>
         <w:t>Diagrama de clases</w:t>
       </w:r>
     </w:p>
-    <w:p>
+    <w:p xmlns:wp14="http://schemas.microsoft.com/office/word/2010/wordml" wp14:textId="77777777">
       <w:pPr>
         <w:pStyle w:val="Ttulo3"/>
         <w:rPr>
@@ -2500,17 +2545,22 @@
           <w:lang w:val="es-ES_tradnl"/>
         </w:rPr>
         <w:tab/>
+      </w:r>
+      <w:r>
+        <w:rPr>
+          <w:lang w:val="es-ES_tradnl"/>
+        </w:rPr>
         <w:t>Arquitectura de la app</w:t>
       </w:r>
     </w:p>
-    <w:p>
+    <w:p xmlns:wp14="http://schemas.microsoft.com/office/word/2010/wordml" wp14:textId="77777777">
       <w:pPr>
         <w:rPr>
           <w:lang w:val="es-ES_tradnl"/>
         </w:rPr>
       </w:pPr>
     </w:p>
-    <w:p>
+    <w:p xmlns:wp14="http://schemas.microsoft.com/office/word/2010/wordml" wp14:textId="77777777">
       <w:pPr>
         <w:jc w:val="center"/>
         <w:rPr>
@@ -2523,7 +2573,7 @@
           <w:lang w:eastAsia="es-ES"/>
         </w:rPr>
         <w:drawing>
-          <wp:inline distT="0" distB="0" distL="0" distR="0" wp14:anchorId="014FDCA7" wp14:editId="0BA7ADFD">
+          <wp:inline xmlns:wp14="http://schemas.microsoft.com/office/word/2010/wordprocessingDrawing" distT="0" distB="0" distL="0" distR="0" wp14:anchorId="014FDCA7" wp14:editId="0BA7ADFD">
             <wp:extent cx="3425199" cy="3276600"/>
             <wp:effectExtent l="0" t="0" r="0" b="0"/>
             <wp:docPr id="1" name="Imagen 1"/>
@@ -2559,7 +2609,7 @@
         </w:drawing>
       </w:r>
     </w:p>
-    <w:p>
+    <w:p xmlns:wp14="http://schemas.microsoft.com/office/word/2010/wordml" wp14:textId="77777777">
       <w:pPr>
         <w:rPr>
           <w:lang w:val="es-ES_tradnl"/>
@@ -2600,7 +2650,7 @@
         <w:t>, así como con un selector.</w:t>
       </w:r>
     </w:p>
-    <w:p>
+    <w:p xmlns:wp14="http://schemas.microsoft.com/office/word/2010/wordml" wp14:textId="77777777">
       <w:pPr>
         <w:rPr>
           <w:lang w:val="es-ES_tradnl"/>
@@ -2613,7 +2663,7 @@
         <w:t>El selector es el encargado de decidir qué tipo de regla se debe utilizar. El gestor de juego, a la luz de esta decisión pide al almacenador de reglas que le provea una, la cual se obtiene de unos almacenadores simples dentro del almacenador grande.</w:t>
       </w:r>
     </w:p>
-    <w:p>
+    <w:p xmlns:wp14="http://schemas.microsoft.com/office/word/2010/wordml" wp14:textId="77777777">
       <w:pPr>
         <w:rPr>
           <w:lang w:val="es-ES_tradnl"/>
@@ -2724,7 +2774,7 @@
         <w:t xml:space="preserve"> crearán las reglas sin más.</w:t>
       </w:r>
     </w:p>
-    <w:p>
+    <w:p xmlns:wp14="http://schemas.microsoft.com/office/word/2010/wordml" wp14:textId="77777777">
       <w:pPr>
         <w:rPr>
           <w:lang w:val="es-ES_tradnl"/>
@@ -2765,7 +2815,7 @@
         <w:t xml:space="preserve"> se tiene que lanzar para esa regla en concreto.</w:t>
       </w:r>
     </w:p>
-    <w:p>
+    <w:p xmlns:wp14="http://schemas.microsoft.com/office/word/2010/wordml" wp14:textId="77777777">
       <w:pPr>
         <w:pStyle w:val="Ttulo3"/>
         <w:rPr>
@@ -2778,10 +2828,15 @@
         </w:rPr>
         <w:lastRenderedPageBreak/>
         <w:tab/>
+      </w:r>
+      <w:r>
+        <w:rPr>
+          <w:lang w:val="es-ES_tradnl"/>
+        </w:rPr>
         <w:t>Interfaz</w:t>
       </w:r>
     </w:p>
-    <w:p>
+    <w:p xmlns:wp14="http://schemas.microsoft.com/office/word/2010/wordml" wp14:textId="77777777">
       <w:pPr>
         <w:rPr>
           <w:sz w:val="24"/>
@@ -2820,7 +2875,7 @@
         <w:t>]</w:t>
       </w:r>
     </w:p>
-    <w:p>
+    <w:p xmlns:wp14="http://schemas.microsoft.com/office/word/2010/wordml" wp14:textId="77777777">
       <w:pPr>
         <w:rPr>
           <w:lang w:val="es-ES_tradnl"/>
@@ -2828,7 +2883,7 @@
       </w:pPr>
     </w:p>
     <w:sectPr>
-      <w:pgSz w:w="11906" w:h="16838"/>
+      <w:pgSz w:w="11906" w:h="16838" w:orient="portrait"/>
       <w:pgMar w:top="1417" w:right="1701" w:bottom="1417" w:left="1701" w:header="708" w:footer="708" w:gutter="0"/>
       <w:cols w:space="708"/>
       <w:docGrid w:linePitch="360"/>
@@ -2840,7 +2895,7 @@
 <file path=word/endnotes.xml><?xml version="1.0" encoding="utf-8"?>
 <w:endnotes xmlns:wpc="http://schemas.microsoft.com/office/word/2010/wordprocessingCanvas" xmlns:cx="http://schemas.microsoft.com/office/drawing/2014/chartex" xmlns:mc="http://schemas.openxmlformats.org/markup-compatibility/2006" xmlns:o="urn:schemas-microsoft-com:office:office" xmlns:r="http://schemas.openxmlformats.org/officeDocument/2006/relationships" xmlns:m="http://schemas.openxmlformats.org/officeDocument/2006/math" xmlns:v="urn:schemas-microsoft-com:vml" xmlns:wp14="http://schemas.microsoft.com/office/word/2010/wordprocessingDrawing" xmlns:wp="http://schemas.openxmlformats.org/drawingml/2006/wordprocessingDrawing" xmlns:w10="urn:schemas-microsoft-com:office:word" xmlns:w="http://schemas.openxmlformats.org/wordprocessingml/2006/main" xmlns:w14="http://schemas.microsoft.com/office/word/2010/wordml" xmlns:w15="http://schemas.microsoft.com/office/word/2012/wordml" xmlns:w16se="http://schemas.microsoft.com/office/word/2015/wordml/symex" xmlns:wpg="http://schemas.microsoft.com/office/word/2010/wordprocessingGroup" xmlns:wpi="http://schemas.microsoft.com/office/word/2010/wordprocessingInk" xmlns:wne="http://schemas.microsoft.com/office/word/2006/wordml" xmlns:wps="http://schemas.microsoft.com/office/word/2010/wordprocessingShape" mc:Ignorable="w14 w15 w16se wp14">
   <w:endnote w:type="separator" w:id="-1">
-    <w:p>
+    <w:p xmlns:wp14="http://schemas.microsoft.com/office/word/2010/wordml" wp14:textId="77777777">
       <w:pPr>
         <w:spacing w:after="0" w:line="240" w:lineRule="auto"/>
       </w:pPr>
@@ -2850,7 +2905,7 @@
     </w:p>
   </w:endnote>
   <w:endnote w:type="continuationSeparator" w:id="0">
-    <w:p>
+    <w:p xmlns:wp14="http://schemas.microsoft.com/office/word/2010/wordml" wp14:textId="77777777">
       <w:pPr>
         <w:spacing w:after="0" w:line="240" w:lineRule="auto"/>
       </w:pPr>
@@ -2865,7 +2920,7 @@
 <file path=word/footnotes.xml><?xml version="1.0" encoding="utf-8"?>
 <w:footnotes xmlns:wpc="http://schemas.microsoft.com/office/word/2010/wordprocessingCanvas" xmlns:cx="http://schemas.microsoft.com/office/drawing/2014/chartex" xmlns:mc="http://schemas.openxmlformats.org/markup-compatibility/2006" xmlns:o="urn:schemas-microsoft-com:office:office" xmlns:r="http://schemas.openxmlformats.org/officeDocument/2006/relationships" xmlns:m="http://schemas.openxmlformats.org/officeDocument/2006/math" xmlns:v="urn:schemas-microsoft-com:vml" xmlns:wp14="http://schemas.microsoft.com/office/word/2010/wordprocessingDrawing" xmlns:wp="http://schemas.openxmlformats.org/drawingml/2006/wordprocessingDrawing" xmlns:w10="urn:schemas-microsoft-com:office:word" xmlns:w="http://schemas.openxmlformats.org/wordprocessingml/2006/main" xmlns:w14="http://schemas.microsoft.com/office/word/2010/wordml" xmlns:w15="http://schemas.microsoft.com/office/word/2012/wordml" xmlns:w16se="http://schemas.microsoft.com/office/word/2015/wordml/symex" xmlns:wpg="http://schemas.microsoft.com/office/word/2010/wordprocessingGroup" xmlns:wpi="http://schemas.microsoft.com/office/word/2010/wordprocessingInk" xmlns:wne="http://schemas.microsoft.com/office/word/2006/wordml" xmlns:wps="http://schemas.microsoft.com/office/word/2010/wordprocessingShape" mc:Ignorable="w14 w15 w16se wp14">
   <w:footnote w:type="separator" w:id="-1">
-    <w:p>
+    <w:p xmlns:wp14="http://schemas.microsoft.com/office/word/2010/wordml" wp14:textId="77777777">
       <w:pPr>
         <w:spacing w:after="0" w:line="240" w:lineRule="auto"/>
       </w:pPr>
@@ -2875,7 +2930,7 @@
     </w:p>
   </w:footnote>
   <w:footnote w:type="continuationSeparator" w:id="0">
-    <w:p>
+    <w:p xmlns:wp14="http://schemas.microsoft.com/office/word/2010/wordml" wp14:textId="77777777">
       <w:pPr>
         <w:spacing w:after="0" w:line="240" w:lineRule="auto"/>
       </w:pPr>
@@ -2901,7 +2956,7 @@
         <w:ind w:left="720" w:hanging="360"/>
       </w:pPr>
       <w:rPr>
-        <w:rFonts w:ascii="Symbol" w:eastAsiaTheme="minorHAnsi" w:hAnsi="Symbol" w:cstheme="minorBidi" w:hint="default"/>
+        <w:rFonts w:hint="default" w:ascii="Symbol" w:hAnsi="Symbol" w:eastAsiaTheme="minorHAnsi" w:cstheme="minorBidi"/>
       </w:rPr>
     </w:lvl>
     <w:lvl w:ilvl="1" w:tplc="0C0A0003" w:tentative="1">
@@ -2913,7 +2968,7 @@
         <w:ind w:left="1440" w:hanging="360"/>
       </w:pPr>
       <w:rPr>
-        <w:rFonts w:ascii="Courier New" w:hAnsi="Courier New" w:cs="Courier New" w:hint="default"/>
+        <w:rFonts w:hint="default" w:ascii="Courier New" w:hAnsi="Courier New" w:cs="Courier New"/>
       </w:rPr>
     </w:lvl>
     <w:lvl w:ilvl="2" w:tplc="0C0A0005" w:tentative="1">
@@ -2925,7 +2980,7 @@
         <w:ind w:left="2160" w:hanging="360"/>
       </w:pPr>
       <w:rPr>
-        <w:rFonts w:ascii="Wingdings" w:hAnsi="Wingdings" w:hint="default"/>
+        <w:rFonts w:hint="default" w:ascii="Wingdings" w:hAnsi="Wingdings"/>
       </w:rPr>
     </w:lvl>
     <w:lvl w:ilvl="3" w:tplc="0C0A0001" w:tentative="1">
@@ -2937,7 +2992,7 @@
         <w:ind w:left="2880" w:hanging="360"/>
       </w:pPr>
       <w:rPr>
-        <w:rFonts w:ascii="Symbol" w:hAnsi="Symbol" w:hint="default"/>
+        <w:rFonts w:hint="default" w:ascii="Symbol" w:hAnsi="Symbol"/>
       </w:rPr>
     </w:lvl>
     <w:lvl w:ilvl="4" w:tplc="0C0A0003" w:tentative="1">
@@ -2949,7 +3004,7 @@
         <w:ind w:left="3600" w:hanging="360"/>
       </w:pPr>
       <w:rPr>
-        <w:rFonts w:ascii="Courier New" w:hAnsi="Courier New" w:cs="Courier New" w:hint="default"/>
+        <w:rFonts w:hint="default" w:ascii="Courier New" w:hAnsi="Courier New" w:cs="Courier New"/>
       </w:rPr>
     </w:lvl>
     <w:lvl w:ilvl="5" w:tplc="0C0A0005" w:tentative="1">
@@ -2961,7 +3016,7 @@
         <w:ind w:left="4320" w:hanging="360"/>
       </w:pPr>
       <w:rPr>
-        <w:rFonts w:ascii="Wingdings" w:hAnsi="Wingdings" w:hint="default"/>
+        <w:rFonts w:hint="default" w:ascii="Wingdings" w:hAnsi="Wingdings"/>
       </w:rPr>
     </w:lvl>
     <w:lvl w:ilvl="6" w:tplc="0C0A0001" w:tentative="1">
@@ -2973,7 +3028,7 @@
         <w:ind w:left="5040" w:hanging="360"/>
       </w:pPr>
       <w:rPr>
-        <w:rFonts w:ascii="Symbol" w:hAnsi="Symbol" w:hint="default"/>
+        <w:rFonts w:hint="default" w:ascii="Symbol" w:hAnsi="Symbol"/>
       </w:rPr>
     </w:lvl>
     <w:lvl w:ilvl="7" w:tplc="0C0A0003" w:tentative="1">
@@ -2985,7 +3040,7 @@
         <w:ind w:left="5760" w:hanging="360"/>
       </w:pPr>
       <w:rPr>
-        <w:rFonts w:ascii="Courier New" w:hAnsi="Courier New" w:cs="Courier New" w:hint="default"/>
+        <w:rFonts w:hint="default" w:ascii="Courier New" w:hAnsi="Courier New" w:cs="Courier New"/>
       </w:rPr>
     </w:lvl>
     <w:lvl w:ilvl="8" w:tplc="0C0A0005" w:tentative="1">
@@ -2997,7 +3052,7 @@
         <w:ind w:left="6480" w:hanging="360"/>
       </w:pPr>
       <w:rPr>
-        <w:rFonts w:ascii="Wingdings" w:hAnsi="Wingdings" w:hint="default"/>
+        <w:rFonts w:hint="default" w:ascii="Wingdings" w:hAnsi="Wingdings"/>
       </w:rPr>
     </w:lvl>
   </w:abstractNum>
@@ -3013,7 +3068,7 @@
         <w:ind w:left="720" w:hanging="360"/>
       </w:pPr>
       <w:rPr>
-        <w:rFonts w:ascii="Symbol" w:eastAsiaTheme="minorHAnsi" w:hAnsi="Symbol" w:cstheme="minorBidi" w:hint="default"/>
+        <w:rFonts w:hint="default" w:ascii="Symbol" w:hAnsi="Symbol" w:eastAsiaTheme="minorHAnsi" w:cstheme="minorBidi"/>
       </w:rPr>
     </w:lvl>
     <w:lvl w:ilvl="1" w:tplc="0C0A0003" w:tentative="1">
@@ -3025,7 +3080,7 @@
         <w:ind w:left="1440" w:hanging="360"/>
       </w:pPr>
       <w:rPr>
-        <w:rFonts w:ascii="Courier New" w:hAnsi="Courier New" w:cs="Courier New" w:hint="default"/>
+        <w:rFonts w:hint="default" w:ascii="Courier New" w:hAnsi="Courier New" w:cs="Courier New"/>
       </w:rPr>
     </w:lvl>
     <w:lvl w:ilvl="2" w:tplc="0C0A0005" w:tentative="1">
@@ -3037,7 +3092,7 @@
         <w:ind w:left="2160" w:hanging="360"/>
       </w:pPr>
       <w:rPr>
-        <w:rFonts w:ascii="Wingdings" w:hAnsi="Wingdings" w:hint="default"/>
+        <w:rFonts w:hint="default" w:ascii="Wingdings" w:hAnsi="Wingdings"/>
       </w:rPr>
     </w:lvl>
     <w:lvl w:ilvl="3" w:tplc="0C0A0001" w:tentative="1">
@@ -3049,7 +3104,7 @@
         <w:ind w:left="2880" w:hanging="360"/>
       </w:pPr>
       <w:rPr>
-        <w:rFonts w:ascii="Symbol" w:hAnsi="Symbol" w:hint="default"/>
+        <w:rFonts w:hint="default" w:ascii="Symbol" w:hAnsi="Symbol"/>
       </w:rPr>
     </w:lvl>
     <w:lvl w:ilvl="4" w:tplc="0C0A0003" w:tentative="1">
@@ -3061,7 +3116,7 @@
         <w:ind w:left="3600" w:hanging="360"/>
       </w:pPr>
       <w:rPr>
-        <w:rFonts w:ascii="Courier New" w:hAnsi="Courier New" w:cs="Courier New" w:hint="default"/>
+        <w:rFonts w:hint="default" w:ascii="Courier New" w:hAnsi="Courier New" w:cs="Courier New"/>
       </w:rPr>
     </w:lvl>
     <w:lvl w:ilvl="5" w:tplc="0C0A0005" w:tentative="1">
@@ -3073,7 +3128,7 @@
         <w:ind w:left="4320" w:hanging="360"/>
       </w:pPr>
       <w:rPr>
-        <w:rFonts w:ascii="Wingdings" w:hAnsi="Wingdings" w:hint="default"/>
+        <w:rFonts w:hint="default" w:ascii="Wingdings" w:hAnsi="Wingdings"/>
       </w:rPr>
     </w:lvl>
     <w:lvl w:ilvl="6" w:tplc="0C0A0001" w:tentative="1">
@@ -3085,7 +3140,7 @@
         <w:ind w:left="5040" w:hanging="360"/>
       </w:pPr>
       <w:rPr>
-        <w:rFonts w:ascii="Symbol" w:hAnsi="Symbol" w:hint="default"/>
+        <w:rFonts w:hint="default" w:ascii="Symbol" w:hAnsi="Symbol"/>
       </w:rPr>
     </w:lvl>
     <w:lvl w:ilvl="7" w:tplc="0C0A0003" w:tentative="1">
@@ -3097,7 +3152,7 @@
         <w:ind w:left="5760" w:hanging="360"/>
       </w:pPr>
       <w:rPr>
-        <w:rFonts w:ascii="Courier New" w:hAnsi="Courier New" w:cs="Courier New" w:hint="default"/>
+        <w:rFonts w:hint="default" w:ascii="Courier New" w:hAnsi="Courier New" w:cs="Courier New"/>
       </w:rPr>
     </w:lvl>
     <w:lvl w:ilvl="8" w:tplc="0C0A0005" w:tentative="1">
@@ -3109,7 +3164,7 @@
         <w:ind w:left="6480" w:hanging="360"/>
       </w:pPr>
       <w:rPr>
-        <w:rFonts w:ascii="Wingdings" w:hAnsi="Wingdings" w:hint="default"/>
+        <w:rFonts w:hint="default" w:ascii="Wingdings" w:hAnsi="Wingdings"/>
       </w:rPr>
     </w:lvl>
   </w:abstractNum>
@@ -3123,11 +3178,11 @@
 </file>
 
 <file path=word/styles.xml><?xml version="1.0" encoding="utf-8"?>
-<w:styles xmlns:mc="http://schemas.openxmlformats.org/markup-compatibility/2006" xmlns:r="http://schemas.openxmlformats.org/officeDocument/2006/relationships" xmlns:w="http://schemas.openxmlformats.org/wordprocessingml/2006/main" xmlns:w14="http://schemas.microsoft.com/office/word/2010/wordml" xmlns:w15="http://schemas.microsoft.com/office/word/2012/wordml" xmlns:w16se="http://schemas.microsoft.com/office/word/2015/wordml/symex" mc:Ignorable="w14 w15 w16se">
+<w:styles xmlns:wp14="http://schemas.microsoft.com/office/word/2010/wordprocessingDrawing" xmlns:mc="http://schemas.openxmlformats.org/markup-compatibility/2006" xmlns:r="http://schemas.openxmlformats.org/officeDocument/2006/relationships" xmlns:w="http://schemas.openxmlformats.org/wordprocessingml/2006/main" xmlns:w14="http://schemas.microsoft.com/office/word/2010/wordml" xmlns:w15="http://schemas.microsoft.com/office/word/2012/wordml" xmlns:w16se="http://schemas.microsoft.com/office/word/2015/wordml/symex" mc:Ignorable="w14 w15 w16se wp14">
   <w:docDefaults>
     <w:rPrDefault>
       <w:rPr>
-        <w:rFonts w:asciiTheme="minorHAnsi" w:eastAsiaTheme="minorHAnsi" w:hAnsiTheme="minorHAnsi" w:cstheme="minorBidi"/>
+        <w:rFonts w:asciiTheme="minorHAnsi" w:hAnsiTheme="minorHAnsi" w:eastAsiaTheme="minorHAnsi" w:cstheme="minorBidi"/>
         <w:sz w:val="22"/>
         <w:szCs w:val="22"/>
         <w:lang w:val="es-ES" w:eastAsia="en-US" w:bidi="ar-SA"/>
@@ -3142,14 +3197,14 @@
   <w:latentStyles w:defLockedState="0" w:defUIPriority="99" w:defSemiHidden="0" w:defUnhideWhenUsed="0" w:defQFormat="0" w:count="371">
     <w:lsdException w:name="Normal" w:uiPriority="0" w:qFormat="1"/>
     <w:lsdException w:name="heading 1" w:uiPriority="9" w:qFormat="1"/>
-    <w:lsdException w:name="heading 2" w:semiHidden="1" w:uiPriority="9" w:unhideWhenUsed="1" w:qFormat="1"/>
-    <w:lsdException w:name="heading 3" w:semiHidden="1" w:uiPriority="9" w:unhideWhenUsed="1" w:qFormat="1"/>
-    <w:lsdException w:name="heading 4" w:semiHidden="1" w:uiPriority="9" w:unhideWhenUsed="1" w:qFormat="1"/>
-    <w:lsdException w:name="heading 5" w:semiHidden="1" w:uiPriority="9" w:unhideWhenUsed="1" w:qFormat="1"/>
-    <w:lsdException w:name="heading 6" w:semiHidden="1" w:uiPriority="9" w:unhideWhenUsed="1" w:qFormat="1"/>
-    <w:lsdException w:name="heading 7" w:semiHidden="1" w:uiPriority="9" w:unhideWhenUsed="1" w:qFormat="1"/>
-    <w:lsdException w:name="heading 8" w:semiHidden="1" w:uiPriority="9" w:unhideWhenUsed="1" w:qFormat="1"/>
-    <w:lsdException w:name="heading 9" w:semiHidden="1" w:uiPriority="9" w:unhideWhenUsed="1" w:qFormat="1"/>
+    <w:lsdException w:name="heading 2" w:uiPriority="9" w:semiHidden="1" w:unhideWhenUsed="1" w:qFormat="1"/>
+    <w:lsdException w:name="heading 3" w:uiPriority="9" w:semiHidden="1" w:unhideWhenUsed="1" w:qFormat="1"/>
+    <w:lsdException w:name="heading 4" w:uiPriority="9" w:semiHidden="1" w:unhideWhenUsed="1" w:qFormat="1"/>
+    <w:lsdException w:name="heading 5" w:uiPriority="9" w:semiHidden="1" w:unhideWhenUsed="1" w:qFormat="1"/>
+    <w:lsdException w:name="heading 6" w:uiPriority="9" w:semiHidden="1" w:unhideWhenUsed="1" w:qFormat="1"/>
+    <w:lsdException w:name="heading 7" w:uiPriority="9" w:semiHidden="1" w:unhideWhenUsed="1" w:qFormat="1"/>
+    <w:lsdException w:name="heading 8" w:uiPriority="9" w:semiHidden="1" w:unhideWhenUsed="1" w:qFormat="1"/>
+    <w:lsdException w:name="heading 9" w:uiPriority="9" w:semiHidden="1" w:unhideWhenUsed="1" w:qFormat="1"/>
     <w:lsdException w:name="index 1" w:semiHidden="1" w:unhideWhenUsed="1"/>
     <w:lsdException w:name="index 2" w:semiHidden="1" w:unhideWhenUsed="1"/>
     <w:lsdException w:name="index 3" w:semiHidden="1" w:unhideWhenUsed="1"/>
@@ -3159,22 +3214,22 @@
     <w:lsdException w:name="index 7" w:semiHidden="1" w:unhideWhenUsed="1"/>
     <w:lsdException w:name="index 8" w:semiHidden="1" w:unhideWhenUsed="1"/>
     <w:lsdException w:name="index 9" w:semiHidden="1" w:unhideWhenUsed="1"/>
-    <w:lsdException w:name="toc 1" w:semiHidden="1" w:uiPriority="39" w:unhideWhenUsed="1"/>
-    <w:lsdException w:name="toc 2" w:semiHidden="1" w:uiPriority="39" w:unhideWhenUsed="1"/>
-    <w:lsdException w:name="toc 3" w:semiHidden="1" w:uiPriority="39" w:unhideWhenUsed="1"/>
-    <w:lsdException w:name="toc 4" w:semiHidden="1" w:uiPriority="39" w:unhideWhenUsed="1"/>
-    <w:lsdException w:name="toc 5" w:semiHidden="1" w:uiPriority="39" w:unhideWhenUsed="1"/>
-    <w:lsdException w:name="toc 6" w:semiHidden="1" w:uiPriority="39" w:unhideWhenUsed="1"/>
-    <w:lsdException w:name="toc 7" w:semiHidden="1" w:uiPriority="39" w:unhideWhenUsed="1"/>
-    <w:lsdException w:name="toc 8" w:semiHidden="1" w:uiPriority="39" w:unhideWhenUsed="1"/>
-    <w:lsdException w:name="toc 9" w:semiHidden="1" w:uiPriority="39" w:unhideWhenUsed="1"/>
+    <w:lsdException w:name="toc 1" w:uiPriority="39" w:semiHidden="1" w:unhideWhenUsed="1"/>
+    <w:lsdException w:name="toc 2" w:uiPriority="39" w:semiHidden="1" w:unhideWhenUsed="1"/>
+    <w:lsdException w:name="toc 3" w:uiPriority="39" w:semiHidden="1" w:unhideWhenUsed="1"/>
+    <w:lsdException w:name="toc 4" w:uiPriority="39" w:semiHidden="1" w:unhideWhenUsed="1"/>
+    <w:lsdException w:name="toc 5" w:uiPriority="39" w:semiHidden="1" w:unhideWhenUsed="1"/>
+    <w:lsdException w:name="toc 6" w:uiPriority="39" w:semiHidden="1" w:unhideWhenUsed="1"/>
+    <w:lsdException w:name="toc 7" w:uiPriority="39" w:semiHidden="1" w:unhideWhenUsed="1"/>
+    <w:lsdException w:name="toc 8" w:uiPriority="39" w:semiHidden="1" w:unhideWhenUsed="1"/>
+    <w:lsdException w:name="toc 9" w:uiPriority="39" w:semiHidden="1" w:unhideWhenUsed="1"/>
     <w:lsdException w:name="Normal Indent" w:semiHidden="1" w:unhideWhenUsed="1"/>
     <w:lsdException w:name="footnote text" w:semiHidden="1" w:unhideWhenUsed="1"/>
     <w:lsdException w:name="annotation text" w:semiHidden="1" w:unhideWhenUsed="1"/>
     <w:lsdException w:name="header" w:semiHidden="1" w:unhideWhenUsed="1"/>
     <w:lsdException w:name="footer" w:semiHidden="1" w:unhideWhenUsed="1"/>
     <w:lsdException w:name="index heading" w:semiHidden="1" w:unhideWhenUsed="1"/>
-    <w:lsdException w:name="caption" w:semiHidden="1" w:uiPriority="35" w:unhideWhenUsed="1" w:qFormat="1"/>
+    <w:lsdException w:name="caption" w:uiPriority="35" w:semiHidden="1" w:unhideWhenUsed="1" w:qFormat="1"/>
     <w:lsdException w:name="table of figures" w:semiHidden="1" w:unhideWhenUsed="1"/>
     <w:lsdException w:name="envelope address" w:semiHidden="1" w:unhideWhenUsed="1"/>
     <w:lsdException w:name="envelope return" w:semiHidden="1" w:unhideWhenUsed="1"/>
@@ -3205,7 +3260,7 @@
     <w:lsdException w:name="Title" w:uiPriority="10" w:qFormat="1"/>
     <w:lsdException w:name="Closing" w:semiHidden="1" w:unhideWhenUsed="1"/>
     <w:lsdException w:name="Signature" w:semiHidden="1" w:unhideWhenUsed="1"/>
-    <w:lsdException w:name="Default Paragraph Font" w:semiHidden="1" w:uiPriority="1" w:unhideWhenUsed="1"/>
+    <w:lsdException w:name="Default Paragraph Font" w:uiPriority="1" w:semiHidden="1" w:unhideWhenUsed="1"/>
     <w:lsdException w:name="Body Text" w:semiHidden="1" w:unhideWhenUsed="1"/>
     <w:lsdException w:name="Body Text Indent" w:semiHidden="1" w:unhideWhenUsed="1"/>
     <w:lsdException w:name="List Continue" w:semiHidden="1" w:unhideWhenUsed="1"/>
@@ -3405,8 +3460,8 @@
     <w:lsdException w:name="Subtle Reference" w:uiPriority="31" w:qFormat="1"/>
     <w:lsdException w:name="Intense Reference" w:uiPriority="32" w:qFormat="1"/>
     <w:lsdException w:name="Book Title" w:uiPriority="33" w:qFormat="1"/>
-    <w:lsdException w:name="Bibliography" w:semiHidden="1" w:uiPriority="37" w:unhideWhenUsed="1"/>
-    <w:lsdException w:name="TOC Heading" w:semiHidden="1" w:uiPriority="39" w:unhideWhenUsed="1" w:qFormat="1"/>
+    <w:lsdException w:name="Bibliography" w:uiPriority="37" w:semiHidden="1" w:unhideWhenUsed="1"/>
+    <w:lsdException w:name="TOC Heading" w:uiPriority="39" w:semiHidden="1" w:unhideWhenUsed="1" w:qFormat="1"/>
     <w:lsdException w:name="Plain Table 1" w:uiPriority="41"/>
     <w:lsdException w:name="Plain Table 2" w:uiPriority="42"/>
     <w:lsdException w:name="Plain Table 3" w:uiPriority="43"/>
@@ -3512,7 +3567,7 @@
     <w:lsdException w:name="List Table 6 Colorful Accent 6" w:uiPriority="51"/>
     <w:lsdException w:name="List Table 7 Colorful Accent 6" w:uiPriority="52"/>
   </w:latentStyles>
-  <w:style w:type="paragraph" w:default="1" w:styleId="Normal">
+  <w:style w:type="paragraph" w:styleId="Normal" w:default="1">
     <w:name w:val="Normal"/>
     <w:qFormat/>
     <w:rsid w:val="0047114D"/>
@@ -3532,7 +3587,7 @@
       <w:outlineLvl w:val="0"/>
     </w:pPr>
     <w:rPr>
-      <w:rFonts w:asciiTheme="majorHAnsi" w:eastAsiaTheme="majorEastAsia" w:hAnsiTheme="majorHAnsi" w:cstheme="majorBidi"/>
+      <w:rFonts w:asciiTheme="majorHAnsi" w:hAnsiTheme="majorHAnsi" w:eastAsiaTheme="majorEastAsia" w:cstheme="majorBidi"/>
       <w:b/>
       <w:bCs/>
       <w:color w:val="365F91" w:themeColor="accent1" w:themeShade="BF"/>
@@ -3556,7 +3611,7 @@
       <w:outlineLvl w:val="1"/>
     </w:pPr>
     <w:rPr>
-      <w:rFonts w:asciiTheme="majorHAnsi" w:eastAsiaTheme="majorEastAsia" w:hAnsiTheme="majorHAnsi" w:cstheme="majorBidi"/>
+      <w:rFonts w:asciiTheme="majorHAnsi" w:hAnsiTheme="majorHAnsi" w:eastAsiaTheme="majorEastAsia" w:cstheme="majorBidi"/>
       <w:b/>
       <w:bCs/>
       <w:color w:val="4F81BD" w:themeColor="accent1"/>
@@ -3580,19 +3635,19 @@
       <w:outlineLvl w:val="2"/>
     </w:pPr>
     <w:rPr>
-      <w:rFonts w:asciiTheme="majorHAnsi" w:eastAsiaTheme="majorEastAsia" w:hAnsiTheme="majorHAnsi" w:cstheme="majorBidi"/>
+      <w:rFonts w:asciiTheme="majorHAnsi" w:hAnsiTheme="majorHAnsi" w:eastAsiaTheme="majorEastAsia" w:cstheme="majorBidi"/>
       <w:b/>
       <w:bCs/>
       <w:color w:val="4F81BD" w:themeColor="accent1"/>
     </w:rPr>
   </w:style>
-  <w:style w:type="character" w:default="1" w:styleId="Fuentedeprrafopredeter">
+  <w:style w:type="character" w:styleId="Fuentedeprrafopredeter" w:default="1">
     <w:name w:val="Default Paragraph Font"/>
     <w:uiPriority w:val="1"/>
     <w:semiHidden/>
     <w:unhideWhenUsed/>
   </w:style>
-  <w:style w:type="table" w:default="1" w:styleId="Tablanormal">
+  <w:style w:type="table" w:styleId="Tablanormal" w:default="1">
     <w:name w:val="Normal Table"/>
     <w:uiPriority w:val="99"/>
     <w:semiHidden/>
@@ -3607,20 +3662,20 @@
       </w:tblCellMar>
     </w:tblPr>
   </w:style>
-  <w:style w:type="numbering" w:default="1" w:styleId="Sinlista">
+  <w:style w:type="numbering" w:styleId="Sinlista" w:default="1">
     <w:name w:val="No List"/>
     <w:uiPriority w:val="99"/>
     <w:semiHidden/>
     <w:unhideWhenUsed/>
   </w:style>
-  <w:style w:type="character" w:customStyle="1" w:styleId="Ttulo1Car">
+  <w:style w:type="character" w:styleId="Ttulo1Car" w:customStyle="1">
     <w:name w:val="Título 1 Car"/>
     <w:basedOn w:val="Fuentedeprrafopredeter"/>
     <w:link w:val="Ttulo1"/>
     <w:uiPriority w:val="9"/>
     <w:rsid w:val="00B63821"/>
     <w:rPr>
-      <w:rFonts w:asciiTheme="majorHAnsi" w:eastAsiaTheme="majorEastAsia" w:hAnsiTheme="majorHAnsi" w:cstheme="majorBidi"/>
+      <w:rFonts w:asciiTheme="majorHAnsi" w:hAnsiTheme="majorHAnsi" w:eastAsiaTheme="majorEastAsia" w:cstheme="majorBidi"/>
       <w:b/>
       <w:bCs/>
       <w:color w:val="365F91" w:themeColor="accent1" w:themeShade="BF"/>
@@ -3628,14 +3683,14 @@
       <w:szCs w:val="28"/>
     </w:rPr>
   </w:style>
-  <w:style w:type="character" w:customStyle="1" w:styleId="Ttulo2Car">
+  <w:style w:type="character" w:styleId="Ttulo2Car" w:customStyle="1">
     <w:name w:val="Título 2 Car"/>
     <w:basedOn w:val="Fuentedeprrafopredeter"/>
     <w:link w:val="Ttulo2"/>
     <w:uiPriority w:val="9"/>
     <w:rsid w:val="00B63821"/>
     <w:rPr>
-      <w:rFonts w:asciiTheme="majorHAnsi" w:eastAsiaTheme="majorEastAsia" w:hAnsiTheme="majorHAnsi" w:cstheme="majorBidi"/>
+      <w:rFonts w:asciiTheme="majorHAnsi" w:hAnsiTheme="majorHAnsi" w:eastAsiaTheme="majorEastAsia" w:cstheme="majorBidi"/>
       <w:b/>
       <w:bCs/>
       <w:color w:val="4F81BD" w:themeColor="accent1"/>
@@ -3643,14 +3698,14 @@
       <w:szCs w:val="26"/>
     </w:rPr>
   </w:style>
-  <w:style w:type="character" w:customStyle="1" w:styleId="Ttulo3Car">
+  <w:style w:type="character" w:styleId="Ttulo3Car" w:customStyle="1">
     <w:name w:val="Título 3 Car"/>
     <w:basedOn w:val="Fuentedeprrafopredeter"/>
     <w:link w:val="Ttulo3"/>
     <w:uiPriority w:val="9"/>
     <w:rsid w:val="00B63821"/>
     <w:rPr>
-      <w:rFonts w:asciiTheme="majorHAnsi" w:eastAsiaTheme="majorEastAsia" w:hAnsiTheme="majorHAnsi" w:cstheme="majorBidi"/>
+      <w:rFonts w:asciiTheme="majorHAnsi" w:hAnsiTheme="majorHAnsi" w:eastAsiaTheme="majorEastAsia" w:cstheme="majorBidi"/>
       <w:b/>
       <w:bCs/>
       <w:color w:val="4F81BD" w:themeColor="accent1"/>
@@ -3671,7 +3726,7 @@
       <w:spacing w:after="0" w:line="240" w:lineRule="auto"/>
     </w:pPr>
   </w:style>
-  <w:style w:type="character" w:customStyle="1" w:styleId="EncabezadoCar">
+  <w:style w:type="character" w:styleId="EncabezadoCar" w:customStyle="1">
     <w:name w:val="Encabezado Car"/>
     <w:basedOn w:val="Fuentedeprrafopredeter"/>
     <w:link w:val="Encabezado"/>
@@ -3693,7 +3748,7 @@
       <w:spacing w:after="0" w:line="240" w:lineRule="auto"/>
     </w:pPr>
   </w:style>
-  <w:style w:type="character" w:customStyle="1" w:styleId="PiedepginaCar">
+  <w:style w:type="character" w:styleId="PiedepginaCar" w:customStyle="1">
     <w:name w:val="Pie de página Car"/>
     <w:basedOn w:val="Fuentedeprrafopredeter"/>
     <w:link w:val="Piedepgina"/>
@@ -3717,7 +3772,7 @@
       <w:szCs w:val="16"/>
     </w:rPr>
   </w:style>
-  <w:style w:type="character" w:customStyle="1" w:styleId="TextodegloboCar">
+  <w:style w:type="character" w:styleId="TextodegloboCar" w:customStyle="1">
     <w:name w:val="Texto de globo Car"/>
     <w:basedOn w:val="Fuentedeprrafopredeter"/>
     <w:link w:val="Textodeglobo"/>
@@ -3740,12 +3795,12 @@
     </w:pPr>
     <w:tblPr>
       <w:tblBorders>
-        <w:top w:val="single" w:sz="4" w:space="0" w:color="auto"/>
-        <w:left w:val="single" w:sz="4" w:space="0" w:color="auto"/>
-        <w:bottom w:val="single" w:sz="4" w:space="0" w:color="auto"/>
-        <w:right w:val="single" w:sz="4" w:space="0" w:color="auto"/>
-        <w:insideH w:val="single" w:sz="4" w:space="0" w:color="auto"/>
-        <w:insideV w:val="single" w:sz="4" w:space="0" w:color="auto"/>
+        <w:top w:val="single" w:color="auto" w:sz="4" w:space="0"/>
+        <w:left w:val="single" w:color="auto" w:sz="4" w:space="0"/>
+        <w:bottom w:val="single" w:color="auto" w:sz="4" w:space="0"/>
+        <w:right w:val="single" w:color="auto" w:sz="4" w:space="0"/>
+        <w:insideH w:val="single" w:color="auto" w:sz="4" w:space="0"/>
+        <w:insideV w:val="single" w:color="auto" w:sz="4" w:space="0"/>
       </w:tblBorders>
     </w:tblPr>
   </w:style>
@@ -3765,7 +3820,7 @@
       <w:szCs w:val="20"/>
     </w:rPr>
   </w:style>
-  <w:style w:type="character" w:customStyle="1" w:styleId="TextonotapieCar">
+  <w:style w:type="character" w:styleId="TextonotapieCar" w:customStyle="1">
     <w:name w:val="Texto nota pie Car"/>
     <w:basedOn w:val="Fuentedeprrafopredeter"/>
     <w:link w:val="Textonotapie"/>

</xml_diff>

<commit_message>
Añadidas capturas a la documentacion y algun hotfix
</commit_message>
<xml_diff>
--- a/formatoDocumentacion.docx
+++ b/formatoDocumentacion.docx
@@ -1,6 +1,6 @@
 
 <file path=word/document.xml><?xml version="1.0" encoding="utf-8"?>
-<w:document xmlns:wpc="http://schemas.microsoft.com/office/word/2010/wordprocessingCanvas" xmlns:cx="http://schemas.microsoft.com/office/drawing/2014/chartex" xmlns:mc="http://schemas.openxmlformats.org/markup-compatibility/2006" xmlns:o="urn:schemas-microsoft-com:office:office" xmlns:r="http://schemas.openxmlformats.org/officeDocument/2006/relationships" xmlns:m="http://schemas.openxmlformats.org/officeDocument/2006/math" xmlns:v="urn:schemas-microsoft-com:vml" xmlns:wp14="http://schemas.microsoft.com/office/word/2010/wordprocessingDrawing" xmlns:wp="http://schemas.openxmlformats.org/drawingml/2006/wordprocessingDrawing" xmlns:w10="urn:schemas-microsoft-com:office:word" xmlns:w="http://schemas.openxmlformats.org/wordprocessingml/2006/main" xmlns:w14="http://schemas.microsoft.com/office/word/2010/wordml" xmlns:w15="http://schemas.microsoft.com/office/word/2012/wordml" xmlns:w16se="http://schemas.microsoft.com/office/word/2015/wordml/symex" xmlns:wpg="http://schemas.microsoft.com/office/word/2010/wordprocessingGroup" xmlns:wpi="http://schemas.microsoft.com/office/word/2010/wordprocessingInk" xmlns:wne="http://schemas.microsoft.com/office/word/2006/wordml" xmlns:wps="http://schemas.microsoft.com/office/word/2010/wordprocessingShape" xmlns:a="http://schemas.openxmlformats.org/drawingml/2006/main" xmlns:pic="http://schemas.openxmlformats.org/drawingml/2006/picture" mc:Ignorable="w14 w15 w16se wp14">
+<w:document xmlns:wpc="http://schemas.microsoft.com/office/word/2010/wordprocessingCanvas" xmlns:cx="http://schemas.microsoft.com/office/drawing/2014/chartex" xmlns:mc="http://schemas.openxmlformats.org/markup-compatibility/2006" xmlns:o="urn:schemas-microsoft-com:office:office" xmlns:r="http://schemas.openxmlformats.org/officeDocument/2006/relationships" xmlns:m="http://schemas.openxmlformats.org/officeDocument/2006/math" xmlns:v="urn:schemas-microsoft-com:vml" xmlns:wp14="http://schemas.microsoft.com/office/word/2010/wordprocessingDrawing" xmlns:wp="http://schemas.openxmlformats.org/drawingml/2006/wordprocessingDrawing" xmlns:w10="urn:schemas-microsoft-com:office:word" xmlns:w="http://schemas.openxmlformats.org/wordprocessingml/2006/main" xmlns:w14="http://schemas.microsoft.com/office/word/2010/wordml" xmlns:w15="http://schemas.microsoft.com/office/word/2012/wordml" xmlns:w16se="http://schemas.microsoft.com/office/word/2015/wordml/symex" xmlns:wpg="http://schemas.microsoft.com/office/word/2010/wordprocessingGroup" xmlns:wpi="http://schemas.microsoft.com/office/word/2010/wordprocessingInk" xmlns:wne="http://schemas.microsoft.com/office/word/2006/wordml" xmlns:wps="http://schemas.microsoft.com/office/word/2010/wordprocessingShape" mc:Ignorable="w14 w15 w16se wp14">
   <w:body>
     <w:tbl>
       <w:tblPr>
@@ -12,12 +12,12 @@
         <w:gridCol w:w="4322"/>
         <w:gridCol w:w="4322"/>
       </w:tblGrid>
-      <w:tr xmlns:wp14="http://schemas.microsoft.com/office/word/2010/wordml" wp14:textId="77777777">
+      <w:tr>
         <w:tc>
           <w:tcPr>
             <w:tcW w:w="4322" w:type="dxa"/>
           </w:tcPr>
-          <w:p wp14:textId="77777777">
+          <w:p>
             <w:pPr>
               <w:rPr>
                 <w:lang w:val="es-ES_tradnl"/>
@@ -35,43 +35,27 @@
           <w:tcPr>
             <w:tcW w:w="4322" w:type="dxa"/>
           </w:tcPr>
-          <w:p wp14:textId="77777777">
-            <w:pPr>
-              <w:rPr>
-                <w:lang w:val="es-ES_tradnl"/>
-              </w:rPr>
-            </w:pPr>
-            <w:proofErr w:type="spellStart"/>
-            <w:r>
-              <w:rPr>
-                <w:lang w:val="es-ES_tradnl"/>
-              </w:rPr>
-              <w:t>Prost</w:t>
-            </w:r>
-            <w:proofErr w:type="spellEnd"/>
-            <w:r>
-              <w:rPr>
-                <w:lang w:val="es-ES_tradnl"/>
-              </w:rPr>
-              <w:t xml:space="preserve"> &amp; </w:t>
-            </w:r>
-            <w:proofErr w:type="spellStart"/>
-            <w:r>
-              <w:rPr>
-                <w:lang w:val="es-ES_tradnl"/>
-              </w:rPr>
-              <w:t>Drink</w:t>
-            </w:r>
-            <w:proofErr w:type="spellEnd"/>
-          </w:p>
-          <w:p wp14:textId="77777777">
-            <w:pPr>
-              <w:rPr>
-                <w:lang w:val="es-ES_tradnl"/>
-              </w:rPr>
-            </w:pPr>
-          </w:p>
-          <w:p wp14:textId="77777777">
+          <w:p>
+            <w:pPr>
+              <w:rPr>
+                <w:lang w:val="es-ES_tradnl"/>
+              </w:rPr>
+            </w:pPr>
+            <w:r>
+              <w:rPr>
+                <w:lang w:val="es-ES_tradnl"/>
+              </w:rPr>
+              <w:t>Prost &amp; Drink</w:t>
+            </w:r>
+          </w:p>
+          <w:p>
+            <w:pPr>
+              <w:rPr>
+                <w:lang w:val="es-ES_tradnl"/>
+              </w:rPr>
+            </w:pPr>
+          </w:p>
+          <w:p>
             <w:pPr>
               <w:rPr>
                 <w:lang w:val="es-ES_tradnl"/>
@@ -80,12 +64,12 @@
           </w:p>
         </w:tc>
       </w:tr>
-      <w:tr xmlns:wp14="http://schemas.microsoft.com/office/word/2010/wordml" wp14:textId="77777777">
+      <w:tr>
         <w:tc>
           <w:tcPr>
             <w:tcW w:w="4322" w:type="dxa"/>
           </w:tcPr>
-          <w:p wp14:textId="77777777">
+          <w:p>
             <w:pPr>
               <w:rPr>
                 <w:lang w:val="es-ES_tradnl"/>
@@ -103,7 +87,7 @@
           <w:tcPr>
             <w:tcW w:w="4322" w:type="dxa"/>
           </w:tcPr>
-          <w:p wp14:textId="77777777">
+          <w:p>
             <w:pPr>
               <w:rPr>
                 <w:lang w:val="es-ES_tradnl"/>
@@ -116,7 +100,7 @@
               <w:t>09/01/2019</w:t>
             </w:r>
           </w:p>
-          <w:p wp14:textId="77777777">
+          <w:p>
             <w:pPr>
               <w:rPr>
                 <w:lang w:val="es-ES_tradnl"/>
@@ -126,7 +110,7 @@
         </w:tc>
       </w:tr>
     </w:tbl>
-    <w:p xmlns:wp14="http://schemas.microsoft.com/office/word/2010/wordml" wp14:textId="77777777">
+    <w:p>
       <w:pPr>
         <w:rPr>
           <w:lang w:val="es-ES_tradnl"/>
@@ -144,13 +128,13 @@
         <w:gridCol w:w="2552"/>
         <w:gridCol w:w="1984"/>
       </w:tblGrid>
-      <w:tr xmlns:wp14="http://schemas.microsoft.com/office/word/2010/wordml" wp14:textId="77777777">
+      <w:tr>
         <w:tc>
           <w:tcPr>
             <w:tcW w:w="8613" w:type="dxa"/>
             <w:gridSpan w:val="3"/>
           </w:tcPr>
-          <w:p wp14:textId="77777777">
+          <w:p>
             <w:pPr>
               <w:rPr>
                 <w:lang w:val="es-ES_tradnl"/>
@@ -165,12 +149,12 @@
           </w:p>
         </w:tc>
       </w:tr>
-      <w:tr xmlns:wp14="http://schemas.microsoft.com/office/word/2010/wordml" wp14:textId="77777777">
+      <w:tr>
         <w:tc>
           <w:tcPr>
             <w:tcW w:w="4077" w:type="dxa"/>
           </w:tcPr>
-          <w:p wp14:textId="77777777">
+          <w:p>
             <w:pPr>
               <w:rPr>
                 <w:lang w:val="es-ES_tradnl"/>
@@ -188,7 +172,7 @@
           <w:tcPr>
             <w:tcW w:w="2552" w:type="dxa"/>
           </w:tcPr>
-          <w:p wp14:textId="77777777">
+          <w:p>
             <w:pPr>
               <w:rPr>
                 <w:lang w:val="es-ES_tradnl"/>
@@ -206,7 +190,7 @@
           <w:tcPr>
             <w:tcW w:w="1984" w:type="dxa"/>
           </w:tcPr>
-          <w:p wp14:textId="77777777">
+          <w:p>
             <w:pPr>
               <w:rPr>
                 <w:lang w:val="es-ES_tradnl"/>
@@ -221,12 +205,12 @@
           </w:p>
         </w:tc>
       </w:tr>
-      <w:tr xmlns:wp14="http://schemas.microsoft.com/office/word/2010/wordml" wp14:textId="77777777">
+      <w:tr>
         <w:tc>
           <w:tcPr>
             <w:tcW w:w="4077" w:type="dxa"/>
           </w:tcPr>
-          <w:p wp14:textId="77777777">
+          <w:p>
             <w:pPr>
               <w:rPr>
                 <w:lang w:val="es-ES_tradnl"/>
@@ -244,7 +228,7 @@
           <w:tcPr>
             <w:tcW w:w="2552" w:type="dxa"/>
           </w:tcPr>
-          <w:p wp14:textId="77777777">
+          <w:p>
             <w:pPr>
               <w:rPr>
                 <w:lang w:val="es-ES_tradnl"/>
@@ -262,7 +246,7 @@
           <w:tcPr>
             <w:tcW w:w="1984" w:type="dxa"/>
           </w:tcPr>
-          <w:p wp14:textId="77777777">
+          <w:p>
             <w:pPr>
               <w:rPr>
                 <w:lang w:val="es-ES_tradnl"/>
@@ -277,38 +261,30 @@
           </w:p>
         </w:tc>
       </w:tr>
-      <w:tr xmlns:wp14="http://schemas.microsoft.com/office/word/2010/wordml" wp14:textId="77777777">
+      <w:tr>
         <w:tc>
           <w:tcPr>
             <w:tcW w:w="4077" w:type="dxa"/>
           </w:tcPr>
-          <w:p wp14:textId="77777777">
-            <w:pPr>
-              <w:rPr>
-                <w:lang w:val="es-ES_tradnl"/>
-              </w:rPr>
-            </w:pPr>
-            <w:r>
-              <w:rPr>
-                <w:lang w:val="es-ES_tradnl"/>
-              </w:rPr>
-              <w:t xml:space="preserve">García González, </w:t>
-            </w:r>
-            <w:proofErr w:type="spellStart"/>
-            <w:r>
-              <w:rPr>
-                <w:lang w:val="es-ES_tradnl"/>
-              </w:rPr>
-              <w:t>Enol</w:t>
-            </w:r>
-            <w:proofErr w:type="spellEnd"/>
+          <w:p>
+            <w:pPr>
+              <w:rPr>
+                <w:lang w:val="es-ES_tradnl"/>
+              </w:rPr>
+            </w:pPr>
+            <w:r>
+              <w:rPr>
+                <w:lang w:val="es-ES_tradnl"/>
+              </w:rPr>
+              <w:t>García González, Enol</w:t>
+            </w:r>
           </w:p>
         </w:tc>
         <w:tc>
           <w:tcPr>
             <w:tcW w:w="2552" w:type="dxa"/>
           </w:tcPr>
-          <w:p wp14:textId="77777777">
+          <w:p>
             <w:pPr>
               <w:rPr>
                 <w:lang w:val="es-ES_tradnl"/>
@@ -326,7 +302,7 @@
           <w:tcPr>
             <w:tcW w:w="1984" w:type="dxa"/>
           </w:tcPr>
-          <w:p wp14:textId="77777777">
+          <w:p>
             <w:pPr>
               <w:rPr>
                 <w:lang w:val="es-ES_tradnl"/>
@@ -341,30 +317,22 @@
           </w:p>
         </w:tc>
       </w:tr>
-      <w:tr xmlns:wp14="http://schemas.microsoft.com/office/word/2010/wordml" wp14:textId="77777777">
+      <w:tr>
         <w:tc>
           <w:tcPr>
             <w:tcW w:w="4077" w:type="dxa"/>
           </w:tcPr>
-          <w:p wp14:textId="77777777">
-            <w:pPr>
-              <w:rPr>
-                <w:lang w:val="es-ES_tradnl"/>
-              </w:rPr>
-            </w:pPr>
-            <w:proofErr w:type="spellStart"/>
-            <w:r>
-              <w:rPr>
-                <w:lang w:val="es-ES_tradnl"/>
-              </w:rPr>
-              <w:t>Iturrioz</w:t>
-            </w:r>
-            <w:proofErr w:type="spellEnd"/>
-            <w:r>
-              <w:rPr>
-                <w:lang w:val="es-ES_tradnl"/>
-              </w:rPr>
-              <w:t xml:space="preserve"> del Vigo, Jorge</w:t>
+          <w:p>
+            <w:pPr>
+              <w:rPr>
+                <w:lang w:val="es-ES_tradnl"/>
+              </w:rPr>
+            </w:pPr>
+            <w:r>
+              <w:rPr>
+                <w:lang w:val="es-ES_tradnl"/>
+              </w:rPr>
+              <w:t>Iturrioz del Vigo, Jorge</w:t>
             </w:r>
           </w:p>
         </w:tc>
@@ -372,7 +340,7 @@
           <w:tcPr>
             <w:tcW w:w="2552" w:type="dxa"/>
           </w:tcPr>
-          <w:p wp14:textId="77777777">
+          <w:p>
             <w:pPr>
               <w:rPr>
                 <w:lang w:val="es-ES_tradnl"/>
@@ -390,7 +358,7 @@
           <w:tcPr>
             <w:tcW w:w="1984" w:type="dxa"/>
           </w:tcPr>
-          <w:p wp14:textId="77777777">
+          <w:p>
             <w:pPr>
               <w:rPr>
                 <w:lang w:val="es-ES_tradnl"/>
@@ -406,14 +374,14 @@
         </w:tc>
       </w:tr>
     </w:tbl>
-    <w:p xmlns:wp14="http://schemas.microsoft.com/office/word/2010/wordml" wp14:textId="77777777">
-      <w:pPr>
-        <w:rPr>
-          <w:lang w:val="es-ES_tradnl"/>
-        </w:rPr>
-      </w:pPr>
-    </w:p>
-    <w:p xmlns:wp14="http://schemas.microsoft.com/office/word/2010/wordml" wp14:textId="77777777">
+    <w:p>
+      <w:pPr>
+        <w:rPr>
+          <w:lang w:val="es-ES_tradnl"/>
+        </w:rPr>
+      </w:pPr>
+    </w:p>
+    <w:p>
       <w:pPr>
         <w:pStyle w:val="Ttulo2"/>
         <w:rPr>
@@ -427,7 +395,7 @@
         <w:t>Distribución del trabajo entre los componentes</w:t>
       </w:r>
     </w:p>
-    <w:p xmlns:wp14="http://schemas.microsoft.com/office/word/2010/wordml" wp14:textId="77777777">
+    <w:p>
       <w:pPr>
         <w:rPr>
           <w:sz w:val="24"/>
@@ -447,13 +415,12 @@
         <w:gridCol w:w="552"/>
         <w:gridCol w:w="6352"/>
       </w:tblGrid>
-      <w:tr xmlns:wp14="http://schemas.microsoft.com/office/word/2010/wordml" wp14:textId="77777777">
+      <w:tr>
         <w:tc>
           <w:tcPr>
             <w:tcW w:w="1242" w:type="dxa"/>
-            <w:tcMar/>
-          </w:tcPr>
-          <w:p wp14:textId="77777777">
+          </w:tcPr>
+          <w:p>
             <w:pPr>
               <w:rPr>
                 <w:lang w:val="es-ES_tradnl"/>
@@ -476,9 +443,8 @@
         <w:tc>
           <w:tcPr>
             <w:tcW w:w="567" w:type="dxa"/>
-            <w:tcMar/>
-          </w:tcPr>
-          <w:p wp14:textId="77777777">
+          </w:tcPr>
+          <w:p>
             <w:pPr>
               <w:jc w:val="center"/>
               <w:rPr>
@@ -496,9 +462,8 @@
         <w:tc>
           <w:tcPr>
             <w:tcW w:w="6946" w:type="dxa"/>
-            <w:tcMar/>
-          </w:tcPr>
-          <w:p wp14:textId="77777777">
+          </w:tcPr>
+          <w:p>
             <w:pPr>
               <w:rPr>
                 <w:lang w:val="es-ES_tradnl"/>
@@ -513,16 +478,15 @@
           </w:p>
         </w:tc>
       </w:tr>
-      <w:tr xmlns:wp14="http://schemas.microsoft.com/office/word/2010/wordml" wp14:textId="77777777">
+      <w:tr>
         <w:trPr>
           <w:trHeight w:val="925"/>
         </w:trPr>
         <w:tc>
           <w:tcPr>
             <w:tcW w:w="1242" w:type="dxa"/>
-            <w:tcMar/>
-          </w:tcPr>
-          <w:p wp14:textId="77777777">
+          </w:tcPr>
+          <w:p>
             <w:pPr>
               <w:rPr>
                 <w:lang w:val="es-ES_tradnl"/>
@@ -539,9 +503,8 @@
         <w:tc>
           <w:tcPr>
             <w:tcW w:w="567" w:type="dxa"/>
-            <w:tcMar/>
-          </w:tcPr>
-          <w:p wp14:textId="77777777">
+          </w:tcPr>
+          <w:p>
             <w:pPr>
               <w:rPr>
                 <w:lang w:val="es-ES_tradnl"/>
@@ -558,36 +521,21 @@
         <w:tc>
           <w:tcPr>
             <w:tcW w:w="6946" w:type="dxa"/>
-            <w:tcMar/>
-          </w:tcPr>
-          <w:p wp14:textId="77777777">
-            <w:pPr>
-              <w:rPr>
-                <w:lang w:val="es-ES_tradnl"/>
-              </w:rPr>
-            </w:pPr>
-            <w:r>
-              <w:rPr>
-                <w:lang w:val="es-ES_tradnl"/>
-              </w:rPr>
-              <w:t xml:space="preserve">Implementación de la gestión de las reglas de juego, aplicación del uso de estilos, creación de los juegos: </w:t>
-            </w:r>
-            <w:proofErr w:type="spellStart"/>
-            <w:r>
-              <w:rPr>
-                <w:lang w:val="es-ES_tradnl"/>
-              </w:rPr>
-              <w:t>cazatopos</w:t>
-            </w:r>
-            <w:proofErr w:type="spellEnd"/>
-            <w:r>
-              <w:rPr>
-                <w:lang w:val="es-ES_tradnl"/>
-              </w:rPr>
-              <w:t>, trabalenguas, memoria y equilibrio. Internacionalización</w:t>
-            </w:r>
-          </w:p>
-          <w:p wp14:textId="77777777">
+          </w:tcPr>
+          <w:p>
+            <w:pPr>
+              <w:rPr>
+                <w:lang w:val="es-ES_tradnl"/>
+              </w:rPr>
+            </w:pPr>
+            <w:r>
+              <w:rPr>
+                <w:lang w:val="es-ES_tradnl"/>
+              </w:rPr>
+              <w:t>Implementación de la gestión de las reglas de juego, aplicación del uso de estilos, creación de los juegos: cazatopos, trabalenguas, memoria y equilibrio. Internacionalización</w:t>
+            </w:r>
+          </w:p>
+          <w:p>
             <w:pPr>
               <w:rPr>
                 <w:lang w:val="es-ES_tradnl"/>
@@ -596,245 +544,153 @@
           </w:p>
         </w:tc>
       </w:tr>
-      <w:tr xmlns:wp14="http://schemas.microsoft.com/office/word/2010/wordml" wp14:textId="77777777">
+      <w:tr>
         <w:trPr>
           <w:trHeight w:val="557"/>
         </w:trPr>
         <w:tc>
           <w:tcPr>
             <w:tcW w:w="1242" w:type="dxa"/>
-            <w:tcMar/>
-          </w:tcPr>
-          <w:p wp14:textId="77777777">
-            <w:pPr>
-              <w:rPr>
-                <w:lang w:val="es-ES_tradnl"/>
-              </w:rPr>
-            </w:pPr>
-          </w:p>
-          <w:p wp14:textId="77777777">
-            <w:pPr>
-              <w:rPr>
-                <w:lang w:val="es-ES_tradnl"/>
-              </w:rPr>
-            </w:pPr>
-            <w:r>
-              <w:rPr>
-                <w:lang w:val="es-ES_tradnl"/>
-              </w:rPr>
-              <w:t>32889826X</w:t>
-            </w:r>
-            <w:r>
-              <w:rPr>
-                <w:lang w:val="es-ES_tradnl"/>
+          </w:tcPr>
+          <w:p>
+            <w:pPr>
+              <w:rPr>
+                <w:lang w:val="es-ES_tradnl"/>
+              </w:rPr>
+            </w:pPr>
+          </w:p>
+          <w:p>
+            <w:pPr>
+              <w:rPr>
+                <w:lang w:val="es-ES_tradnl"/>
+              </w:rPr>
+            </w:pPr>
+            <w:r>
+              <w:rPr>
+                <w:lang w:val="es-ES_tradnl"/>
+              </w:rPr>
+              <w:t xml:space="preserve">32889826X </w:t>
+            </w:r>
+            <w:r>
+              <w:rPr>
+                <w:lang w:val="es-ES_tradnl"/>
+              </w:rPr>
+              <w:t>/Enol</w:t>
+            </w:r>
+          </w:p>
+          <w:p>
+            <w:pPr>
+              <w:rPr>
+                <w:lang w:val="es-ES_tradnl"/>
+              </w:rPr>
+            </w:pPr>
+          </w:p>
+          <w:p>
+            <w:pPr>
+              <w:rPr>
+                <w:lang w:val="es-ES_tradnl"/>
+              </w:rPr>
+            </w:pPr>
+          </w:p>
+        </w:tc>
+        <w:tc>
+          <w:tcPr>
+            <w:tcW w:w="567" w:type="dxa"/>
+          </w:tcPr>
+          <w:p>
+            <w:pPr>
+              <w:rPr>
+                <w:lang w:val="es-ES_tradnl"/>
+              </w:rPr>
+            </w:pPr>
+            <w:r>
+              <w:rPr>
+                <w:lang w:val="es-ES_tradnl"/>
+              </w:rPr>
+              <w:t>40</w:t>
+            </w:r>
+          </w:p>
+        </w:tc>
+        <w:tc>
+          <w:tcPr>
+            <w:tcW w:w="6946" w:type="dxa"/>
+          </w:tcPr>
+          <w:p>
+            <w:r>
+              <w:t xml:space="preserve">Implementación de la lógica de selección de juegos, notificacioneos y selector de activities para los juegos. Creación de juegos: brújula, cámara y cartas. </w:t>
+            </w:r>
+          </w:p>
+        </w:tc>
+      </w:tr>
+      <w:tr>
+        <w:tc>
+          <w:tcPr>
+            <w:tcW w:w="1242" w:type="dxa"/>
+          </w:tcPr>
+          <w:p>
+            <w:pPr>
+              <w:rPr>
+                <w:lang w:val="es-ES_tradnl"/>
+              </w:rPr>
+            </w:pPr>
+            <w:r>
+              <w:rPr>
+                <w:lang w:val="es-ES_tradnl"/>
+              </w:rPr>
+              <w:t>71975385J</w:t>
+            </w:r>
+            <w:r>
+              <w:rPr>
+                <w:lang w:val="es-ES_tradnl"/>
+              </w:rPr>
+              <w:t>/Jorge</w:t>
+            </w:r>
+          </w:p>
+        </w:tc>
+        <w:tc>
+          <w:tcPr>
+            <w:tcW w:w="567" w:type="dxa"/>
+          </w:tcPr>
+          <w:p>
+            <w:pPr>
+              <w:rPr>
+                <w:lang w:val="es-ES_tradnl"/>
+              </w:rPr>
+            </w:pPr>
+            <w:r>
+              <w:rPr>
+                <w:lang w:val="es-ES_tradnl"/>
+              </w:rPr>
+              <w:t>20</w:t>
+            </w:r>
+          </w:p>
+        </w:tc>
+        <w:tc>
+          <w:tcPr>
+            <w:tcW w:w="6946" w:type="dxa"/>
+          </w:tcPr>
+          <w:p>
+            <w:pPr>
+              <w:spacing w:after="200" w:line="276" w:lineRule="auto"/>
+              <w:rPr>
+                <w:lang w:val="es-ES_tradnl"/>
+              </w:rPr>
+            </w:pPr>
+            <w:r>
+              <w:rPr>
+                <w:rFonts w:ascii="Calibri" w:eastAsia="Calibri" w:hAnsi="Calibri" w:cs="Calibri"/>
+              </w:rPr>
+              <w:t>Gestión de la lectura y parseo de los XML de apoyo a la aplicación. Implementación de juegos: yo nunca, hasta que y retos.</w:t>
+            </w:r>
+            <w:r>
+              <w:rPr>
+                <w:rFonts w:ascii="Calibri" w:eastAsia="Calibri" w:hAnsi="Calibri" w:cs="Calibri"/>
               </w:rPr>
               <w:t xml:space="preserve"> </w:t>
             </w:r>
             <w:r>
               <w:rPr>
-                <w:lang w:val="es-ES_tradnl"/>
-              </w:rPr>
-              <w:t>/</w:t>
-            </w:r>
-            <w:proofErr w:type="spellStart"/>
-            <w:r>
-              <w:rPr>
-                <w:lang w:val="es-ES_tradnl"/>
-              </w:rPr>
-              <w:t>Enol</w:t>
-            </w:r>
-            <w:proofErr w:type="spellEnd"/>
-          </w:p>
-          <w:p wp14:textId="77777777">
-            <w:pPr>
-              <w:rPr>
-                <w:lang w:val="es-ES_tradnl"/>
-              </w:rPr>
-            </w:pPr>
-          </w:p>
-          <w:p wp14:textId="77777777">
-            <w:pPr>
-              <w:rPr>
-                <w:lang w:val="es-ES_tradnl"/>
-              </w:rPr>
-            </w:pPr>
-          </w:p>
-        </w:tc>
-        <w:tc>
-          <w:tcPr>
-            <w:tcW w:w="567" w:type="dxa"/>
-            <w:tcMar/>
-          </w:tcPr>
-          <w:p wp14:textId="77777777">
-            <w:pPr>
-              <w:rPr>
-                <w:lang w:val="es-ES_tradnl"/>
-              </w:rPr>
-            </w:pPr>
-            <w:r>
-              <w:rPr>
-                <w:lang w:val="es-ES_tradnl"/>
-              </w:rPr>
-              <w:t>40</w:t>
-            </w:r>
-          </w:p>
-        </w:tc>
-        <w:tc>
-          <w:tcPr>
-            <w:tcW w:w="6946" w:type="dxa"/>
-            <w:tcMar/>
-          </w:tcPr>
-          <w:p wp14:textId="5A57E02D">
-            <w:pPr>
-              <w:rPr>
-                <w:lang w:val="es-ES"/>
-              </w:rPr>
-            </w:pPr>
-            <w:r>
-              <w:rPr>
-                <w:lang w:val="es-ES"/>
-              </w:rPr>
-              <w:t xml:space="preserve">Implementación de la lógica de selección de juegos, </w:t>
-            </w:r>
-            <w:proofErr w:type="spellStart"/>
-            <w:r>
-              <w:rPr>
-                <w:lang w:val="es-ES"/>
-              </w:rPr>
-              <w:t>notificacioneos</w:t>
-            </w:r>
-            <w:proofErr w:type="spellEnd"/>
-            <w:r>
-              <w:rPr>
-                <w:lang w:val="es-ES"/>
-              </w:rPr>
-              <w:t xml:space="preserve"> y selector de </w:t>
-            </w:r>
-            <w:proofErr w:type="spellStart"/>
-            <w:r>
-              <w:rPr>
-                <w:lang w:val="es-ES"/>
-              </w:rPr>
-              <w:t>activities</w:t>
-            </w:r>
-            <w:proofErr w:type="spellEnd"/>
-            <w:r>
-              <w:rPr>
-                <w:lang w:val="es-ES"/>
-              </w:rPr>
-              <w:t xml:space="preserve"> para los juegos. Creación de juegos: brújula, cámara y cartas. </w:t>
-            </w:r>
-          </w:p>
-        </w:tc>
-      </w:tr>
-      <w:tr xmlns:wp14="http://schemas.microsoft.com/office/word/2010/wordml" wp14:textId="77777777">
-        <w:tc>
-          <w:tcPr>
-            <w:tcW w:w="1242" w:type="dxa"/>
-            <w:tcMar/>
-          </w:tcPr>
-          <w:p wp14:textId="77777777">
-            <w:pPr>
-              <w:rPr>
-                <w:lang w:val="es-ES_tradnl"/>
-              </w:rPr>
-            </w:pPr>
-            <w:r>
-              <w:rPr>
-                <w:lang w:val="es-ES_tradnl"/>
-              </w:rPr>
-              <w:t>71975385J</w:t>
-            </w:r>
-            <w:r>
-              <w:rPr>
-                <w:lang w:val="es-ES_tradnl"/>
-              </w:rPr>
-              <w:t>/Jorge</w:t>
-            </w:r>
-          </w:p>
-        </w:tc>
-        <w:tc>
-          <w:tcPr>
-            <w:tcW w:w="567" w:type="dxa"/>
-            <w:tcMar/>
-          </w:tcPr>
-          <w:p wp14:textId="77777777">
-            <w:pPr>
-              <w:rPr>
-                <w:lang w:val="es-ES_tradnl"/>
-              </w:rPr>
-            </w:pPr>
-            <w:r>
-              <w:rPr>
-                <w:lang w:val="es-ES_tradnl"/>
-              </w:rPr>
-              <w:t>20</w:t>
-            </w:r>
-          </w:p>
-        </w:tc>
-        <w:tc>
-          <w:tcPr>
-            <w:tcW w:w="6946" w:type="dxa"/>
-            <w:tcMar/>
-          </w:tcPr>
-          <w:p wp14:textId="11CCFBBD">
-            <w:pPr>
-              <w:spacing w:after="200" w:line="276" w:lineRule="auto"/>
-              <w:rPr>
-                <w:rFonts w:ascii="Calibri" w:hAnsi="Calibri" w:eastAsia="Calibri" w:cs="Calibri"/>
-                <w:noProof w:val="0"/>
-                <w:sz w:val="22"/>
-                <w:szCs w:val="22"/>
-                <w:lang w:val="es-ES"/>
-              </w:rPr>
-            </w:pPr>
-            <w:r>
-              <w:rPr>
-                <w:rFonts w:ascii="Calibri" w:hAnsi="Calibri" w:eastAsia="Calibri" w:cs="Calibri"/>
-                <w:noProof w:val="0"/>
-                <w:sz w:val="22"/>
-                <w:szCs w:val="22"/>
-                <w:lang w:val="es-ES"/>
-              </w:rPr>
-              <w:t xml:space="preserve">Gestión de la lectura y </w:t>
-            </w:r>
-            <w:proofErr w:type="spellStart"/>
-            <w:r>
-              <w:rPr>
-                <w:rFonts w:ascii="Calibri" w:hAnsi="Calibri" w:eastAsia="Calibri" w:cs="Calibri"/>
-                <w:noProof w:val="0"/>
-                <w:sz w:val="22"/>
-                <w:szCs w:val="22"/>
-                <w:lang w:val="es-ES"/>
-              </w:rPr>
-              <w:t>parseo</w:t>
-            </w:r>
-            <w:proofErr w:type="spellEnd"/>
-            <w:r>
-              <w:rPr>
-                <w:rFonts w:ascii="Calibri" w:hAnsi="Calibri" w:eastAsia="Calibri" w:cs="Calibri"/>
-                <w:noProof w:val="0"/>
-                <w:sz w:val="22"/>
-                <w:szCs w:val="22"/>
-                <w:lang w:val="es-ES"/>
-              </w:rPr>
-              <w:t xml:space="preserve"> de los XML de apoyo a la aplicación. Implementación de juegos: yo nunca, hasta que y retos.</w:t>
-            </w:r>
-          </w:p>
-          <w:p w14:noSpellErr="1" wp14:textId="402CA056">
-            <w:pPr>
-              <w:pStyle w:val="Normal"/>
-              <w:rPr>
-                <w:lang w:val="es-ES_tradnl"/>
-              </w:rPr>
-            </w:pPr>
-            <w:r>
-              <w:rPr>
-                <w:rFonts w:ascii="Calibri" w:hAnsi="Calibri" w:eastAsia="Calibri" w:cs="Calibri"/>
-                <w:noProof w:val="0"/>
-                <w:sz w:val="22"/>
-                <w:szCs w:val="22"/>
-                <w:lang w:val="es-ES"/>
+                <w:rFonts w:ascii="Calibri" w:eastAsia="Calibri" w:hAnsi="Calibri" w:cs="Calibri"/>
               </w:rPr>
               <w:t>Implementación de la lógica necesaria para tener música de fondo, así como modificar el volumen de la misma o quitarla.</w:t>
             </w:r>
@@ -842,7 +698,7 @@
         </w:tc>
       </w:tr>
     </w:tbl>
-    <w:p xmlns:wp14="http://schemas.microsoft.com/office/word/2010/wordml" wp14:textId="77777777">
+    <w:p>
       <w:pPr>
         <w:pStyle w:val="Ttulo2"/>
         <w:rPr>
@@ -856,7 +712,7 @@
         <w:tab/>
       </w:r>
     </w:p>
-    <w:p xmlns:wp14="http://schemas.microsoft.com/office/word/2010/wordml" wp14:textId="77777777">
+    <w:p>
       <w:pPr>
         <w:pStyle w:val="Ttulo2"/>
         <w:rPr>
@@ -870,7 +726,7 @@
         <w:t>Definición de la aplicación</w:t>
       </w:r>
     </w:p>
-    <w:p xmlns:wp14="http://schemas.microsoft.com/office/word/2010/wordml" wp14:textId="77777777">
+    <w:p>
       <w:pPr>
         <w:rPr>
           <w:sz w:val="24"/>
@@ -878,61 +734,33 @@
           <w:lang w:val="es-ES_tradnl"/>
         </w:rPr>
       </w:pPr>
-      <w:proofErr w:type="spellStart"/>
       <w:r>
         <w:rPr>
           <w:sz w:val="24"/>
           <w:szCs w:val="24"/>
           <w:lang w:val="es-ES_tradnl"/>
         </w:rPr>
-        <w:t>Prost</w:t>
-      </w:r>
-      <w:proofErr w:type="spellEnd"/>
-      <w:r>
+        <w:t>Prost &amp; Drink es una aplicación destinada a mejorar cualquier festejo, guateque o congregación de personas en un contexto lúdico. Ofrece una serie de juegos de beber para que un grupo de personas se lo pase bien. Hay preguntas, retos, juegos… Se aprovecharán los sensores del dispositivo en distintos juegos para explotar las posibilidades del dispositivo móvil.</w:t>
+      </w:r>
+    </w:p>
+    <w:p>
+      <w:pPr>
         <w:rPr>
           <w:sz w:val="24"/>
           <w:szCs w:val="24"/>
           <w:lang w:val="es-ES_tradnl"/>
         </w:rPr>
-        <w:t xml:space="preserve"> &amp; </w:t>
-      </w:r>
-      <w:proofErr w:type="spellStart"/>
+      </w:pPr>
       <w:r>
         <w:rPr>
           <w:sz w:val="24"/>
           <w:szCs w:val="24"/>
           <w:lang w:val="es-ES_tradnl"/>
         </w:rPr>
-        <w:t>Drink</w:t>
-      </w:r>
-      <w:proofErr w:type="spellEnd"/>
-      <w:r>
-        <w:rPr>
-          <w:sz w:val="24"/>
-          <w:szCs w:val="24"/>
-          <w:lang w:val="es-ES_tradnl"/>
-        </w:rPr>
-        <w:t xml:space="preserve"> es una aplicación destinada a mejorar cualquier festejo, guateque o congregación de personas en un contexto lúdico. Ofrece una serie de juegos de beber para que un grupo de personas se lo pase bien. Hay preguntas, retos, juegos… Se aprovecharán los sensores del dispositivo en distintos juegos para explotar las posibilidades del dispositivo móvil.</w:t>
-      </w:r>
-    </w:p>
-    <w:p xmlns:wp14="http://schemas.microsoft.com/office/word/2010/wordml" wp14:textId="77777777">
-      <w:pPr>
-        <w:rPr>
-          <w:sz w:val="24"/>
-          <w:szCs w:val="24"/>
-          <w:lang w:val="es-ES_tradnl"/>
-        </w:rPr>
-      </w:pPr>
-      <w:r>
-        <w:rPr>
-          <w:sz w:val="24"/>
-          <w:szCs w:val="24"/>
-          <w:lang w:val="es-ES_tradnl"/>
-        </w:rPr>
         <w:t>También ofrece una sección para realizar sorteos aleatorios de cara a organizar equipos para otras actividades (juegos de mesa, billar, partidillos de fútbol, etc.)</w:t>
       </w:r>
     </w:p>
-    <w:p xmlns:wp14="http://schemas.microsoft.com/office/word/2010/wordml" wp14:textId="77777777">
+    <w:p>
       <w:pPr>
         <w:pStyle w:val="Ttulo2"/>
         <w:rPr>
@@ -940,28 +768,28 @@
         </w:rPr>
       </w:pPr>
     </w:p>
-    <w:p xmlns:wp14="http://schemas.microsoft.com/office/word/2010/wordml" wp14:textId="77777777">
-      <w:pPr>
-        <w:rPr>
-          <w:lang w:val="es-ES_tradnl"/>
-        </w:rPr>
-      </w:pPr>
-    </w:p>
-    <w:p xmlns:wp14="http://schemas.microsoft.com/office/word/2010/wordml" wp14:textId="77777777">
-      <w:pPr>
-        <w:rPr>
-          <w:lang w:val="es-ES_tradnl"/>
-        </w:rPr>
-      </w:pPr>
-    </w:p>
-    <w:p xmlns:wp14="http://schemas.microsoft.com/office/word/2010/wordml" wp14:textId="77777777">
-      <w:pPr>
-        <w:rPr>
-          <w:lang w:val="es-ES_tradnl"/>
-        </w:rPr>
-      </w:pPr>
-    </w:p>
-    <w:p xmlns:wp14="http://schemas.microsoft.com/office/word/2010/wordml" wp14:textId="77777777">
+    <w:p>
+      <w:pPr>
+        <w:rPr>
+          <w:lang w:val="es-ES_tradnl"/>
+        </w:rPr>
+      </w:pPr>
+    </w:p>
+    <w:p>
+      <w:pPr>
+        <w:rPr>
+          <w:lang w:val="es-ES_tradnl"/>
+        </w:rPr>
+      </w:pPr>
+    </w:p>
+    <w:p>
+      <w:pPr>
+        <w:rPr>
+          <w:lang w:val="es-ES_tradnl"/>
+        </w:rPr>
+      </w:pPr>
+    </w:p>
+    <w:p>
       <w:pPr>
         <w:pStyle w:val="Ttulo2"/>
         <w:rPr>
@@ -972,11 +800,10 @@
         <w:rPr>
           <w:lang w:val="es-ES_tradnl"/>
         </w:rPr>
-        <w:lastRenderedPageBreak/>
         <w:t>Objetivos</w:t>
       </w:r>
     </w:p>
-    <w:p xmlns:wp14="http://schemas.microsoft.com/office/word/2010/wordml" wp14:textId="77777777">
+    <w:p>
       <w:pPr>
         <w:rPr>
           <w:sz w:val="24"/>
@@ -995,12 +822,12 @@
         <w:gridCol w:w="1823"/>
         <w:gridCol w:w="6897"/>
       </w:tblGrid>
-      <w:tr xmlns:wp14="http://schemas.microsoft.com/office/word/2010/wordml" wp14:textId="77777777">
+      <w:tr>
         <w:tc>
           <w:tcPr>
             <w:tcW w:w="1526" w:type="dxa"/>
           </w:tcPr>
-          <w:p wp14:textId="77777777">
+          <w:p>
             <w:pPr>
               <w:rPr>
                 <w:sz w:val="24"/>
@@ -1022,7 +849,7 @@
           <w:tcPr>
             <w:tcW w:w="7118" w:type="dxa"/>
           </w:tcPr>
-          <w:p wp14:textId="77777777">
+          <w:p>
             <w:pPr>
               <w:rPr>
                 <w:sz w:val="24"/>
@@ -1041,12 +868,12 @@
           </w:p>
         </w:tc>
       </w:tr>
-      <w:tr xmlns:wp14="http://schemas.microsoft.com/office/word/2010/wordml" wp14:textId="77777777">
+      <w:tr>
         <w:tc>
           <w:tcPr>
             <w:tcW w:w="1526" w:type="dxa"/>
           </w:tcPr>
-          <w:p wp14:textId="77777777">
+          <w:p>
             <w:pPr>
               <w:rPr>
                 <w:sz w:val="24"/>
@@ -1068,7 +895,7 @@
           <w:tcPr>
             <w:tcW w:w="7118" w:type="dxa"/>
           </w:tcPr>
-          <w:p wp14:textId="77777777">
+          <w:p>
             <w:pPr>
               <w:rPr>
                 <w:sz w:val="24"/>
@@ -1085,16 +912,16 @@
               <w:t>La aplicación deberá permitir a un grupo de usuarios pasárselo bien mientras la utilizan en un contexto lúdico. Debe proporcionar algo divertido que hacer a un grupo de personas reunidas.</w:t>
             </w:r>
           </w:p>
-          <w:p wp14:textId="77777777">
-            <w:pPr>
-              <w:rPr>
-                <w:sz w:val="24"/>
-                <w:szCs w:val="24"/>
-                <w:lang w:val="es-ES_tradnl"/>
-              </w:rPr>
-            </w:pPr>
-          </w:p>
-          <w:p wp14:textId="77777777">
+          <w:p>
+            <w:pPr>
+              <w:rPr>
+                <w:sz w:val="24"/>
+                <w:szCs w:val="24"/>
+                <w:lang w:val="es-ES_tradnl"/>
+              </w:rPr>
+            </w:pPr>
+          </w:p>
+          <w:p>
             <w:pPr>
               <w:rPr>
                 <w:sz w:val="24"/>
@@ -1105,12 +932,12 @@
           </w:p>
         </w:tc>
       </w:tr>
-      <w:tr xmlns:wp14="http://schemas.microsoft.com/office/word/2010/wordml" wp14:textId="77777777">
+      <w:tr>
         <w:tc>
           <w:tcPr>
             <w:tcW w:w="1526" w:type="dxa"/>
           </w:tcPr>
-          <w:p wp14:textId="77777777">
+          <w:p>
             <w:pPr>
               <w:rPr>
                 <w:sz w:val="24"/>
@@ -1132,7 +959,7 @@
           <w:tcPr>
             <w:tcW w:w="7118" w:type="dxa"/>
           </w:tcPr>
-          <w:p wp14:textId="77777777">
+          <w:p>
             <w:pPr>
               <w:rPr>
                 <w:sz w:val="24"/>
@@ -1149,25 +976,25 @@
               <w:t>La aplicación debe poder permitir superar las fases iniciales de la noche a través de una serie de juegos y retos que generen confianza entre los integrantes del grupo.</w:t>
             </w:r>
           </w:p>
-          <w:p wp14:textId="77777777">
-            <w:pPr>
-              <w:rPr>
-                <w:sz w:val="24"/>
-                <w:szCs w:val="24"/>
-                <w:lang w:val="es-ES_tradnl"/>
-              </w:rPr>
-            </w:pPr>
-          </w:p>
-          <w:p wp14:textId="77777777">
-            <w:pPr>
-              <w:rPr>
-                <w:sz w:val="24"/>
-                <w:szCs w:val="24"/>
-                <w:lang w:val="es-ES_tradnl"/>
-              </w:rPr>
-            </w:pPr>
-          </w:p>
-          <w:p wp14:textId="77777777">
+          <w:p>
+            <w:pPr>
+              <w:rPr>
+                <w:sz w:val="24"/>
+                <w:szCs w:val="24"/>
+                <w:lang w:val="es-ES_tradnl"/>
+              </w:rPr>
+            </w:pPr>
+          </w:p>
+          <w:p>
+            <w:pPr>
+              <w:rPr>
+                <w:sz w:val="24"/>
+                <w:szCs w:val="24"/>
+                <w:lang w:val="es-ES_tradnl"/>
+              </w:rPr>
+            </w:pPr>
+          </w:p>
+          <w:p>
             <w:pPr>
               <w:rPr>
                 <w:sz w:val="24"/>
@@ -1178,12 +1005,12 @@
           </w:p>
         </w:tc>
       </w:tr>
-      <w:tr xmlns:wp14="http://schemas.microsoft.com/office/word/2010/wordml" wp14:textId="77777777">
+      <w:tr>
         <w:tc>
           <w:tcPr>
             <w:tcW w:w="1526" w:type="dxa"/>
           </w:tcPr>
-          <w:p wp14:textId="77777777">
+          <w:p>
             <w:pPr>
               <w:rPr>
                 <w:sz w:val="24"/>
@@ -1205,7 +1032,7 @@
           <w:tcPr>
             <w:tcW w:w="7118" w:type="dxa"/>
           </w:tcPr>
-          <w:p wp14:textId="77777777">
+          <w:p>
             <w:pPr>
               <w:rPr>
                 <w:sz w:val="24"/>
@@ -1224,7 +1051,7 @@
           </w:p>
         </w:tc>
       </w:tr>
-      <w:tr xmlns:wp14="http://schemas.microsoft.com/office/word/2010/wordml" wp14:textId="77777777">
+      <w:tr>
         <w:trPr>
           <w:trHeight w:val="1312"/>
         </w:trPr>
@@ -1232,7 +1059,7 @@
           <w:tcPr>
             <w:tcW w:w="1526" w:type="dxa"/>
           </w:tcPr>
-          <w:p wp14:textId="77777777">
+          <w:p>
             <w:pPr>
               <w:rPr>
                 <w:sz w:val="24"/>
@@ -1254,7 +1081,7 @@
           <w:tcPr>
             <w:tcW w:w="7118" w:type="dxa"/>
           </w:tcPr>
-          <w:p wp14:textId="77777777">
+          <w:p>
             <w:pPr>
               <w:rPr>
                 <w:sz w:val="24"/>
@@ -1274,7 +1101,7 @@
         </w:tc>
       </w:tr>
     </w:tbl>
-    <w:p xmlns:wp14="http://schemas.microsoft.com/office/word/2010/wordml" wp14:textId="77777777">
+    <w:p>
       <w:pPr>
         <w:rPr>
           <w:sz w:val="24"/>
@@ -1283,7 +1110,7 @@
         </w:rPr>
       </w:pPr>
     </w:p>
-    <w:p xmlns:wp14="http://schemas.microsoft.com/office/word/2010/wordml" wp14:textId="77777777">
+    <w:p>
       <w:pPr>
         <w:pStyle w:val="Ttulo2"/>
         <w:rPr>
@@ -1297,7 +1124,7 @@
         <w:t>Funcionalidad</w:t>
       </w:r>
     </w:p>
-    <w:p xmlns:wp14="http://schemas.microsoft.com/office/word/2010/wordml" wp14:textId="77777777">
+    <w:p>
       <w:pPr>
         <w:rPr>
           <w:sz w:val="24"/>
@@ -1349,17 +1176,7 @@
           <w:szCs w:val="24"/>
           <w:lang w:val="es-ES_tradnl"/>
         </w:rPr>
-        <w:t>Exprese los requisitos no funcionale</w:t>
-      </w:r>
-      <w:bookmarkStart w:name="_GoBack" w:id="0"/>
-      <w:bookmarkEnd w:id="0"/>
-      <w:r>
-        <w:rPr>
-          <w:sz w:val="24"/>
-          <w:szCs w:val="24"/>
-          <w:lang w:val="es-ES_tradnl"/>
-        </w:rPr>
-        <w:t>s</w:t>
+        <w:t>Exprese los requisitos no funcionales</w:t>
       </w:r>
       <w:r>
         <w:rPr>
@@ -1380,12 +1197,12 @@
         <w:gridCol w:w="1803"/>
         <w:gridCol w:w="6917"/>
       </w:tblGrid>
-      <w:tr xmlns:wp14="http://schemas.microsoft.com/office/word/2010/wordml" wp14:textId="77777777">
+      <w:tr>
         <w:tc>
           <w:tcPr>
             <w:tcW w:w="1803" w:type="dxa"/>
           </w:tcPr>
-          <w:p wp14:textId="77777777">
+          <w:p>
             <w:pPr>
               <w:rPr>
                 <w:sz w:val="24"/>
@@ -1407,7 +1224,7 @@
           <w:tcPr>
             <w:tcW w:w="6917" w:type="dxa"/>
           </w:tcPr>
-          <w:p wp14:textId="77777777">
+          <w:p>
             <w:pPr>
               <w:rPr>
                 <w:sz w:val="24"/>
@@ -1426,12 +1243,12 @@
           </w:p>
         </w:tc>
       </w:tr>
-      <w:tr xmlns:wp14="http://schemas.microsoft.com/office/word/2010/wordml" wp14:textId="77777777">
+      <w:tr>
         <w:tc>
           <w:tcPr>
             <w:tcW w:w="1803" w:type="dxa"/>
           </w:tcPr>
-          <w:p wp14:textId="77777777">
+          <w:p>
             <w:pPr>
               <w:rPr>
                 <w:sz w:val="24"/>
@@ -1453,7 +1270,7 @@
           <w:tcPr>
             <w:tcW w:w="6917" w:type="dxa"/>
           </w:tcPr>
-          <w:p wp14:textId="77777777">
+          <w:p>
             <w:pPr>
               <w:rPr>
                 <w:sz w:val="24"/>
@@ -1470,7 +1287,7 @@
               <w:t>El usuario debe ser capaz de iniciar el juego con la configuración por defecto de forma sencilla. Por ende, se ofrecerá una opción de Juego Rápido</w:t>
             </w:r>
           </w:p>
-          <w:p wp14:textId="77777777">
+          <w:p>
             <w:pPr>
               <w:rPr>
                 <w:sz w:val="24"/>
@@ -1481,12 +1298,12 @@
           </w:p>
         </w:tc>
       </w:tr>
-      <w:tr xmlns:wp14="http://schemas.microsoft.com/office/word/2010/wordml" wp14:textId="77777777">
+      <w:tr>
         <w:tc>
           <w:tcPr>
             <w:tcW w:w="1803" w:type="dxa"/>
           </w:tcPr>
-          <w:p wp14:textId="77777777">
+          <w:p>
             <w:pPr>
               <w:rPr>
                 <w:sz w:val="24"/>
@@ -1508,7 +1325,7 @@
           <w:tcPr>
             <w:tcW w:w="6917" w:type="dxa"/>
           </w:tcPr>
-          <w:p wp14:textId="77777777">
+          <w:p>
             <w:pPr>
               <w:rPr>
                 <w:sz w:val="24"/>
@@ -1525,25 +1342,25 @@
               <w:t>El usuario debe ser capaz de excluir/incluir las modalidades de juego que desee</w:t>
             </w:r>
           </w:p>
-          <w:p wp14:textId="77777777">
-            <w:pPr>
-              <w:rPr>
-                <w:sz w:val="24"/>
-                <w:szCs w:val="24"/>
-                <w:lang w:val="es-ES_tradnl"/>
-              </w:rPr>
-            </w:pPr>
-          </w:p>
-          <w:p wp14:textId="77777777">
-            <w:pPr>
-              <w:rPr>
-                <w:sz w:val="24"/>
-                <w:szCs w:val="24"/>
-                <w:lang w:val="es-ES_tradnl"/>
-              </w:rPr>
-            </w:pPr>
-          </w:p>
-          <w:p wp14:textId="77777777">
+          <w:p>
+            <w:pPr>
+              <w:rPr>
+                <w:sz w:val="24"/>
+                <w:szCs w:val="24"/>
+                <w:lang w:val="es-ES_tradnl"/>
+              </w:rPr>
+            </w:pPr>
+          </w:p>
+          <w:p>
+            <w:pPr>
+              <w:rPr>
+                <w:sz w:val="24"/>
+                <w:szCs w:val="24"/>
+                <w:lang w:val="es-ES_tradnl"/>
+              </w:rPr>
+            </w:pPr>
+          </w:p>
+          <w:p>
             <w:pPr>
               <w:rPr>
                 <w:sz w:val="24"/>
@@ -1554,12 +1371,12 @@
           </w:p>
         </w:tc>
       </w:tr>
-      <w:tr xmlns:wp14="http://schemas.microsoft.com/office/word/2010/wordml" wp14:textId="77777777">
+      <w:tr>
         <w:tc>
           <w:tcPr>
             <w:tcW w:w="1803" w:type="dxa"/>
           </w:tcPr>
-          <w:p wp14:textId="77777777">
+          <w:p>
             <w:pPr>
               <w:rPr>
                 <w:sz w:val="24"/>
@@ -1581,7 +1398,7 @@
           <w:tcPr>
             <w:tcW w:w="6917" w:type="dxa"/>
           </w:tcPr>
-          <w:p wp14:textId="77777777">
+          <w:p>
             <w:pPr>
               <w:rPr>
                 <w:sz w:val="24"/>
@@ -1600,12 +1417,12 @@
           </w:p>
         </w:tc>
       </w:tr>
-      <w:tr xmlns:wp14="http://schemas.microsoft.com/office/word/2010/wordml" wp14:textId="77777777">
+      <w:tr>
         <w:tc>
           <w:tcPr>
             <w:tcW w:w="1803" w:type="dxa"/>
           </w:tcPr>
-          <w:p wp14:textId="77777777">
+          <w:p>
             <w:pPr>
               <w:rPr>
                 <w:sz w:val="24"/>
@@ -1627,21 +1444,21 @@
           <w:tcPr>
             <w:tcW w:w="6917" w:type="dxa"/>
           </w:tcPr>
-          <w:p wp14:textId="77777777">
-            <w:pPr>
-              <w:rPr>
-                <w:sz w:val="24"/>
-                <w:szCs w:val="24"/>
-                <w:lang w:val="es-ES_tradnl"/>
-              </w:rPr>
-            </w:pPr>
-            <w:r>
-              <w:rPr>
-                <w:sz w:val="24"/>
-                <w:szCs w:val="24"/>
-                <w:lang w:val="es-ES_tradnl"/>
-              </w:rPr>
-              <w:t xml:space="preserve">La aplicación deberá proporcionar una batería de modalidades de juego que se presentarán al usuario durante su ejecución. La selección de los juegos deberá ser aleatoria pero ponderada (unos </w:t>
+          <w:p>
+            <w:pPr>
+              <w:rPr>
+                <w:sz w:val="24"/>
+                <w:szCs w:val="24"/>
+                <w:lang w:val="es-ES_tradnl"/>
+              </w:rPr>
+            </w:pPr>
+            <w:r>
+              <w:rPr>
+                <w:sz w:val="24"/>
+                <w:szCs w:val="24"/>
+                <w:lang w:val="es-ES_tradnl"/>
+              </w:rPr>
+              <w:t xml:space="preserve">La aplicación deberá proporcionar una batería de modalidades de </w:t>
             </w:r>
             <w:r>
               <w:rPr>
@@ -1650,17 +1467,17 @@
                 <w:lang w:val="es-ES_tradnl"/>
               </w:rPr>
               <w:lastRenderedPageBreak/>
-              <w:t>serán más frecuentes que otros). Cada juego se asignará a un jugador (excepto los juegos grupales), deberá mostrarse qué jugador tiene el turno.</w:t>
+              <w:t>juego que se presentarán al usuario durante su ejecución. La selección de los juegos deberá ser aleatoria pero ponderada (unos serán más frecuentes que otros). Cada juego se asignará a un jugador (excepto los juegos grupales), deberá mostrarse qué jugador tiene el turno.</w:t>
             </w:r>
           </w:p>
         </w:tc>
       </w:tr>
-      <w:tr xmlns:wp14="http://schemas.microsoft.com/office/word/2010/wordml" wp14:textId="77777777">
+      <w:tr>
         <w:tc>
           <w:tcPr>
             <w:tcW w:w="1803" w:type="dxa"/>
           </w:tcPr>
-          <w:p wp14:textId="77777777">
+          <w:p>
             <w:pPr>
               <w:rPr>
                 <w:sz w:val="24"/>
@@ -1681,49 +1498,31 @@
           <w:tcPr>
             <w:tcW w:w="6917" w:type="dxa"/>
           </w:tcPr>
-          <w:p wp14:textId="77777777">
-            <w:pPr>
-              <w:rPr>
-                <w:sz w:val="24"/>
-                <w:szCs w:val="24"/>
-                <w:lang w:val="es-ES_tradnl"/>
-              </w:rPr>
-            </w:pPr>
-            <w:r>
-              <w:rPr>
-                <w:sz w:val="24"/>
-                <w:szCs w:val="24"/>
-                <w:lang w:val="es-ES_tradnl"/>
-              </w:rPr>
-              <w:t xml:space="preserve">Componen el grueso de una ejecución de la aplicación, al ser los más frecuentes. Compondrán el 80% de los juegos que se presenten durante la ejecución por defecto (juego rápido). Se incluirán: preguntas, retos, hasta que (retos que debe cumplir un jugador hasta que se le diga lo contrario desde la aplicación al cabo de x turnos), votaciones y yo </w:t>
-            </w:r>
-            <w:proofErr w:type="spellStart"/>
-            <w:r>
-              <w:rPr>
-                <w:sz w:val="24"/>
-                <w:szCs w:val="24"/>
-                <w:lang w:val="es-ES_tradnl"/>
-              </w:rPr>
-              <w:t>nuncas</w:t>
-            </w:r>
-            <w:proofErr w:type="spellEnd"/>
-            <w:r>
-              <w:rPr>
-                <w:sz w:val="24"/>
-                <w:szCs w:val="24"/>
-                <w:lang w:val="es-ES_tradnl"/>
-              </w:rPr>
-              <w:t xml:space="preserve"> (una modalidad grupal)</w:t>
+          <w:p>
+            <w:pPr>
+              <w:rPr>
+                <w:sz w:val="24"/>
+                <w:szCs w:val="24"/>
+                <w:lang w:val="es-ES_tradnl"/>
+              </w:rPr>
+            </w:pPr>
+            <w:r>
+              <w:rPr>
+                <w:sz w:val="24"/>
+                <w:szCs w:val="24"/>
+                <w:lang w:val="es-ES_tradnl"/>
+              </w:rPr>
+              <w:t>Componen el grueso de una ejecución de la aplicación, al ser los más frecuentes. Compondrán el 80% de los juegos que se presenten durante la ejecución por defecto (juego rápido). Se incluirán: preguntas, retos, hasta que (retos que debe cumplir un jugador hasta que se le diga lo contrario desde la aplicación al cabo de x turnos), votaciones y yo nuncas (una modalidad grupal)</w:t>
             </w:r>
           </w:p>
         </w:tc>
       </w:tr>
-      <w:tr xmlns:wp14="http://schemas.microsoft.com/office/word/2010/wordml" wp14:textId="77777777">
+      <w:tr>
         <w:tc>
           <w:tcPr>
             <w:tcW w:w="1803" w:type="dxa"/>
           </w:tcPr>
-          <w:p wp14:textId="77777777">
+          <w:p>
             <w:pPr>
               <w:rPr>
                 <w:sz w:val="24"/>
@@ -1745,7 +1544,7 @@
           <w:tcPr>
             <w:tcW w:w="6917" w:type="dxa"/>
           </w:tcPr>
-          <w:p wp14:textId="77777777">
+          <w:p>
             <w:pPr>
               <w:rPr>
                 <w:sz w:val="24"/>
@@ -1780,12 +1579,12 @@
           </w:p>
         </w:tc>
       </w:tr>
-      <w:tr xmlns:wp14="http://schemas.microsoft.com/office/word/2010/wordml" wp14:textId="77777777">
+      <w:tr>
         <w:tc>
           <w:tcPr>
             <w:tcW w:w="1803" w:type="dxa"/>
           </w:tcPr>
-          <w:p wp14:textId="77777777">
+          <w:p>
             <w:pPr>
               <w:rPr>
                 <w:sz w:val="24"/>
@@ -1807,7 +1606,7 @@
           <w:tcPr>
             <w:tcW w:w="6917" w:type="dxa"/>
           </w:tcPr>
-          <w:p wp14:textId="77777777">
+          <w:p>
             <w:pPr>
               <w:rPr>
                 <w:sz w:val="24"/>
@@ -1842,12 +1641,12 @@
           </w:p>
         </w:tc>
       </w:tr>
-      <w:tr xmlns:wp14="http://schemas.microsoft.com/office/word/2010/wordml" wp14:textId="77777777">
+      <w:tr>
         <w:tc>
           <w:tcPr>
             <w:tcW w:w="1803" w:type="dxa"/>
           </w:tcPr>
-          <w:p wp14:textId="77777777">
+          <w:p>
             <w:pPr>
               <w:rPr>
                 <w:sz w:val="24"/>
@@ -1869,7 +1668,7 @@
           <w:tcPr>
             <w:tcW w:w="6917" w:type="dxa"/>
           </w:tcPr>
-          <w:p wp14:textId="77777777">
+          <w:p>
             <w:pPr>
               <w:rPr>
                 <w:sz w:val="24"/>
@@ -1888,12 +1687,12 @@
           </w:p>
         </w:tc>
       </w:tr>
-      <w:tr xmlns:wp14="http://schemas.microsoft.com/office/word/2010/wordml" wp14:textId="77777777">
+      <w:tr>
         <w:tc>
           <w:tcPr>
             <w:tcW w:w="1803" w:type="dxa"/>
           </w:tcPr>
-          <w:p wp14:textId="77777777">
+          <w:p>
             <w:pPr>
               <w:rPr>
                 <w:sz w:val="24"/>
@@ -1915,7 +1714,7 @@
           <w:tcPr>
             <w:tcW w:w="6917" w:type="dxa"/>
           </w:tcPr>
-          <w:p wp14:textId="77777777">
+          <w:p>
             <w:pPr>
               <w:rPr>
                 <w:sz w:val="24"/>
@@ -1934,12 +1733,12 @@
           </w:p>
         </w:tc>
       </w:tr>
-      <w:tr xmlns:wp14="http://schemas.microsoft.com/office/word/2010/wordml" wp14:textId="77777777">
+      <w:tr>
         <w:tc>
           <w:tcPr>
             <w:tcW w:w="1803" w:type="dxa"/>
           </w:tcPr>
-          <w:p wp14:textId="77777777">
+          <w:p>
             <w:pPr>
               <w:rPr>
                 <w:sz w:val="24"/>
@@ -1961,7 +1760,7 @@
           <w:tcPr>
             <w:tcW w:w="6917" w:type="dxa"/>
           </w:tcPr>
-          <w:p wp14:textId="77777777">
+          <w:p>
             <w:pPr>
               <w:rPr>
                 <w:sz w:val="24"/>
@@ -1980,20 +1779,19 @@
           </w:p>
         </w:tc>
       </w:tr>
-      <w:tr xmlns:wp14="http://schemas.microsoft.com/office/word/2010/wordml" wp14:textId="77777777">
+      <w:tr>
         <w:tc>
           <w:tcPr>
             <w:tcW w:w="1803" w:type="dxa"/>
           </w:tcPr>
-          <w:p wp14:textId="77777777">
-            <w:pPr>
-              <w:rPr>
-                <w:sz w:val="24"/>
-                <w:szCs w:val="24"/>
-                <w:lang w:val="es-ES_tradnl"/>
-              </w:rPr>
-            </w:pPr>
-            <w:proofErr w:type="spellStart"/>
+          <w:p>
+            <w:pPr>
+              <w:rPr>
+                <w:sz w:val="24"/>
+                <w:szCs w:val="24"/>
+                <w:lang w:val="es-ES_tradnl"/>
+              </w:rPr>
+            </w:pPr>
             <w:r>
               <w:rPr>
                 <w:sz w:val="24"/>
@@ -2002,14 +1800,13 @@
               </w:rPr>
               <w:t>Cazatopos</w:t>
             </w:r>
-            <w:proofErr w:type="spellEnd"/>
           </w:p>
         </w:tc>
         <w:tc>
           <w:tcPr>
             <w:tcW w:w="6917" w:type="dxa"/>
           </w:tcPr>
-          <w:p wp14:textId="77777777">
+          <w:p>
             <w:pPr>
               <w:rPr>
                 <w:sz w:val="24"/>
@@ -2028,12 +1825,12 @@
           </w:p>
         </w:tc>
       </w:tr>
-      <w:tr xmlns:wp14="http://schemas.microsoft.com/office/word/2010/wordml" wp14:textId="77777777">
+      <w:tr>
         <w:tc>
           <w:tcPr>
             <w:tcW w:w="1803" w:type="dxa"/>
           </w:tcPr>
-          <w:p wp14:textId="77777777">
+          <w:p>
             <w:pPr>
               <w:rPr>
                 <w:sz w:val="24"/>
@@ -2055,7 +1852,7 @@
           <w:tcPr>
             <w:tcW w:w="6917" w:type="dxa"/>
           </w:tcPr>
-          <w:p wp14:textId="77777777">
+          <w:p>
             <w:pPr>
               <w:rPr>
                 <w:sz w:val="24"/>
@@ -2074,12 +1871,12 @@
           </w:p>
         </w:tc>
       </w:tr>
-      <w:tr xmlns:wp14="http://schemas.microsoft.com/office/word/2010/wordml" wp14:textId="77777777">
+      <w:tr>
         <w:tc>
           <w:tcPr>
             <w:tcW w:w="1803" w:type="dxa"/>
           </w:tcPr>
-          <w:p wp14:textId="77777777">
+          <w:p>
             <w:pPr>
               <w:rPr>
                 <w:sz w:val="24"/>
@@ -2101,59 +1898,31 @@
           <w:tcPr>
             <w:tcW w:w="6917" w:type="dxa"/>
           </w:tcPr>
-          <w:p wp14:textId="77777777">
-            <w:pPr>
-              <w:rPr>
-                <w:sz w:val="24"/>
-                <w:szCs w:val="24"/>
-                <w:lang w:val="es-ES_tradnl"/>
-              </w:rPr>
-            </w:pPr>
-            <w:r>
-              <w:rPr>
-                <w:sz w:val="24"/>
-                <w:szCs w:val="24"/>
-                <w:lang w:val="es-ES_tradnl"/>
-              </w:rPr>
-              <w:t xml:space="preserve">El usuario debe ser capaz de modificar el volumen de la aplicación (o deshabilitar el sonido directamente) así como el idioma. Estos cambios deben ser persistentes y almacenarse en las </w:t>
-            </w:r>
-            <w:proofErr w:type="spellStart"/>
-            <w:r>
-              <w:rPr>
-                <w:sz w:val="24"/>
-                <w:szCs w:val="24"/>
-                <w:lang w:val="es-ES_tradnl"/>
-              </w:rPr>
-              <w:t>Shared</w:t>
-            </w:r>
-            <w:proofErr w:type="spellEnd"/>
-            <w:r>
-              <w:rPr>
-                <w:sz w:val="24"/>
-                <w:szCs w:val="24"/>
-                <w:lang w:val="es-ES_tradnl"/>
-              </w:rPr>
-              <w:t xml:space="preserve"> </w:t>
-            </w:r>
-            <w:proofErr w:type="spellStart"/>
-            <w:r>
-              <w:rPr>
-                <w:sz w:val="24"/>
-                <w:szCs w:val="24"/>
-                <w:lang w:val="es-ES_tradnl"/>
-              </w:rPr>
-              <w:t>Preferences</w:t>
-            </w:r>
-            <w:proofErr w:type="spellEnd"/>
+          <w:p>
+            <w:pPr>
+              <w:rPr>
+                <w:sz w:val="24"/>
+                <w:szCs w:val="24"/>
+                <w:lang w:val="es-ES_tradnl"/>
+              </w:rPr>
+            </w:pPr>
+            <w:r>
+              <w:rPr>
+                <w:sz w:val="24"/>
+                <w:szCs w:val="24"/>
+                <w:lang w:val="es-ES_tradnl"/>
+              </w:rPr>
+              <w:t>El usuario debe ser capaz de modificar el volumen de la aplicación (o deshabilitar el sonido directamente) así como el idioma. Estos cambios deben ser persistentes y almacenarse en las Shared Preferences</w:t>
+            </w:r>
           </w:p>
         </w:tc>
       </w:tr>
-      <w:tr xmlns:wp14="http://schemas.microsoft.com/office/word/2010/wordml" wp14:textId="77777777">
+      <w:tr>
         <w:tc>
           <w:tcPr>
             <w:tcW w:w="1803" w:type="dxa"/>
           </w:tcPr>
-          <w:p wp14:textId="77777777">
+          <w:p>
             <w:pPr>
               <w:rPr>
                 <w:sz w:val="24"/>
@@ -2175,7 +1944,7 @@
           <w:tcPr>
             <w:tcW w:w="6917" w:type="dxa"/>
           </w:tcPr>
-          <w:p wp14:textId="77777777">
+          <w:p>
             <w:pPr>
               <w:rPr>
                 <w:sz w:val="24"/>
@@ -2202,12 +1971,12 @@
           </w:p>
         </w:tc>
       </w:tr>
-      <w:tr xmlns:wp14="http://schemas.microsoft.com/office/word/2010/wordml" wp14:textId="77777777">
+      <w:tr>
         <w:tc>
           <w:tcPr>
             <w:tcW w:w="1803" w:type="dxa"/>
           </w:tcPr>
-          <w:p wp14:textId="77777777">
+          <w:p>
             <w:pPr>
               <w:rPr>
                 <w:sz w:val="24"/>
@@ -2229,7 +1998,7 @@
           <w:tcPr>
             <w:tcW w:w="6917" w:type="dxa"/>
           </w:tcPr>
-          <w:p wp14:textId="77777777">
+          <w:p>
             <w:pPr>
               <w:rPr>
                 <w:sz w:val="24"/>
@@ -2249,7 +2018,7 @@
         </w:tc>
       </w:tr>
     </w:tbl>
-    <w:p xmlns:wp14="http://schemas.microsoft.com/office/word/2010/wordml" wp14:textId="77777777">
+    <w:p>
       <w:pPr>
         <w:rPr>
           <w:sz w:val="24"/>
@@ -2268,12 +2037,12 @@
         <w:gridCol w:w="2181"/>
         <w:gridCol w:w="6539"/>
       </w:tblGrid>
-      <w:tr xmlns:wp14="http://schemas.microsoft.com/office/word/2010/wordml" wp14:textId="77777777">
+      <w:tr>
         <w:tc>
           <w:tcPr>
             <w:tcW w:w="1526" w:type="dxa"/>
           </w:tcPr>
-          <w:p wp14:textId="77777777">
+          <w:p>
             <w:pPr>
               <w:rPr>
                 <w:sz w:val="24"/>
@@ -2295,7 +2064,7 @@
           <w:tcPr>
             <w:tcW w:w="7118" w:type="dxa"/>
           </w:tcPr>
-          <w:p wp14:textId="77777777">
+          <w:p>
             <w:pPr>
               <w:rPr>
                 <w:sz w:val="24"/>
@@ -2314,12 +2083,12 @@
           </w:p>
         </w:tc>
       </w:tr>
-      <w:tr xmlns:wp14="http://schemas.microsoft.com/office/word/2010/wordml" wp14:textId="77777777">
+      <w:tr>
         <w:tc>
           <w:tcPr>
             <w:tcW w:w="1526" w:type="dxa"/>
           </w:tcPr>
-          <w:p wp14:textId="77777777">
+          <w:p>
             <w:pPr>
               <w:rPr>
                 <w:sz w:val="24"/>
@@ -2341,7 +2110,7 @@
           <w:tcPr>
             <w:tcW w:w="7118" w:type="dxa"/>
           </w:tcPr>
-          <w:p wp14:textId="77777777">
+          <w:p>
             <w:pPr>
               <w:rPr>
                 <w:sz w:val="24"/>
@@ -2358,7 +2127,7 @@
               <w:t xml:space="preserve">La aplicación debe estar completamente internacionalizada para inglés y castellano. </w:t>
             </w:r>
           </w:p>
-          <w:p wp14:textId="77777777">
+          <w:p>
             <w:pPr>
               <w:rPr>
                 <w:sz w:val="24"/>
@@ -2369,12 +2138,12 @@
           </w:p>
         </w:tc>
       </w:tr>
-      <w:tr xmlns:wp14="http://schemas.microsoft.com/office/word/2010/wordml" wp14:textId="77777777">
+      <w:tr>
         <w:tc>
           <w:tcPr>
             <w:tcW w:w="1526" w:type="dxa"/>
           </w:tcPr>
-          <w:p wp14:textId="77777777">
+          <w:p>
             <w:pPr>
               <w:rPr>
                 <w:sz w:val="24"/>
@@ -2396,7 +2165,7 @@
           <w:tcPr>
             <w:tcW w:w="7118" w:type="dxa"/>
           </w:tcPr>
-          <w:p wp14:textId="77777777">
+          <w:p>
             <w:pPr>
               <w:rPr>
                 <w:sz w:val="24"/>
@@ -2413,7 +2182,7 @@
               <w:t>El contenido de los juegos textuales (preguntas, retos, votaciones…) se deberá almacenar en formato XML localmente.</w:t>
             </w:r>
           </w:p>
-          <w:p wp14:textId="77777777">
+          <w:p>
             <w:pPr>
               <w:rPr>
                 <w:sz w:val="24"/>
@@ -2424,12 +2193,12 @@
           </w:p>
         </w:tc>
       </w:tr>
-      <w:tr xmlns:wp14="http://schemas.microsoft.com/office/word/2010/wordml" wp14:textId="77777777">
+      <w:tr>
         <w:tc>
           <w:tcPr>
             <w:tcW w:w="1526" w:type="dxa"/>
           </w:tcPr>
-          <w:p wp14:textId="77777777">
+          <w:p>
             <w:pPr>
               <w:rPr>
                 <w:sz w:val="24"/>
@@ -2451,7 +2220,7 @@
           <w:tcPr>
             <w:tcW w:w="7118" w:type="dxa"/>
           </w:tcPr>
-          <w:p wp14:textId="77777777">
+          <w:p>
             <w:pPr>
               <w:rPr>
                 <w:sz w:val="24"/>
@@ -2471,7 +2240,7 @@
         </w:tc>
       </w:tr>
     </w:tbl>
-    <w:p xmlns:wp14="http://schemas.microsoft.com/office/word/2010/wordml" wp14:textId="77777777">
+    <w:p>
       <w:pPr>
         <w:pStyle w:val="Ttulo2"/>
         <w:rPr>
@@ -2479,7 +2248,7 @@
         </w:rPr>
       </w:pPr>
     </w:p>
-    <w:p xmlns:wp14="http://schemas.microsoft.com/office/word/2010/wordml" wp14:textId="77777777">
+    <w:p>
       <w:pPr>
         <w:pStyle w:val="Ttulo2"/>
         <w:rPr>
@@ -2493,7 +2262,7 @@
         <w:t>Diseño de la aplicación</w:t>
       </w:r>
     </w:p>
-    <w:p xmlns:wp14="http://schemas.microsoft.com/office/word/2010/wordml" wp14:textId="77777777">
+    <w:p>
       <w:pPr>
         <w:pStyle w:val="Ttulo3"/>
         <w:rPr>
@@ -2505,64 +2274,11 @@
           <w:lang w:val="es-ES_tradnl"/>
         </w:rPr>
         <w:tab/>
-      </w:r>
-      <w:r>
-        <w:rPr>
-          <w:lang w:val="es-ES_tradnl"/>
-        </w:rPr>
         <w:t>Diagrama de paquetes</w:t>
       </w:r>
     </w:p>
-    <w:p xmlns:wp14="http://schemas.microsoft.com/office/word/2010/wordml" wp14:textId="77777777">
-      <w:pPr>
-        <w:pStyle w:val="Ttulo3"/>
-        <w:rPr>
-          <w:lang w:val="es-ES_tradnl"/>
-        </w:rPr>
-      </w:pPr>
-      <w:r>
-        <w:rPr>
-          <w:lang w:val="es-ES_tradnl"/>
-        </w:rPr>
-        <w:tab/>
-      </w:r>
-      <w:r>
-        <w:rPr>
-          <w:lang w:val="es-ES_tradnl"/>
-        </w:rPr>
-        <w:t>Diagrama de clases</w:t>
-      </w:r>
-    </w:p>
-    <w:p xmlns:wp14="http://schemas.microsoft.com/office/word/2010/wordml" wp14:textId="77777777">
-      <w:pPr>
-        <w:pStyle w:val="Ttulo3"/>
-        <w:rPr>
-          <w:lang w:val="es-ES_tradnl"/>
-        </w:rPr>
-      </w:pPr>
-      <w:r>
-        <w:rPr>
-          <w:lang w:val="es-ES_tradnl"/>
-        </w:rPr>
-        <w:tab/>
-      </w:r>
-      <w:r>
-        <w:rPr>
-          <w:lang w:val="es-ES_tradnl"/>
-        </w:rPr>
-        <w:t>Arquitectura de la app</w:t>
-      </w:r>
-    </w:p>
-    <w:p xmlns:wp14="http://schemas.microsoft.com/office/word/2010/wordml" wp14:textId="77777777">
-      <w:pPr>
-        <w:rPr>
-          <w:lang w:val="es-ES_tradnl"/>
-        </w:rPr>
-      </w:pPr>
-    </w:p>
-    <w:p xmlns:wp14="http://schemas.microsoft.com/office/word/2010/wordml" wp14:textId="77777777">
-      <w:pPr>
-        <w:jc w:val="center"/>
+    <w:p>
+      <w:pPr>
         <w:rPr>
           <w:lang w:val="es-ES_tradnl"/>
         </w:rPr>
@@ -2573,10 +2289,10 @@
           <w:lang w:eastAsia="es-ES"/>
         </w:rPr>
         <w:drawing>
-          <wp:inline xmlns:wp14="http://schemas.microsoft.com/office/word/2010/wordprocessingDrawing" distT="0" distB="0" distL="0" distR="0" wp14:anchorId="014FDCA7" wp14:editId="0BA7ADFD">
-            <wp:extent cx="3425199" cy="3276600"/>
+          <wp:inline distT="0" distB="0" distL="0" distR="0" wp14:anchorId="353D4977" wp14:editId="5368B717">
+            <wp:extent cx="6316653" cy="5080658"/>
             <wp:effectExtent l="0" t="0" r="0" b="0"/>
-            <wp:docPr id="1" name="Imagen 1"/>
+            <wp:docPr id="2" name="Imagen 2"/>
             <wp:cNvGraphicFramePr>
               <a:graphicFrameLocks xmlns:a="http://schemas.openxmlformats.org/drawingml/2006/main" noChangeAspect="1"/>
             </wp:cNvGraphicFramePr>
@@ -2596,6 +2312,100 @@
                   <pic:spPr>
                     <a:xfrm>
                       <a:off x="0" y="0"/>
+                      <a:ext cx="6335967" cy="5096193"/>
+                    </a:xfrm>
+                    <a:prstGeom prst="rect">
+                      <a:avLst/>
+                    </a:prstGeom>
+                  </pic:spPr>
+                </pic:pic>
+              </a:graphicData>
+            </a:graphic>
+          </wp:inline>
+        </w:drawing>
+      </w:r>
+    </w:p>
+    <w:p>
+      <w:pPr>
+        <w:pStyle w:val="Ttulo3"/>
+        <w:rPr>
+          <w:lang w:val="es-ES_tradnl"/>
+        </w:rPr>
+      </w:pPr>
+      <w:r>
+        <w:rPr>
+          <w:lang w:val="es-ES_tradnl"/>
+        </w:rPr>
+        <w:tab/>
+        <w:t>Diagrama de clases</w:t>
+      </w:r>
+    </w:p>
+    <w:p>
+      <w:pPr>
+        <w:rPr>
+          <w:lang w:val="es-ES_tradnl"/>
+        </w:rPr>
+      </w:pPr>
+    </w:p>
+    <w:p>
+      <w:pPr>
+        <w:pStyle w:val="Ttulo3"/>
+        <w:rPr>
+          <w:lang w:val="es-ES_tradnl"/>
+        </w:rPr>
+      </w:pPr>
+      <w:r>
+        <w:rPr>
+          <w:lang w:val="es-ES_tradnl"/>
+        </w:rPr>
+        <w:tab/>
+        <w:t>Arquitectura de la app</w:t>
+      </w:r>
+    </w:p>
+    <w:p>
+      <w:pPr>
+        <w:rPr>
+          <w:lang w:val="es-ES_tradnl"/>
+        </w:rPr>
+      </w:pPr>
+    </w:p>
+    <w:p>
+      <w:pPr>
+        <w:jc w:val="center"/>
+        <w:rPr>
+          <w:lang w:val="es-ES_tradnl"/>
+        </w:rPr>
+      </w:pPr>
+      <w:r>
+        <w:rPr>
+          <w:noProof/>
+          <w:lang w:eastAsia="es-ES"/>
+        </w:rPr>
+        <w:lastRenderedPageBreak/>
+        <w:drawing>
+          <wp:inline distT="0" distB="0" distL="0" distR="0" wp14:anchorId="014FDCA7" wp14:editId="0BA7ADFD">
+            <wp:extent cx="3425199" cy="3276600"/>
+            <wp:effectExtent l="0" t="0" r="0" b="0"/>
+            <wp:docPr id="1" name="Imagen 1"/>
+            <wp:cNvGraphicFramePr>
+              <a:graphicFrameLocks xmlns:a="http://schemas.openxmlformats.org/drawingml/2006/main" noChangeAspect="1"/>
+            </wp:cNvGraphicFramePr>
+            <a:graphic xmlns:a="http://schemas.openxmlformats.org/drawingml/2006/main">
+              <a:graphicData uri="http://schemas.openxmlformats.org/drawingml/2006/picture">
+                <pic:pic xmlns:pic="http://schemas.openxmlformats.org/drawingml/2006/picture">
+                  <pic:nvPicPr>
+                    <pic:cNvPr id="1" name=""/>
+                    <pic:cNvPicPr/>
+                  </pic:nvPicPr>
+                  <pic:blipFill>
+                    <a:blip r:embed="rId9"/>
+                    <a:stretch>
+                      <a:fillRect/>
+                    </a:stretch>
+                  </pic:blipFill>
+                  <pic:spPr>
+                    <a:xfrm>
+                      <a:off x="0" y="0"/>
                       <a:ext cx="3434023" cy="3285041"/>
                     </a:xfrm>
                     <a:prstGeom prst="rect">
@@ -2609,48 +2419,20 @@
         </w:drawing>
       </w:r>
     </w:p>
-    <w:p xmlns:wp14="http://schemas.microsoft.com/office/word/2010/wordml" wp14:textId="77777777">
-      <w:pPr>
-        <w:rPr>
-          <w:lang w:val="es-ES_tradnl"/>
-        </w:rPr>
-      </w:pPr>
-      <w:r>
-        <w:rPr>
-          <w:lang w:val="es-ES_tradnl"/>
-        </w:rPr>
-        <w:t xml:space="preserve">La aplicación gira en torno al gestor del juego, implementado con el patrón </w:t>
-      </w:r>
-      <w:proofErr w:type="spellStart"/>
-      <w:r>
-        <w:rPr>
-          <w:lang w:val="es-ES_tradnl"/>
-        </w:rPr>
-        <w:t>Singleton</w:t>
-      </w:r>
-      <w:proofErr w:type="spellEnd"/>
-      <w:r>
-        <w:rPr>
-          <w:lang w:val="es-ES_tradnl"/>
-        </w:rPr>
-        <w:t xml:space="preserve"> y que interacciona con dos almacenadores, uno de reglas (tipos de juegos) y otro de </w:t>
-      </w:r>
-      <w:proofErr w:type="spellStart"/>
-      <w:r>
-        <w:rPr>
-          <w:lang w:val="es-ES_tradnl"/>
-        </w:rPr>
-        <w:t>activities</w:t>
-      </w:r>
-      <w:proofErr w:type="spellEnd"/>
-      <w:r>
-        <w:rPr>
-          <w:lang w:val="es-ES_tradnl"/>
-        </w:rPr>
-        <w:t>, así como con un selector.</w:t>
-      </w:r>
-    </w:p>
-    <w:p xmlns:wp14="http://schemas.microsoft.com/office/word/2010/wordml" wp14:textId="77777777">
+    <w:p>
+      <w:pPr>
+        <w:rPr>
+          <w:lang w:val="es-ES_tradnl"/>
+        </w:rPr>
+      </w:pPr>
+      <w:r>
+        <w:rPr>
+          <w:lang w:val="es-ES_tradnl"/>
+        </w:rPr>
+        <w:t>La aplicación gira en torno al gestor del juego, implementado con el patrón Singleton y que interacciona con dos almacenadores, uno de reglas (tipos de juegos) y otro de activities, así como con un selector.</w:t>
+      </w:r>
+    </w:p>
+    <w:p>
       <w:pPr>
         <w:rPr>
           <w:lang w:val="es-ES_tradnl"/>
@@ -2663,159 +2445,33 @@
         <w:t>El selector es el encargado de decidir qué tipo de regla se debe utilizar. El gestor de juego, a la luz de esta decisión pide al almacenador de reglas que le provea una, la cual se obtiene de unos almacenadores simples dentro del almacenador grande.</w:t>
       </w:r>
     </w:p>
-    <w:p xmlns:wp14="http://schemas.microsoft.com/office/word/2010/wordml" wp14:textId="77777777">
-      <w:pPr>
-        <w:rPr>
-          <w:lang w:val="es-ES_tradnl"/>
-        </w:rPr>
-      </w:pPr>
-      <w:r>
-        <w:rPr>
-          <w:lang w:val="es-ES_tradnl"/>
-        </w:rPr>
-        <w:t xml:space="preserve">Para la construcción de estos almacenadores simples se utilizan los </w:t>
-      </w:r>
-      <w:proofErr w:type="spellStart"/>
-      <w:r>
-        <w:rPr>
-          <w:lang w:val="es-ES_tradnl"/>
-        </w:rPr>
-        <w:t>loaders</w:t>
-      </w:r>
-      <w:proofErr w:type="spellEnd"/>
-      <w:r>
-        <w:rPr>
-          <w:lang w:val="es-ES_tradnl"/>
-        </w:rPr>
-        <w:t xml:space="preserve">, encargados de recuperar el contenido de los ficheros </w:t>
-      </w:r>
-      <w:proofErr w:type="spellStart"/>
-      <w:r>
-        <w:rPr>
-          <w:lang w:val="es-ES_tradnl"/>
-        </w:rPr>
-        <w:t>xml</w:t>
-      </w:r>
-      <w:proofErr w:type="spellEnd"/>
-      <w:r>
-        <w:rPr>
-          <w:lang w:val="es-ES_tradnl"/>
-        </w:rPr>
-        <w:t xml:space="preserve"> en los que almacenamos las distintas preguntas, retos, etc. del juego, localizados en la carpeta </w:t>
-      </w:r>
-      <w:proofErr w:type="spellStart"/>
-      <w:r>
-        <w:rPr>
-          <w:lang w:val="es-ES_tradnl"/>
-        </w:rPr>
-        <w:t>raw</w:t>
-      </w:r>
-      <w:proofErr w:type="spellEnd"/>
-      <w:r>
-        <w:rPr>
-          <w:lang w:val="es-ES_tradnl"/>
-        </w:rPr>
-        <w:t xml:space="preserve">. Una vez recuperado los </w:t>
-      </w:r>
-      <w:proofErr w:type="spellStart"/>
-      <w:r>
-        <w:rPr>
-          <w:lang w:val="es-ES_tradnl"/>
-        </w:rPr>
-        <w:t>loaders</w:t>
-      </w:r>
-      <w:proofErr w:type="spellEnd"/>
-      <w:r>
-        <w:rPr>
-          <w:lang w:val="es-ES_tradnl"/>
-        </w:rPr>
-        <w:t xml:space="preserve"> se los envían al </w:t>
-      </w:r>
-      <w:proofErr w:type="spellStart"/>
-      <w:r>
-        <w:rPr>
-          <w:lang w:val="es-ES_tradnl"/>
-        </w:rPr>
-        <w:t>parser</w:t>
-      </w:r>
-      <w:proofErr w:type="spellEnd"/>
-      <w:r>
-        <w:rPr>
-          <w:lang w:val="es-ES_tradnl"/>
-        </w:rPr>
-        <w:t xml:space="preserve"> para poder crear cada regla. En algunos casos, por ejemplo, juegos más bien visuales, no es necesario recuperar información desde los </w:t>
-      </w:r>
-      <w:proofErr w:type="spellStart"/>
-      <w:r>
-        <w:rPr>
-          <w:lang w:val="es-ES_tradnl"/>
-        </w:rPr>
-        <w:t>xml</w:t>
-      </w:r>
-      <w:proofErr w:type="spellEnd"/>
-      <w:r>
-        <w:rPr>
-          <w:lang w:val="es-ES_tradnl"/>
-        </w:rPr>
-        <w:t xml:space="preserve">, para estos casos los </w:t>
-      </w:r>
-      <w:proofErr w:type="spellStart"/>
-      <w:r>
-        <w:rPr>
-          <w:lang w:val="es-ES_tradnl"/>
-        </w:rPr>
-        <w:t>loaders</w:t>
-      </w:r>
-      <w:proofErr w:type="spellEnd"/>
-      <w:r>
-        <w:rPr>
-          <w:lang w:val="es-ES_tradnl"/>
-        </w:rPr>
-        <w:t xml:space="preserve"> crearán las reglas sin más.</w:t>
-      </w:r>
-    </w:p>
-    <w:p xmlns:wp14="http://schemas.microsoft.com/office/word/2010/wordml" wp14:textId="77777777">
-      <w:pPr>
-        <w:rPr>
-          <w:lang w:val="es-ES_tradnl"/>
-        </w:rPr>
-      </w:pPr>
-      <w:r>
-        <w:rPr>
-          <w:lang w:val="es-ES_tradnl"/>
-        </w:rPr>
-        <w:t xml:space="preserve">Una vez se ha seleccionado una regla, el gestor del juego se comunica con el almacenador de </w:t>
-      </w:r>
-      <w:proofErr w:type="spellStart"/>
-      <w:r>
-        <w:rPr>
-          <w:lang w:val="es-ES_tradnl"/>
-        </w:rPr>
-        <w:t>activities</w:t>
-      </w:r>
-      <w:proofErr w:type="spellEnd"/>
-      <w:r>
-        <w:rPr>
-          <w:lang w:val="es-ES_tradnl"/>
-        </w:rPr>
-        <w:t xml:space="preserve"> que indica que tipo de </w:t>
-      </w:r>
-      <w:proofErr w:type="spellStart"/>
-      <w:r>
-        <w:rPr>
-          <w:lang w:val="es-ES_tradnl"/>
-        </w:rPr>
-        <w:t>activity</w:t>
-      </w:r>
-      <w:proofErr w:type="spellEnd"/>
-      <w:r>
-        <w:rPr>
-          <w:lang w:val="es-ES_tradnl"/>
-        </w:rPr>
-        <w:t xml:space="preserve"> se tiene que lanzar para esa regla en concreto.</w:t>
-      </w:r>
-    </w:p>
-    <w:p xmlns:wp14="http://schemas.microsoft.com/office/word/2010/wordml" wp14:textId="77777777">
+    <w:p>
+      <w:pPr>
+        <w:rPr>
+          <w:lang w:val="es-ES_tradnl"/>
+        </w:rPr>
+      </w:pPr>
+      <w:r>
+        <w:rPr>
+          <w:lang w:val="es-ES_tradnl"/>
+        </w:rPr>
+        <w:t>Para la construcción de estos almacenadores simples se utilizan los loaders, encargados de recuperar el contenido de los ficheros xml en los que almacenamos las distintas preguntas, retos, etc. del juego, localizados en la carpeta raw. Una vez recuperado los loaders se los envían al parser para poder crear cada regla. En algunos casos, por ejemplo, juegos más bien visuales, no es necesario recuperar información desde los xml, para estos casos los loaders crearán las reglas sin más.</w:t>
+      </w:r>
+    </w:p>
+    <w:p>
+      <w:pPr>
+        <w:rPr>
+          <w:lang w:val="es-ES_tradnl"/>
+        </w:rPr>
+      </w:pPr>
+      <w:r>
+        <w:rPr>
+          <w:lang w:val="es-ES_tradnl"/>
+        </w:rPr>
+        <w:t>Una vez se ha seleccionado una regla, el gestor del juego se comunica con el almacenador de activities que indica que tipo de activity se tiene que lanzar para esa regla en concreto.</w:t>
+      </w:r>
+    </w:p>
+    <w:p>
       <w:pPr>
         <w:pStyle w:val="Ttulo3"/>
         <w:rPr>
@@ -2826,17 +2482,11 @@
         <w:rPr>
           <w:lang w:val="es-ES_tradnl"/>
         </w:rPr>
-        <w:lastRenderedPageBreak/>
         <w:tab/>
-      </w:r>
-      <w:r>
-        <w:rPr>
-          <w:lang w:val="es-ES_tradnl"/>
-        </w:rPr>
         <w:t>Interfaz</w:t>
       </w:r>
     </w:p>
-    <w:p xmlns:wp14="http://schemas.microsoft.com/office/word/2010/wordml" wp14:textId="77777777">
+    <w:p>
       <w:pPr>
         <w:rPr>
           <w:sz w:val="24"/>
@@ -2875,15 +2525,1010 @@
         <w:t>]</w:t>
       </w:r>
     </w:p>
-    <w:p xmlns:wp14="http://schemas.microsoft.com/office/word/2010/wordml" wp14:textId="77777777">
-      <w:pPr>
-        <w:rPr>
-          <w:lang w:val="es-ES_tradnl"/>
-        </w:rPr>
-      </w:pPr>
+    <w:p>
+      <w:pPr>
+        <w:pStyle w:val="Ttulo4"/>
+        <w:rPr>
+          <w:lang w:val="es-ES_tradnl"/>
+        </w:rPr>
+      </w:pPr>
+      <w:r>
+        <w:rPr>
+          <w:lang w:val="es-ES_tradnl"/>
+        </w:rPr>
+        <w:t>Main Activity</w:t>
+      </w:r>
+    </w:p>
+    <w:p>
+      <w:pPr>
+        <w:rPr>
+          <w:lang w:val="es-ES_tradnl"/>
+        </w:rPr>
+      </w:pPr>
+    </w:p>
+    <w:p>
+      <w:pPr>
+        <w:jc w:val="center"/>
+        <w:rPr>
+          <w:lang w:val="es-ES_tradnl"/>
+        </w:rPr>
+      </w:pPr>
+      <w:r>
+        <w:rPr>
+          <w:noProof/>
+          <w:lang w:eastAsia="es-ES"/>
+        </w:rPr>
+        <w:lastRenderedPageBreak/>
+        <w:drawing>
+          <wp:inline distT="0" distB="0" distL="0" distR="0" wp14:anchorId="363773AF" wp14:editId="4C971415">
+            <wp:extent cx="1924050" cy="3848100"/>
+            <wp:effectExtent l="0" t="0" r="0" b="0"/>
+            <wp:docPr id="4" name="Imagen 4"/>
+            <wp:cNvGraphicFramePr>
+              <a:graphicFrameLocks xmlns:a="http://schemas.openxmlformats.org/drawingml/2006/main" noChangeAspect="1"/>
+            </wp:cNvGraphicFramePr>
+            <a:graphic xmlns:a="http://schemas.openxmlformats.org/drawingml/2006/main">
+              <a:graphicData uri="http://schemas.openxmlformats.org/drawingml/2006/picture">
+                <pic:pic xmlns:pic="http://schemas.openxmlformats.org/drawingml/2006/picture">
+                  <pic:nvPicPr>
+                    <pic:cNvPr id="1" name=""/>
+                    <pic:cNvPicPr/>
+                  </pic:nvPicPr>
+                  <pic:blipFill>
+                    <a:blip r:embed="rId10"/>
+                    <a:stretch>
+                      <a:fillRect/>
+                    </a:stretch>
+                  </pic:blipFill>
+                  <pic:spPr>
+                    <a:xfrm>
+                      <a:off x="0" y="0"/>
+                      <a:ext cx="1929205" cy="3858410"/>
+                    </a:xfrm>
+                    <a:prstGeom prst="rect">
+                      <a:avLst/>
+                    </a:prstGeom>
+                  </pic:spPr>
+                </pic:pic>
+              </a:graphicData>
+            </a:graphic>
+          </wp:inline>
+        </w:drawing>
+      </w:r>
+    </w:p>
+    <w:p>
+      <w:pPr>
+        <w:jc w:val="center"/>
+        <w:rPr>
+          <w:lang w:val="es-ES_tradnl"/>
+        </w:rPr>
+      </w:pPr>
+    </w:p>
+    <w:p>
+      <w:pPr>
+        <w:pStyle w:val="Ttulo4"/>
+        <w:rPr>
+          <w:lang w:val="es-ES_tradnl"/>
+        </w:rPr>
+      </w:pPr>
+      <w:r>
+        <w:rPr>
+          <w:lang w:val="es-ES_tradnl"/>
+        </w:rPr>
+        <w:t>Configuración</w:t>
+      </w:r>
+    </w:p>
+    <w:p>
+      <w:pPr>
+        <w:rPr>
+          <w:lang w:val="es-ES_tradnl"/>
+        </w:rPr>
+      </w:pPr>
+    </w:p>
+    <w:p>
+      <w:pPr>
+        <w:jc w:val="center"/>
+        <w:rPr>
+          <w:lang w:val="es-ES_tradnl"/>
+        </w:rPr>
+      </w:pPr>
+      <w:r>
+        <w:rPr>
+          <w:noProof/>
+          <w:lang w:eastAsia="es-ES"/>
+        </w:rPr>
+        <w:drawing>
+          <wp:inline distT="0" distB="0" distL="0" distR="0" wp14:anchorId="43F4A19F" wp14:editId="2D184707">
+            <wp:extent cx="1776413" cy="3552825"/>
+            <wp:effectExtent l="0" t="0" r="0" b="0"/>
+            <wp:docPr id="5" name="Imagen 5"/>
+            <wp:cNvGraphicFramePr>
+              <a:graphicFrameLocks xmlns:a="http://schemas.openxmlformats.org/drawingml/2006/main" noChangeAspect="1"/>
+            </wp:cNvGraphicFramePr>
+            <a:graphic xmlns:a="http://schemas.openxmlformats.org/drawingml/2006/main">
+              <a:graphicData uri="http://schemas.openxmlformats.org/drawingml/2006/picture">
+                <pic:pic xmlns:pic="http://schemas.openxmlformats.org/drawingml/2006/picture">
+                  <pic:nvPicPr>
+                    <pic:cNvPr id="1" name=""/>
+                    <pic:cNvPicPr/>
+                  </pic:nvPicPr>
+                  <pic:blipFill>
+                    <a:blip r:embed="rId11"/>
+                    <a:stretch>
+                      <a:fillRect/>
+                    </a:stretch>
+                  </pic:blipFill>
+                  <pic:spPr>
+                    <a:xfrm>
+                      <a:off x="0" y="0"/>
+                      <a:ext cx="1786616" cy="3573231"/>
+                    </a:xfrm>
+                    <a:prstGeom prst="rect">
+                      <a:avLst/>
+                    </a:prstGeom>
+                  </pic:spPr>
+                </pic:pic>
+              </a:graphicData>
+            </a:graphic>
+          </wp:inline>
+        </w:drawing>
+      </w:r>
+    </w:p>
+    <w:p>
+      <w:pPr>
+        <w:jc w:val="center"/>
+        <w:rPr>
+          <w:lang w:val="es-ES_tradnl"/>
+        </w:rPr>
+      </w:pPr>
+    </w:p>
+    <w:p>
+      <w:pPr>
+        <w:pStyle w:val="Ttulo4"/>
+        <w:rPr>
+          <w:lang w:val="es-ES_tradnl"/>
+        </w:rPr>
+      </w:pPr>
+      <w:r>
+        <w:rPr>
+          <w:lang w:val="es-ES_tradnl"/>
+        </w:rPr>
+        <w:lastRenderedPageBreak/>
+        <w:t>Elección de jugadores</w:t>
+      </w:r>
+    </w:p>
+    <w:p>
+      <w:pPr>
+        <w:rPr>
+          <w:lang w:val="es-ES_tradnl"/>
+        </w:rPr>
+      </w:pPr>
+    </w:p>
+    <w:p>
+      <w:pPr>
+        <w:jc w:val="center"/>
+        <w:rPr>
+          <w:lang w:val="es-ES_tradnl"/>
+        </w:rPr>
+      </w:pPr>
+      <w:r>
+        <w:rPr>
+          <w:noProof/>
+          <w:lang w:eastAsia="es-ES"/>
+        </w:rPr>
+        <w:drawing>
+          <wp:inline distT="0" distB="0" distL="0" distR="0" wp14:anchorId="7B563527" wp14:editId="201C6C8B">
+            <wp:extent cx="1866900" cy="3733800"/>
+            <wp:effectExtent l="0" t="0" r="0" b="0"/>
+            <wp:docPr id="6" name="Imagen 6"/>
+            <wp:cNvGraphicFramePr>
+              <a:graphicFrameLocks xmlns:a="http://schemas.openxmlformats.org/drawingml/2006/main" noChangeAspect="1"/>
+            </wp:cNvGraphicFramePr>
+            <a:graphic xmlns:a="http://schemas.openxmlformats.org/drawingml/2006/main">
+              <a:graphicData uri="http://schemas.openxmlformats.org/drawingml/2006/picture">
+                <pic:pic xmlns:pic="http://schemas.openxmlformats.org/drawingml/2006/picture">
+                  <pic:nvPicPr>
+                    <pic:cNvPr id="1" name=""/>
+                    <pic:cNvPicPr/>
+                  </pic:nvPicPr>
+                  <pic:blipFill>
+                    <a:blip r:embed="rId12"/>
+                    <a:stretch>
+                      <a:fillRect/>
+                    </a:stretch>
+                  </pic:blipFill>
+                  <pic:spPr>
+                    <a:xfrm>
+                      <a:off x="0" y="0"/>
+                      <a:ext cx="1867684" cy="3735368"/>
+                    </a:xfrm>
+                    <a:prstGeom prst="rect">
+                      <a:avLst/>
+                    </a:prstGeom>
+                  </pic:spPr>
+                </pic:pic>
+              </a:graphicData>
+            </a:graphic>
+          </wp:inline>
+        </w:drawing>
+      </w:r>
+    </w:p>
+    <w:p>
+      <w:pPr>
+        <w:jc w:val="center"/>
+        <w:rPr>
+          <w:lang w:val="es-ES_tradnl"/>
+        </w:rPr>
+      </w:pPr>
+    </w:p>
+    <w:p>
+      <w:pPr>
+        <w:pStyle w:val="Ttulo4"/>
+        <w:rPr>
+          <w:lang w:val="es-ES_tradnl"/>
+        </w:rPr>
+      </w:pPr>
+      <w:r>
+        <w:rPr>
+          <w:lang w:val="es-ES_tradnl"/>
+        </w:rPr>
+        <w:t>Ejemplo de pregunta</w:t>
+      </w:r>
+    </w:p>
+    <w:p>
+      <w:pPr>
+        <w:rPr>
+          <w:lang w:val="es-ES_tradnl"/>
+        </w:rPr>
+      </w:pPr>
+    </w:p>
+    <w:p>
+      <w:pPr>
+        <w:jc w:val="center"/>
+        <w:rPr>
+          <w:lang w:val="es-ES_tradnl"/>
+        </w:rPr>
+      </w:pPr>
+      <w:r>
+        <w:rPr>
+          <w:noProof/>
+          <w:lang w:eastAsia="es-ES"/>
+        </w:rPr>
+        <w:drawing>
+          <wp:inline distT="0" distB="0" distL="0" distR="0" wp14:anchorId="1ED9DF34" wp14:editId="789D4CFD">
+            <wp:extent cx="1814513" cy="3629025"/>
+            <wp:effectExtent l="0" t="0" r="0" b="0"/>
+            <wp:docPr id="7" name="Imagen 7"/>
+            <wp:cNvGraphicFramePr>
+              <a:graphicFrameLocks xmlns:a="http://schemas.openxmlformats.org/drawingml/2006/main" noChangeAspect="1"/>
+            </wp:cNvGraphicFramePr>
+            <a:graphic xmlns:a="http://schemas.openxmlformats.org/drawingml/2006/main">
+              <a:graphicData uri="http://schemas.openxmlformats.org/drawingml/2006/picture">
+                <pic:pic xmlns:pic="http://schemas.openxmlformats.org/drawingml/2006/picture">
+                  <pic:nvPicPr>
+                    <pic:cNvPr id="1" name=""/>
+                    <pic:cNvPicPr/>
+                  </pic:nvPicPr>
+                  <pic:blipFill>
+                    <a:blip r:embed="rId13"/>
+                    <a:stretch>
+                      <a:fillRect/>
+                    </a:stretch>
+                  </pic:blipFill>
+                  <pic:spPr>
+                    <a:xfrm>
+                      <a:off x="0" y="0"/>
+                      <a:ext cx="1830359" cy="3660717"/>
+                    </a:xfrm>
+                    <a:prstGeom prst="rect">
+                      <a:avLst/>
+                    </a:prstGeom>
+                  </pic:spPr>
+                </pic:pic>
+              </a:graphicData>
+            </a:graphic>
+          </wp:inline>
+        </w:drawing>
+      </w:r>
+    </w:p>
+    <w:p>
+      <w:pPr>
+        <w:pStyle w:val="Ttulo4"/>
+        <w:rPr>
+          <w:lang w:val="es-ES_tradnl"/>
+        </w:rPr>
+      </w:pPr>
+      <w:r>
+        <w:rPr>
+          <w:lang w:val="es-ES_tradnl"/>
+        </w:rPr>
+        <w:lastRenderedPageBreak/>
+        <w:t>Resultado de una pregunta/reto/juego/etc</w:t>
+      </w:r>
+    </w:p>
+    <w:p>
+      <w:pPr>
+        <w:jc w:val="center"/>
+        <w:rPr>
+          <w:lang w:val="es-ES_tradnl"/>
+        </w:rPr>
+      </w:pPr>
+    </w:p>
+    <w:p>
+      <w:pPr>
+        <w:jc w:val="center"/>
+        <w:rPr>
+          <w:lang w:val="es-ES_tradnl"/>
+        </w:rPr>
+      </w:pPr>
+      <w:r>
+        <w:rPr>
+          <w:noProof/>
+          <w:lang w:eastAsia="es-ES"/>
+        </w:rPr>
+        <w:drawing>
+          <wp:inline distT="0" distB="0" distL="0" distR="0" wp14:anchorId="37AEDAFD" wp14:editId="6B8CA258">
+            <wp:extent cx="1733550" cy="3467100"/>
+            <wp:effectExtent l="0" t="0" r="0" b="0"/>
+            <wp:docPr id="8" name="Imagen 8"/>
+            <wp:cNvGraphicFramePr>
+              <a:graphicFrameLocks xmlns:a="http://schemas.openxmlformats.org/drawingml/2006/main" noChangeAspect="1"/>
+            </wp:cNvGraphicFramePr>
+            <a:graphic xmlns:a="http://schemas.openxmlformats.org/drawingml/2006/main">
+              <a:graphicData uri="http://schemas.openxmlformats.org/drawingml/2006/picture">
+                <pic:pic xmlns:pic="http://schemas.openxmlformats.org/drawingml/2006/picture">
+                  <pic:nvPicPr>
+                    <pic:cNvPr id="1" name=""/>
+                    <pic:cNvPicPr/>
+                  </pic:nvPicPr>
+                  <pic:blipFill>
+                    <a:blip r:embed="rId14"/>
+                    <a:stretch>
+                      <a:fillRect/>
+                    </a:stretch>
+                  </pic:blipFill>
+                  <pic:spPr>
+                    <a:xfrm>
+                      <a:off x="0" y="0"/>
+                      <a:ext cx="1738155" cy="3476310"/>
+                    </a:xfrm>
+                    <a:prstGeom prst="rect">
+                      <a:avLst/>
+                    </a:prstGeom>
+                  </pic:spPr>
+                </pic:pic>
+              </a:graphicData>
+            </a:graphic>
+          </wp:inline>
+        </w:drawing>
+      </w:r>
+    </w:p>
+    <w:p>
+      <w:pPr>
+        <w:rPr>
+          <w:lang w:val="es-ES_tradnl"/>
+        </w:rPr>
+      </w:pPr>
+    </w:p>
+    <w:p>
+      <w:pPr>
+        <w:pStyle w:val="Ttulo4"/>
+        <w:rPr>
+          <w:lang w:val="es-ES_tradnl"/>
+        </w:rPr>
+      </w:pPr>
+      <w:r>
+        <w:rPr>
+          <w:lang w:val="es-ES_tradnl"/>
+        </w:rPr>
+        <w:t>Juego de la brújula</w:t>
+      </w:r>
+    </w:p>
+    <w:p>
+      <w:pPr>
+        <w:jc w:val="center"/>
+        <w:rPr>
+          <w:lang w:val="es-ES_tradnl"/>
+        </w:rPr>
+      </w:pPr>
+    </w:p>
+    <w:p>
+      <w:pPr>
+        <w:jc w:val="center"/>
+        <w:rPr>
+          <w:lang w:val="es-ES_tradnl"/>
+        </w:rPr>
+      </w:pPr>
+      <w:r>
+        <w:rPr>
+          <w:noProof/>
+          <w:lang w:eastAsia="es-ES"/>
+        </w:rPr>
+        <w:drawing>
+          <wp:inline distT="0" distB="0" distL="0" distR="0" wp14:anchorId="60531E7F" wp14:editId="3B4945E4">
+            <wp:extent cx="1757363" cy="3514725"/>
+            <wp:effectExtent l="0" t="0" r="0" b="0"/>
+            <wp:docPr id="9" name="Imagen 9"/>
+            <wp:cNvGraphicFramePr>
+              <a:graphicFrameLocks xmlns:a="http://schemas.openxmlformats.org/drawingml/2006/main" noChangeAspect="1"/>
+            </wp:cNvGraphicFramePr>
+            <a:graphic xmlns:a="http://schemas.openxmlformats.org/drawingml/2006/main">
+              <a:graphicData uri="http://schemas.openxmlformats.org/drawingml/2006/picture">
+                <pic:pic xmlns:pic="http://schemas.openxmlformats.org/drawingml/2006/picture">
+                  <pic:nvPicPr>
+                    <pic:cNvPr id="1" name=""/>
+                    <pic:cNvPicPr/>
+                  </pic:nvPicPr>
+                  <pic:blipFill>
+                    <a:blip r:embed="rId15"/>
+                    <a:stretch>
+                      <a:fillRect/>
+                    </a:stretch>
+                  </pic:blipFill>
+                  <pic:spPr>
+                    <a:xfrm>
+                      <a:off x="0" y="0"/>
+                      <a:ext cx="1759091" cy="3518182"/>
+                    </a:xfrm>
+                    <a:prstGeom prst="rect">
+                      <a:avLst/>
+                    </a:prstGeom>
+                  </pic:spPr>
+                </pic:pic>
+              </a:graphicData>
+            </a:graphic>
+          </wp:inline>
+        </w:drawing>
+      </w:r>
+    </w:p>
+    <w:p>
+      <w:pPr>
+        <w:jc w:val="center"/>
+        <w:rPr>
+          <w:lang w:val="es-ES_tradnl"/>
+        </w:rPr>
+      </w:pPr>
+    </w:p>
+    <w:p>
+      <w:pPr>
+        <w:pStyle w:val="Ttulo4"/>
+        <w:rPr>
+          <w:lang w:val="es-ES_tradnl"/>
+        </w:rPr>
+      </w:pPr>
+      <w:r>
+        <w:rPr>
+          <w:lang w:val="es-ES_tradnl"/>
+        </w:rPr>
+        <w:lastRenderedPageBreak/>
+        <w:t>Juego frío/caliente con acelerómetro</w:t>
+      </w:r>
+    </w:p>
+    <w:p>
+      <w:pPr>
+        <w:jc w:val="center"/>
+        <w:rPr>
+          <w:lang w:val="es-ES_tradnl"/>
+        </w:rPr>
+      </w:pPr>
+    </w:p>
+    <w:p>
+      <w:pPr>
+        <w:jc w:val="center"/>
+        <w:rPr>
+          <w:lang w:val="es-ES_tradnl"/>
+        </w:rPr>
+      </w:pPr>
+      <w:r>
+        <w:rPr>
+          <w:noProof/>
+          <w:lang w:eastAsia="es-ES"/>
+        </w:rPr>
+        <w:drawing>
+          <wp:inline distT="0" distB="0" distL="0" distR="0" wp14:anchorId="7124E532" wp14:editId="697410C7">
+            <wp:extent cx="1695450" cy="3390900"/>
+            <wp:effectExtent l="0" t="0" r="0" b="0"/>
+            <wp:docPr id="10" name="Imagen 10"/>
+            <wp:cNvGraphicFramePr>
+              <a:graphicFrameLocks xmlns:a="http://schemas.openxmlformats.org/drawingml/2006/main" noChangeAspect="1"/>
+            </wp:cNvGraphicFramePr>
+            <a:graphic xmlns:a="http://schemas.openxmlformats.org/drawingml/2006/main">
+              <a:graphicData uri="http://schemas.openxmlformats.org/drawingml/2006/picture">
+                <pic:pic xmlns:pic="http://schemas.openxmlformats.org/drawingml/2006/picture">
+                  <pic:nvPicPr>
+                    <pic:cNvPr id="1" name=""/>
+                    <pic:cNvPicPr/>
+                  </pic:nvPicPr>
+                  <pic:blipFill>
+                    <a:blip r:embed="rId16"/>
+                    <a:stretch>
+                      <a:fillRect/>
+                    </a:stretch>
+                  </pic:blipFill>
+                  <pic:spPr>
+                    <a:xfrm>
+                      <a:off x="0" y="0"/>
+                      <a:ext cx="1698632" cy="3397264"/>
+                    </a:xfrm>
+                    <a:prstGeom prst="rect">
+                      <a:avLst/>
+                    </a:prstGeom>
+                  </pic:spPr>
+                </pic:pic>
+              </a:graphicData>
+            </a:graphic>
+          </wp:inline>
+        </w:drawing>
+      </w:r>
+    </w:p>
+    <w:p>
+      <w:pPr>
+        <w:jc w:val="center"/>
+        <w:rPr>
+          <w:lang w:val="es-ES_tradnl"/>
+        </w:rPr>
+      </w:pPr>
+    </w:p>
+    <w:p>
+      <w:pPr>
+        <w:pStyle w:val="Ttulo4"/>
+        <w:rPr>
+          <w:lang w:val="es-ES_tradnl"/>
+        </w:rPr>
+      </w:pPr>
+      <w:r>
+        <w:rPr>
+          <w:lang w:val="es-ES_tradnl"/>
+        </w:rPr>
+        <w:t>Juego de cazatopos</w:t>
+      </w:r>
+    </w:p>
+    <w:p>
+      <w:pPr>
+        <w:jc w:val="center"/>
+        <w:rPr>
+          <w:lang w:val="es-ES_tradnl"/>
+        </w:rPr>
+      </w:pPr>
+    </w:p>
+    <w:p>
+      <w:pPr>
+        <w:jc w:val="center"/>
+        <w:rPr>
+          <w:lang w:val="es-ES_tradnl"/>
+        </w:rPr>
+      </w:pPr>
+      <w:r>
+        <w:rPr>
+          <w:noProof/>
+          <w:lang w:eastAsia="es-ES"/>
+        </w:rPr>
+        <w:drawing>
+          <wp:inline distT="0" distB="0" distL="0" distR="0" wp14:anchorId="62B4EBDC" wp14:editId="14527B7C">
+            <wp:extent cx="1800225" cy="3600450"/>
+            <wp:effectExtent l="0" t="0" r="0" b="0"/>
+            <wp:docPr id="11" name="Imagen 11"/>
+            <wp:cNvGraphicFramePr>
+              <a:graphicFrameLocks xmlns:a="http://schemas.openxmlformats.org/drawingml/2006/main" noChangeAspect="1"/>
+            </wp:cNvGraphicFramePr>
+            <a:graphic xmlns:a="http://schemas.openxmlformats.org/drawingml/2006/main">
+              <a:graphicData uri="http://schemas.openxmlformats.org/drawingml/2006/picture">
+                <pic:pic xmlns:pic="http://schemas.openxmlformats.org/drawingml/2006/picture">
+                  <pic:nvPicPr>
+                    <pic:cNvPr id="1" name=""/>
+                    <pic:cNvPicPr/>
+                  </pic:nvPicPr>
+                  <pic:blipFill>
+                    <a:blip r:embed="rId17"/>
+                    <a:stretch>
+                      <a:fillRect/>
+                    </a:stretch>
+                  </pic:blipFill>
+                  <pic:spPr>
+                    <a:xfrm>
+                      <a:off x="0" y="0"/>
+                      <a:ext cx="1800225" cy="3600450"/>
+                    </a:xfrm>
+                    <a:prstGeom prst="rect">
+                      <a:avLst/>
+                    </a:prstGeom>
+                  </pic:spPr>
+                </pic:pic>
+              </a:graphicData>
+            </a:graphic>
+          </wp:inline>
+        </w:drawing>
+      </w:r>
+    </w:p>
+    <w:p>
+      <w:pPr>
+        <w:jc w:val="center"/>
+        <w:rPr>
+          <w:lang w:val="es-ES_tradnl"/>
+        </w:rPr>
+      </w:pPr>
+    </w:p>
+    <w:p>
+      <w:pPr>
+        <w:pStyle w:val="Ttulo4"/>
+        <w:rPr>
+          <w:lang w:val="es-ES_tradnl"/>
+        </w:rPr>
+      </w:pPr>
+      <w:r>
+        <w:rPr>
+          <w:lang w:val="es-ES_tradnl"/>
+        </w:rPr>
+        <w:lastRenderedPageBreak/>
+        <w:t>Juego de trabalenguas (Speech recognition y TTS)</w:t>
+      </w:r>
+    </w:p>
+    <w:p>
+      <w:pPr>
+        <w:rPr>
+          <w:lang w:val="es-ES_tradnl"/>
+        </w:rPr>
+      </w:pPr>
+    </w:p>
+    <w:p>
+      <w:pPr>
+        <w:jc w:val="center"/>
+        <w:rPr>
+          <w:lang w:val="es-ES_tradnl"/>
+        </w:rPr>
+      </w:pPr>
+      <w:r>
+        <w:rPr>
+          <w:noProof/>
+          <w:lang w:eastAsia="es-ES"/>
+        </w:rPr>
+        <w:drawing>
+          <wp:inline distT="0" distB="0" distL="0" distR="0" wp14:anchorId="3837D199" wp14:editId="45A6D8C7">
+            <wp:extent cx="1838326" cy="3676650"/>
+            <wp:effectExtent l="0" t="0" r="0" b="0"/>
+            <wp:docPr id="12" name="Imagen 12"/>
+            <wp:cNvGraphicFramePr>
+              <a:graphicFrameLocks xmlns:a="http://schemas.openxmlformats.org/drawingml/2006/main" noChangeAspect="1"/>
+            </wp:cNvGraphicFramePr>
+            <a:graphic xmlns:a="http://schemas.openxmlformats.org/drawingml/2006/main">
+              <a:graphicData uri="http://schemas.openxmlformats.org/drawingml/2006/picture">
+                <pic:pic xmlns:pic="http://schemas.openxmlformats.org/drawingml/2006/picture">
+                  <pic:nvPicPr>
+                    <pic:cNvPr id="1" name=""/>
+                    <pic:cNvPicPr/>
+                  </pic:nvPicPr>
+                  <pic:blipFill>
+                    <a:blip r:embed="rId18"/>
+                    <a:stretch>
+                      <a:fillRect/>
+                    </a:stretch>
+                  </pic:blipFill>
+                  <pic:spPr>
+                    <a:xfrm>
+                      <a:off x="0" y="0"/>
+                      <a:ext cx="1849491" cy="3698980"/>
+                    </a:xfrm>
+                    <a:prstGeom prst="rect">
+                      <a:avLst/>
+                    </a:prstGeom>
+                  </pic:spPr>
+                </pic:pic>
+              </a:graphicData>
+            </a:graphic>
+          </wp:inline>
+        </w:drawing>
+      </w:r>
+    </w:p>
+    <w:p>
+      <w:pPr>
+        <w:jc w:val="center"/>
+        <w:rPr>
+          <w:lang w:val="es-ES_tradnl"/>
+        </w:rPr>
+      </w:pPr>
+    </w:p>
+    <w:p>
+      <w:pPr>
+        <w:pStyle w:val="Ttulo4"/>
+        <w:rPr>
+          <w:lang w:val="es-ES_tradnl"/>
+        </w:rPr>
+      </w:pPr>
+      <w:r>
+        <w:rPr>
+          <w:lang w:val="es-ES_tradnl"/>
+        </w:rPr>
+        <w:t>Juegos de cartas</w:t>
+      </w:r>
+    </w:p>
+    <w:p>
+      <w:pPr>
+        <w:rPr>
+          <w:lang w:val="es-ES_tradnl"/>
+        </w:rPr>
+      </w:pPr>
+    </w:p>
+    <w:p>
+      <w:pPr>
+        <w:jc w:val="center"/>
+        <w:rPr>
+          <w:lang w:val="es-ES_tradnl"/>
+        </w:rPr>
+      </w:pPr>
+      <w:r>
+        <w:rPr>
+          <w:noProof/>
+          <w:lang w:eastAsia="es-ES"/>
+        </w:rPr>
+        <w:drawing>
+          <wp:inline distT="0" distB="0" distL="0" distR="0" wp14:anchorId="04DA3CFF" wp14:editId="5B2EADED">
+            <wp:extent cx="1828800" cy="3657600"/>
+            <wp:effectExtent l="0" t="0" r="0" b="0"/>
+            <wp:docPr id="13" name="Imagen 13"/>
+            <wp:cNvGraphicFramePr>
+              <a:graphicFrameLocks xmlns:a="http://schemas.openxmlformats.org/drawingml/2006/main" noChangeAspect="1"/>
+            </wp:cNvGraphicFramePr>
+            <a:graphic xmlns:a="http://schemas.openxmlformats.org/drawingml/2006/main">
+              <a:graphicData uri="http://schemas.openxmlformats.org/drawingml/2006/picture">
+                <pic:pic xmlns:pic="http://schemas.openxmlformats.org/drawingml/2006/picture">
+                  <pic:nvPicPr>
+                    <pic:cNvPr id="1" name=""/>
+                    <pic:cNvPicPr/>
+                  </pic:nvPicPr>
+                  <pic:blipFill>
+                    <a:blip r:embed="rId19"/>
+                    <a:stretch>
+                      <a:fillRect/>
+                    </a:stretch>
+                  </pic:blipFill>
+                  <pic:spPr>
+                    <a:xfrm>
+                      <a:off x="0" y="0"/>
+                      <a:ext cx="1828800" cy="3657600"/>
+                    </a:xfrm>
+                    <a:prstGeom prst="rect">
+                      <a:avLst/>
+                    </a:prstGeom>
+                  </pic:spPr>
+                </pic:pic>
+              </a:graphicData>
+            </a:graphic>
+          </wp:inline>
+        </w:drawing>
+      </w:r>
+    </w:p>
+    <w:p>
+      <w:pPr>
+        <w:jc w:val="center"/>
+        <w:rPr>
+          <w:lang w:val="es-ES_tradnl"/>
+        </w:rPr>
+      </w:pPr>
+      <w:r>
+        <w:rPr>
+          <w:noProof/>
+          <w:lang w:eastAsia="es-ES"/>
+        </w:rPr>
+        <w:lastRenderedPageBreak/>
+        <w:drawing>
+          <wp:inline distT="0" distB="0" distL="0" distR="0" wp14:anchorId="4CD686C6" wp14:editId="728CAF17">
+            <wp:extent cx="1876425" cy="3752850"/>
+            <wp:effectExtent l="0" t="0" r="0" b="0"/>
+            <wp:docPr id="14" name="Imagen 14"/>
+            <wp:cNvGraphicFramePr>
+              <a:graphicFrameLocks xmlns:a="http://schemas.openxmlformats.org/drawingml/2006/main" noChangeAspect="1"/>
+            </wp:cNvGraphicFramePr>
+            <a:graphic xmlns:a="http://schemas.openxmlformats.org/drawingml/2006/main">
+              <a:graphicData uri="http://schemas.openxmlformats.org/drawingml/2006/picture">
+                <pic:pic xmlns:pic="http://schemas.openxmlformats.org/drawingml/2006/picture">
+                  <pic:nvPicPr>
+                    <pic:cNvPr id="1" name=""/>
+                    <pic:cNvPicPr/>
+                  </pic:nvPicPr>
+                  <pic:blipFill>
+                    <a:blip r:embed="rId20"/>
+                    <a:stretch>
+                      <a:fillRect/>
+                    </a:stretch>
+                  </pic:blipFill>
+                  <pic:spPr>
+                    <a:xfrm>
+                      <a:off x="0" y="0"/>
+                      <a:ext cx="1881593" cy="3763186"/>
+                    </a:xfrm>
+                    <a:prstGeom prst="rect">
+                      <a:avLst/>
+                    </a:prstGeom>
+                  </pic:spPr>
+                </pic:pic>
+              </a:graphicData>
+            </a:graphic>
+          </wp:inline>
+        </w:drawing>
+      </w:r>
+    </w:p>
+    <w:p>
+      <w:pPr>
+        <w:pStyle w:val="Ttulo4"/>
+        <w:rPr>
+          <w:lang w:val="es-ES_tradnl"/>
+        </w:rPr>
+      </w:pPr>
+    </w:p>
+    <w:p>
+      <w:pPr>
+        <w:pStyle w:val="Ttulo4"/>
+        <w:rPr>
+          <w:lang w:val="es-ES_tradnl"/>
+        </w:rPr>
+      </w:pPr>
+      <w:r>
+        <w:rPr>
+          <w:lang w:val="es-ES_tradnl"/>
+        </w:rPr>
+        <w:t>Resultado de un sorteo</w:t>
+      </w:r>
+    </w:p>
+    <w:p>
+      <w:pPr>
+        <w:rPr>
+          <w:lang w:val="es-ES_tradnl"/>
+        </w:rPr>
+      </w:pPr>
+    </w:p>
+    <w:p>
+      <w:pPr>
+        <w:jc w:val="center"/>
+        <w:rPr>
+          <w:lang w:val="es-ES_tradnl"/>
+        </w:rPr>
+      </w:pPr>
+      <w:r>
+        <w:rPr>
+          <w:noProof/>
+          <w:lang w:eastAsia="es-ES"/>
+        </w:rPr>
+        <w:drawing>
+          <wp:inline distT="0" distB="0" distL="0" distR="0" wp14:anchorId="5635255B" wp14:editId="39623873">
+            <wp:extent cx="1943100" cy="3886200"/>
+            <wp:effectExtent l="0" t="0" r="0" b="0"/>
+            <wp:docPr id="15" name="Imagen 15"/>
+            <wp:cNvGraphicFramePr>
+              <a:graphicFrameLocks xmlns:a="http://schemas.openxmlformats.org/drawingml/2006/main" noChangeAspect="1"/>
+            </wp:cNvGraphicFramePr>
+            <a:graphic xmlns:a="http://schemas.openxmlformats.org/drawingml/2006/main">
+              <a:graphicData uri="http://schemas.openxmlformats.org/drawingml/2006/picture">
+                <pic:pic xmlns:pic="http://schemas.openxmlformats.org/drawingml/2006/picture">
+                  <pic:nvPicPr>
+                    <pic:cNvPr id="1" name=""/>
+                    <pic:cNvPicPr/>
+                  </pic:nvPicPr>
+                  <pic:blipFill>
+                    <a:blip r:embed="rId21"/>
+                    <a:stretch>
+                      <a:fillRect/>
+                    </a:stretch>
+                  </pic:blipFill>
+                  <pic:spPr>
+                    <a:xfrm>
+                      <a:off x="0" y="0"/>
+                      <a:ext cx="1946194" cy="3892388"/>
+                    </a:xfrm>
+                    <a:prstGeom prst="rect">
+                      <a:avLst/>
+                    </a:prstGeom>
+                  </pic:spPr>
+                </pic:pic>
+              </a:graphicData>
+            </a:graphic>
+          </wp:inline>
+        </w:drawing>
+      </w:r>
+    </w:p>
+    <w:p>
+      <w:pPr>
+        <w:jc w:val="center"/>
+        <w:rPr>
+          <w:lang w:val="es-ES_tradnl"/>
+        </w:rPr>
+      </w:pPr>
+    </w:p>
+    <w:p>
+      <w:pPr>
+        <w:pStyle w:val="Ttulo4"/>
+        <w:rPr>
+          <w:lang w:val="es-ES_tradnl"/>
+        </w:rPr>
+      </w:pPr>
+      <w:r>
+        <w:rPr>
+          <w:lang w:val="es-ES_tradnl"/>
+        </w:rPr>
+        <w:lastRenderedPageBreak/>
+        <w:t>Instrucciones</w:t>
+      </w:r>
+    </w:p>
+    <w:p>
+      <w:pPr>
+        <w:rPr>
+          <w:lang w:val="es-ES_tradnl"/>
+        </w:rPr>
+      </w:pPr>
+    </w:p>
+    <w:p>
+      <w:pPr>
+        <w:jc w:val="center"/>
+        <w:rPr>
+          <w:lang w:val="es-ES_tradnl"/>
+        </w:rPr>
+      </w:pPr>
+      <w:r>
+        <w:rPr>
+          <w:noProof/>
+          <w:lang w:eastAsia="es-ES"/>
+        </w:rPr>
+        <w:drawing>
+          <wp:inline distT="0" distB="0" distL="0" distR="0" wp14:anchorId="794253A1" wp14:editId="6F8262AD">
+            <wp:extent cx="1900238" cy="3800475"/>
+            <wp:effectExtent l="0" t="0" r="0" b="0"/>
+            <wp:docPr id="17" name="Imagen 17"/>
+            <wp:cNvGraphicFramePr>
+              <a:graphicFrameLocks xmlns:a="http://schemas.openxmlformats.org/drawingml/2006/main" noChangeAspect="1"/>
+            </wp:cNvGraphicFramePr>
+            <a:graphic xmlns:a="http://schemas.openxmlformats.org/drawingml/2006/main">
+              <a:graphicData uri="http://schemas.openxmlformats.org/drawingml/2006/picture">
+                <pic:pic xmlns:pic="http://schemas.openxmlformats.org/drawingml/2006/picture">
+                  <pic:nvPicPr>
+                    <pic:cNvPr id="1" name=""/>
+                    <pic:cNvPicPr/>
+                  </pic:nvPicPr>
+                  <pic:blipFill>
+                    <a:blip r:embed="rId22"/>
+                    <a:stretch>
+                      <a:fillRect/>
+                    </a:stretch>
+                  </pic:blipFill>
+                  <pic:spPr>
+                    <a:xfrm>
+                      <a:off x="0" y="0"/>
+                      <a:ext cx="1903539" cy="3807076"/>
+                    </a:xfrm>
+                    <a:prstGeom prst="rect">
+                      <a:avLst/>
+                    </a:prstGeom>
+                  </pic:spPr>
+                </pic:pic>
+              </a:graphicData>
+            </a:graphic>
+          </wp:inline>
+        </w:drawing>
+      </w:r>
+    </w:p>
+    <w:p>
+      <w:pPr>
+        <w:jc w:val="center"/>
+        <w:rPr>
+          <w:lang w:val="es-ES_tradnl"/>
+        </w:rPr>
+      </w:pPr>
+    </w:p>
+    <w:p>
+      <w:pPr>
+        <w:rPr>
+          <w:lang w:val="es-ES_tradnl"/>
+        </w:rPr>
+      </w:pPr>
+      <w:r>
+        <w:rPr>
+          <w:lang w:val="es-ES_tradnl"/>
+        </w:rPr>
+        <w:t>Hay infinidad de pantallas en la aplicación, pero estas ilustran muy bien el tipo de cosas que se pueden encontrar en ella. Hemos incluido ejemplos en los dos idiomas para los que internacionalizamos la aplicación, español e inglés.</w:t>
+      </w:r>
+      <w:bookmarkStart w:id="0" w:name="_GoBack"/>
+      <w:bookmarkEnd w:id="0"/>
     </w:p>
     <w:sectPr>
-      <w:pgSz w:w="11906" w:h="16838" w:orient="portrait"/>
+      <w:pgSz w:w="11906" w:h="16838"/>
       <w:pgMar w:top="1417" w:right="1701" w:bottom="1417" w:left="1701" w:header="708" w:footer="708" w:gutter="0"/>
       <w:cols w:space="708"/>
       <w:docGrid w:linePitch="360"/>
@@ -2895,7 +3540,7 @@
 <file path=word/endnotes.xml><?xml version="1.0" encoding="utf-8"?>
 <w:endnotes xmlns:wpc="http://schemas.microsoft.com/office/word/2010/wordprocessingCanvas" xmlns:cx="http://schemas.microsoft.com/office/drawing/2014/chartex" xmlns:mc="http://schemas.openxmlformats.org/markup-compatibility/2006" xmlns:o="urn:schemas-microsoft-com:office:office" xmlns:r="http://schemas.openxmlformats.org/officeDocument/2006/relationships" xmlns:m="http://schemas.openxmlformats.org/officeDocument/2006/math" xmlns:v="urn:schemas-microsoft-com:vml" xmlns:wp14="http://schemas.microsoft.com/office/word/2010/wordprocessingDrawing" xmlns:wp="http://schemas.openxmlformats.org/drawingml/2006/wordprocessingDrawing" xmlns:w10="urn:schemas-microsoft-com:office:word" xmlns:w="http://schemas.openxmlformats.org/wordprocessingml/2006/main" xmlns:w14="http://schemas.microsoft.com/office/word/2010/wordml" xmlns:w15="http://schemas.microsoft.com/office/word/2012/wordml" xmlns:w16se="http://schemas.microsoft.com/office/word/2015/wordml/symex" xmlns:wpg="http://schemas.microsoft.com/office/word/2010/wordprocessingGroup" xmlns:wpi="http://schemas.microsoft.com/office/word/2010/wordprocessingInk" xmlns:wne="http://schemas.microsoft.com/office/word/2006/wordml" xmlns:wps="http://schemas.microsoft.com/office/word/2010/wordprocessingShape" mc:Ignorable="w14 w15 w16se wp14">
   <w:endnote w:type="separator" w:id="-1">
-    <w:p xmlns:wp14="http://schemas.microsoft.com/office/word/2010/wordml" wp14:textId="77777777">
+    <w:p>
       <w:pPr>
         <w:spacing w:after="0" w:line="240" w:lineRule="auto"/>
       </w:pPr>
@@ -2905,7 +3550,7 @@
     </w:p>
   </w:endnote>
   <w:endnote w:type="continuationSeparator" w:id="0">
-    <w:p xmlns:wp14="http://schemas.microsoft.com/office/word/2010/wordml" wp14:textId="77777777">
+    <w:p>
       <w:pPr>
         <w:spacing w:after="0" w:line="240" w:lineRule="auto"/>
       </w:pPr>
@@ -2920,7 +3565,7 @@
 <file path=word/footnotes.xml><?xml version="1.0" encoding="utf-8"?>
 <w:footnotes xmlns:wpc="http://schemas.microsoft.com/office/word/2010/wordprocessingCanvas" xmlns:cx="http://schemas.microsoft.com/office/drawing/2014/chartex" xmlns:mc="http://schemas.openxmlformats.org/markup-compatibility/2006" xmlns:o="urn:schemas-microsoft-com:office:office" xmlns:r="http://schemas.openxmlformats.org/officeDocument/2006/relationships" xmlns:m="http://schemas.openxmlformats.org/officeDocument/2006/math" xmlns:v="urn:schemas-microsoft-com:vml" xmlns:wp14="http://schemas.microsoft.com/office/word/2010/wordprocessingDrawing" xmlns:wp="http://schemas.openxmlformats.org/drawingml/2006/wordprocessingDrawing" xmlns:w10="urn:schemas-microsoft-com:office:word" xmlns:w="http://schemas.openxmlformats.org/wordprocessingml/2006/main" xmlns:w14="http://schemas.microsoft.com/office/word/2010/wordml" xmlns:w15="http://schemas.microsoft.com/office/word/2012/wordml" xmlns:w16se="http://schemas.microsoft.com/office/word/2015/wordml/symex" xmlns:wpg="http://schemas.microsoft.com/office/word/2010/wordprocessingGroup" xmlns:wpi="http://schemas.microsoft.com/office/word/2010/wordprocessingInk" xmlns:wne="http://schemas.microsoft.com/office/word/2006/wordml" xmlns:wps="http://schemas.microsoft.com/office/word/2010/wordprocessingShape" mc:Ignorable="w14 w15 w16se wp14">
   <w:footnote w:type="separator" w:id="-1">
-    <w:p xmlns:wp14="http://schemas.microsoft.com/office/word/2010/wordml" wp14:textId="77777777">
+    <w:p>
       <w:pPr>
         <w:spacing w:after="0" w:line="240" w:lineRule="auto"/>
       </w:pPr>
@@ -2930,7 +3575,7 @@
     </w:p>
   </w:footnote>
   <w:footnote w:type="continuationSeparator" w:id="0">
-    <w:p xmlns:wp14="http://schemas.microsoft.com/office/word/2010/wordml" wp14:textId="77777777">
+    <w:p>
       <w:pPr>
         <w:spacing w:after="0" w:line="240" w:lineRule="auto"/>
       </w:pPr>
@@ -2956,7 +3601,7 @@
         <w:ind w:left="720" w:hanging="360"/>
       </w:pPr>
       <w:rPr>
-        <w:rFonts w:hint="default" w:ascii="Symbol" w:hAnsi="Symbol" w:eastAsiaTheme="minorHAnsi" w:cstheme="minorBidi"/>
+        <w:rFonts w:ascii="Symbol" w:eastAsiaTheme="minorHAnsi" w:hAnsi="Symbol" w:cstheme="minorBidi" w:hint="default"/>
       </w:rPr>
     </w:lvl>
     <w:lvl w:ilvl="1" w:tplc="0C0A0003" w:tentative="1">
@@ -2968,7 +3613,7 @@
         <w:ind w:left="1440" w:hanging="360"/>
       </w:pPr>
       <w:rPr>
-        <w:rFonts w:hint="default" w:ascii="Courier New" w:hAnsi="Courier New" w:cs="Courier New"/>
+        <w:rFonts w:ascii="Courier New" w:hAnsi="Courier New" w:cs="Courier New" w:hint="default"/>
       </w:rPr>
     </w:lvl>
     <w:lvl w:ilvl="2" w:tplc="0C0A0005" w:tentative="1">
@@ -2980,7 +3625,7 @@
         <w:ind w:left="2160" w:hanging="360"/>
       </w:pPr>
       <w:rPr>
-        <w:rFonts w:hint="default" w:ascii="Wingdings" w:hAnsi="Wingdings"/>
+        <w:rFonts w:ascii="Wingdings" w:hAnsi="Wingdings" w:hint="default"/>
       </w:rPr>
     </w:lvl>
     <w:lvl w:ilvl="3" w:tplc="0C0A0001" w:tentative="1">
@@ -2992,7 +3637,7 @@
         <w:ind w:left="2880" w:hanging="360"/>
       </w:pPr>
       <w:rPr>
-        <w:rFonts w:hint="default" w:ascii="Symbol" w:hAnsi="Symbol"/>
+        <w:rFonts w:ascii="Symbol" w:hAnsi="Symbol" w:hint="default"/>
       </w:rPr>
     </w:lvl>
     <w:lvl w:ilvl="4" w:tplc="0C0A0003" w:tentative="1">
@@ -3004,7 +3649,7 @@
         <w:ind w:left="3600" w:hanging="360"/>
       </w:pPr>
       <w:rPr>
-        <w:rFonts w:hint="default" w:ascii="Courier New" w:hAnsi="Courier New" w:cs="Courier New"/>
+        <w:rFonts w:ascii="Courier New" w:hAnsi="Courier New" w:cs="Courier New" w:hint="default"/>
       </w:rPr>
     </w:lvl>
     <w:lvl w:ilvl="5" w:tplc="0C0A0005" w:tentative="1">
@@ -3016,7 +3661,7 @@
         <w:ind w:left="4320" w:hanging="360"/>
       </w:pPr>
       <w:rPr>
-        <w:rFonts w:hint="default" w:ascii="Wingdings" w:hAnsi="Wingdings"/>
+        <w:rFonts w:ascii="Wingdings" w:hAnsi="Wingdings" w:hint="default"/>
       </w:rPr>
     </w:lvl>
     <w:lvl w:ilvl="6" w:tplc="0C0A0001" w:tentative="1">
@@ -3028,7 +3673,7 @@
         <w:ind w:left="5040" w:hanging="360"/>
       </w:pPr>
       <w:rPr>
-        <w:rFonts w:hint="default" w:ascii="Symbol" w:hAnsi="Symbol"/>
+        <w:rFonts w:ascii="Symbol" w:hAnsi="Symbol" w:hint="default"/>
       </w:rPr>
     </w:lvl>
     <w:lvl w:ilvl="7" w:tplc="0C0A0003" w:tentative="1">
@@ -3040,7 +3685,7 @@
         <w:ind w:left="5760" w:hanging="360"/>
       </w:pPr>
       <w:rPr>
-        <w:rFonts w:hint="default" w:ascii="Courier New" w:hAnsi="Courier New" w:cs="Courier New"/>
+        <w:rFonts w:ascii="Courier New" w:hAnsi="Courier New" w:cs="Courier New" w:hint="default"/>
       </w:rPr>
     </w:lvl>
     <w:lvl w:ilvl="8" w:tplc="0C0A0005" w:tentative="1">
@@ -3052,7 +3697,7 @@
         <w:ind w:left="6480" w:hanging="360"/>
       </w:pPr>
       <w:rPr>
-        <w:rFonts w:hint="default" w:ascii="Wingdings" w:hAnsi="Wingdings"/>
+        <w:rFonts w:ascii="Wingdings" w:hAnsi="Wingdings" w:hint="default"/>
       </w:rPr>
     </w:lvl>
   </w:abstractNum>
@@ -3068,7 +3713,7 @@
         <w:ind w:left="720" w:hanging="360"/>
       </w:pPr>
       <w:rPr>
-        <w:rFonts w:hint="default" w:ascii="Symbol" w:hAnsi="Symbol" w:eastAsiaTheme="minorHAnsi" w:cstheme="minorBidi"/>
+        <w:rFonts w:ascii="Symbol" w:eastAsiaTheme="minorHAnsi" w:hAnsi="Symbol" w:cstheme="minorBidi" w:hint="default"/>
       </w:rPr>
     </w:lvl>
     <w:lvl w:ilvl="1" w:tplc="0C0A0003" w:tentative="1">
@@ -3080,7 +3725,7 @@
         <w:ind w:left="1440" w:hanging="360"/>
       </w:pPr>
       <w:rPr>
-        <w:rFonts w:hint="default" w:ascii="Courier New" w:hAnsi="Courier New" w:cs="Courier New"/>
+        <w:rFonts w:ascii="Courier New" w:hAnsi="Courier New" w:cs="Courier New" w:hint="default"/>
       </w:rPr>
     </w:lvl>
     <w:lvl w:ilvl="2" w:tplc="0C0A0005" w:tentative="1">
@@ -3092,7 +3737,7 @@
         <w:ind w:left="2160" w:hanging="360"/>
       </w:pPr>
       <w:rPr>
-        <w:rFonts w:hint="default" w:ascii="Wingdings" w:hAnsi="Wingdings"/>
+        <w:rFonts w:ascii="Wingdings" w:hAnsi="Wingdings" w:hint="default"/>
       </w:rPr>
     </w:lvl>
     <w:lvl w:ilvl="3" w:tplc="0C0A0001" w:tentative="1">
@@ -3104,7 +3749,7 @@
         <w:ind w:left="2880" w:hanging="360"/>
       </w:pPr>
       <w:rPr>
-        <w:rFonts w:hint="default" w:ascii="Symbol" w:hAnsi="Symbol"/>
+        <w:rFonts w:ascii="Symbol" w:hAnsi="Symbol" w:hint="default"/>
       </w:rPr>
     </w:lvl>
     <w:lvl w:ilvl="4" w:tplc="0C0A0003" w:tentative="1">
@@ -3116,7 +3761,7 @@
         <w:ind w:left="3600" w:hanging="360"/>
       </w:pPr>
       <w:rPr>
-        <w:rFonts w:hint="default" w:ascii="Courier New" w:hAnsi="Courier New" w:cs="Courier New"/>
+        <w:rFonts w:ascii="Courier New" w:hAnsi="Courier New" w:cs="Courier New" w:hint="default"/>
       </w:rPr>
     </w:lvl>
     <w:lvl w:ilvl="5" w:tplc="0C0A0005" w:tentative="1">
@@ -3128,7 +3773,7 @@
         <w:ind w:left="4320" w:hanging="360"/>
       </w:pPr>
       <w:rPr>
-        <w:rFonts w:hint="default" w:ascii="Wingdings" w:hAnsi="Wingdings"/>
+        <w:rFonts w:ascii="Wingdings" w:hAnsi="Wingdings" w:hint="default"/>
       </w:rPr>
     </w:lvl>
     <w:lvl w:ilvl="6" w:tplc="0C0A0001" w:tentative="1">
@@ -3140,7 +3785,7 @@
         <w:ind w:left="5040" w:hanging="360"/>
       </w:pPr>
       <w:rPr>
-        <w:rFonts w:hint="default" w:ascii="Symbol" w:hAnsi="Symbol"/>
+        <w:rFonts w:ascii="Symbol" w:hAnsi="Symbol" w:hint="default"/>
       </w:rPr>
     </w:lvl>
     <w:lvl w:ilvl="7" w:tplc="0C0A0003" w:tentative="1">
@@ -3152,7 +3797,7 @@
         <w:ind w:left="5760" w:hanging="360"/>
       </w:pPr>
       <w:rPr>
-        <w:rFonts w:hint="default" w:ascii="Courier New" w:hAnsi="Courier New" w:cs="Courier New"/>
+        <w:rFonts w:ascii="Courier New" w:hAnsi="Courier New" w:cs="Courier New" w:hint="default"/>
       </w:rPr>
     </w:lvl>
     <w:lvl w:ilvl="8" w:tplc="0C0A0005" w:tentative="1">
@@ -3164,7 +3809,7 @@
         <w:ind w:left="6480" w:hanging="360"/>
       </w:pPr>
       <w:rPr>
-        <w:rFonts w:hint="default" w:ascii="Wingdings" w:hAnsi="Wingdings"/>
+        <w:rFonts w:ascii="Wingdings" w:hAnsi="Wingdings" w:hint="default"/>
       </w:rPr>
     </w:lvl>
   </w:abstractNum>
@@ -3178,11 +3823,11 @@
 </file>
 
 <file path=word/styles.xml><?xml version="1.0" encoding="utf-8"?>
-<w:styles xmlns:wp14="http://schemas.microsoft.com/office/word/2010/wordprocessingDrawing" xmlns:mc="http://schemas.openxmlformats.org/markup-compatibility/2006" xmlns:r="http://schemas.openxmlformats.org/officeDocument/2006/relationships" xmlns:w="http://schemas.openxmlformats.org/wordprocessingml/2006/main" xmlns:w14="http://schemas.microsoft.com/office/word/2010/wordml" xmlns:w15="http://schemas.microsoft.com/office/word/2012/wordml" xmlns:w16se="http://schemas.microsoft.com/office/word/2015/wordml/symex" mc:Ignorable="w14 w15 w16se wp14">
+<w:styles xmlns:mc="http://schemas.openxmlformats.org/markup-compatibility/2006" xmlns:r="http://schemas.openxmlformats.org/officeDocument/2006/relationships" xmlns:w="http://schemas.openxmlformats.org/wordprocessingml/2006/main" xmlns:w14="http://schemas.microsoft.com/office/word/2010/wordml" xmlns:w15="http://schemas.microsoft.com/office/word/2012/wordml" xmlns:w16se="http://schemas.microsoft.com/office/word/2015/wordml/symex" mc:Ignorable="w14 w15 w16se">
   <w:docDefaults>
     <w:rPrDefault>
       <w:rPr>
-        <w:rFonts w:asciiTheme="minorHAnsi" w:hAnsiTheme="minorHAnsi" w:eastAsiaTheme="minorHAnsi" w:cstheme="minorBidi"/>
+        <w:rFonts w:asciiTheme="minorHAnsi" w:eastAsiaTheme="minorHAnsi" w:hAnsiTheme="minorHAnsi" w:cstheme="minorBidi"/>
         <w:sz w:val="22"/>
         <w:szCs w:val="22"/>
         <w:lang w:val="es-ES" w:eastAsia="en-US" w:bidi="ar-SA"/>
@@ -3197,14 +3842,14 @@
   <w:latentStyles w:defLockedState="0" w:defUIPriority="99" w:defSemiHidden="0" w:defUnhideWhenUsed="0" w:defQFormat="0" w:count="371">
     <w:lsdException w:name="Normal" w:uiPriority="0" w:qFormat="1"/>
     <w:lsdException w:name="heading 1" w:uiPriority="9" w:qFormat="1"/>
-    <w:lsdException w:name="heading 2" w:uiPriority="9" w:semiHidden="1" w:unhideWhenUsed="1" w:qFormat="1"/>
-    <w:lsdException w:name="heading 3" w:uiPriority="9" w:semiHidden="1" w:unhideWhenUsed="1" w:qFormat="1"/>
-    <w:lsdException w:name="heading 4" w:uiPriority="9" w:semiHidden="1" w:unhideWhenUsed="1" w:qFormat="1"/>
-    <w:lsdException w:name="heading 5" w:uiPriority="9" w:semiHidden="1" w:unhideWhenUsed="1" w:qFormat="1"/>
-    <w:lsdException w:name="heading 6" w:uiPriority="9" w:semiHidden="1" w:unhideWhenUsed="1" w:qFormat="1"/>
-    <w:lsdException w:name="heading 7" w:uiPriority="9" w:semiHidden="1" w:unhideWhenUsed="1" w:qFormat="1"/>
-    <w:lsdException w:name="heading 8" w:uiPriority="9" w:semiHidden="1" w:unhideWhenUsed="1" w:qFormat="1"/>
-    <w:lsdException w:name="heading 9" w:uiPriority="9" w:semiHidden="1" w:unhideWhenUsed="1" w:qFormat="1"/>
+    <w:lsdException w:name="heading 2" w:semiHidden="1" w:uiPriority="9" w:unhideWhenUsed="1" w:qFormat="1"/>
+    <w:lsdException w:name="heading 3" w:semiHidden="1" w:uiPriority="9" w:unhideWhenUsed="1" w:qFormat="1"/>
+    <w:lsdException w:name="heading 4" w:semiHidden="1" w:uiPriority="9" w:unhideWhenUsed="1" w:qFormat="1"/>
+    <w:lsdException w:name="heading 5" w:semiHidden="1" w:uiPriority="9" w:unhideWhenUsed="1" w:qFormat="1"/>
+    <w:lsdException w:name="heading 6" w:semiHidden="1" w:uiPriority="9" w:unhideWhenUsed="1" w:qFormat="1"/>
+    <w:lsdException w:name="heading 7" w:semiHidden="1" w:uiPriority="9" w:unhideWhenUsed="1" w:qFormat="1"/>
+    <w:lsdException w:name="heading 8" w:semiHidden="1" w:uiPriority="9" w:unhideWhenUsed="1" w:qFormat="1"/>
+    <w:lsdException w:name="heading 9" w:semiHidden="1" w:uiPriority="9" w:unhideWhenUsed="1" w:qFormat="1"/>
     <w:lsdException w:name="index 1" w:semiHidden="1" w:unhideWhenUsed="1"/>
     <w:lsdException w:name="index 2" w:semiHidden="1" w:unhideWhenUsed="1"/>
     <w:lsdException w:name="index 3" w:semiHidden="1" w:unhideWhenUsed="1"/>
@@ -3214,22 +3859,22 @@
     <w:lsdException w:name="index 7" w:semiHidden="1" w:unhideWhenUsed="1"/>
     <w:lsdException w:name="index 8" w:semiHidden="1" w:unhideWhenUsed="1"/>
     <w:lsdException w:name="index 9" w:semiHidden="1" w:unhideWhenUsed="1"/>
-    <w:lsdException w:name="toc 1" w:uiPriority="39" w:semiHidden="1" w:unhideWhenUsed="1"/>
-    <w:lsdException w:name="toc 2" w:uiPriority="39" w:semiHidden="1" w:unhideWhenUsed="1"/>
-    <w:lsdException w:name="toc 3" w:uiPriority="39" w:semiHidden="1" w:unhideWhenUsed="1"/>
-    <w:lsdException w:name="toc 4" w:uiPriority="39" w:semiHidden="1" w:unhideWhenUsed="1"/>
-    <w:lsdException w:name="toc 5" w:uiPriority="39" w:semiHidden="1" w:unhideWhenUsed="1"/>
-    <w:lsdException w:name="toc 6" w:uiPriority="39" w:semiHidden="1" w:unhideWhenUsed="1"/>
-    <w:lsdException w:name="toc 7" w:uiPriority="39" w:semiHidden="1" w:unhideWhenUsed="1"/>
-    <w:lsdException w:name="toc 8" w:uiPriority="39" w:semiHidden="1" w:unhideWhenUsed="1"/>
-    <w:lsdException w:name="toc 9" w:uiPriority="39" w:semiHidden="1" w:unhideWhenUsed="1"/>
+    <w:lsdException w:name="toc 1" w:semiHidden="1" w:uiPriority="39" w:unhideWhenUsed="1"/>
+    <w:lsdException w:name="toc 2" w:semiHidden="1" w:uiPriority="39" w:unhideWhenUsed="1"/>
+    <w:lsdException w:name="toc 3" w:semiHidden="1" w:uiPriority="39" w:unhideWhenUsed="1"/>
+    <w:lsdException w:name="toc 4" w:semiHidden="1" w:uiPriority="39" w:unhideWhenUsed="1"/>
+    <w:lsdException w:name="toc 5" w:semiHidden="1" w:uiPriority="39" w:unhideWhenUsed="1"/>
+    <w:lsdException w:name="toc 6" w:semiHidden="1" w:uiPriority="39" w:unhideWhenUsed="1"/>
+    <w:lsdException w:name="toc 7" w:semiHidden="1" w:uiPriority="39" w:unhideWhenUsed="1"/>
+    <w:lsdException w:name="toc 8" w:semiHidden="1" w:uiPriority="39" w:unhideWhenUsed="1"/>
+    <w:lsdException w:name="toc 9" w:semiHidden="1" w:uiPriority="39" w:unhideWhenUsed="1"/>
     <w:lsdException w:name="Normal Indent" w:semiHidden="1" w:unhideWhenUsed="1"/>
     <w:lsdException w:name="footnote text" w:semiHidden="1" w:unhideWhenUsed="1"/>
     <w:lsdException w:name="annotation text" w:semiHidden="1" w:unhideWhenUsed="1"/>
     <w:lsdException w:name="header" w:semiHidden="1" w:unhideWhenUsed="1"/>
     <w:lsdException w:name="footer" w:semiHidden="1" w:unhideWhenUsed="1"/>
     <w:lsdException w:name="index heading" w:semiHidden="1" w:unhideWhenUsed="1"/>
-    <w:lsdException w:name="caption" w:uiPriority="35" w:semiHidden="1" w:unhideWhenUsed="1" w:qFormat="1"/>
+    <w:lsdException w:name="caption" w:semiHidden="1" w:uiPriority="35" w:unhideWhenUsed="1" w:qFormat="1"/>
     <w:lsdException w:name="table of figures" w:semiHidden="1" w:unhideWhenUsed="1"/>
     <w:lsdException w:name="envelope address" w:semiHidden="1" w:unhideWhenUsed="1"/>
     <w:lsdException w:name="envelope return" w:semiHidden="1" w:unhideWhenUsed="1"/>
@@ -3260,7 +3905,7 @@
     <w:lsdException w:name="Title" w:uiPriority="10" w:qFormat="1"/>
     <w:lsdException w:name="Closing" w:semiHidden="1" w:unhideWhenUsed="1"/>
     <w:lsdException w:name="Signature" w:semiHidden="1" w:unhideWhenUsed="1"/>
-    <w:lsdException w:name="Default Paragraph Font" w:uiPriority="1" w:semiHidden="1" w:unhideWhenUsed="1"/>
+    <w:lsdException w:name="Default Paragraph Font" w:semiHidden="1" w:uiPriority="1" w:unhideWhenUsed="1"/>
     <w:lsdException w:name="Body Text" w:semiHidden="1" w:unhideWhenUsed="1"/>
     <w:lsdException w:name="Body Text Indent" w:semiHidden="1" w:unhideWhenUsed="1"/>
     <w:lsdException w:name="List Continue" w:semiHidden="1" w:unhideWhenUsed="1"/>
@@ -3460,8 +4105,8 @@
     <w:lsdException w:name="Subtle Reference" w:uiPriority="31" w:qFormat="1"/>
     <w:lsdException w:name="Intense Reference" w:uiPriority="32" w:qFormat="1"/>
     <w:lsdException w:name="Book Title" w:uiPriority="33" w:qFormat="1"/>
-    <w:lsdException w:name="Bibliography" w:uiPriority="37" w:semiHidden="1" w:unhideWhenUsed="1"/>
-    <w:lsdException w:name="TOC Heading" w:uiPriority="39" w:semiHidden="1" w:unhideWhenUsed="1" w:qFormat="1"/>
+    <w:lsdException w:name="Bibliography" w:semiHidden="1" w:uiPriority="37" w:unhideWhenUsed="1"/>
+    <w:lsdException w:name="TOC Heading" w:semiHidden="1" w:uiPriority="39" w:unhideWhenUsed="1" w:qFormat="1"/>
     <w:lsdException w:name="Plain Table 1" w:uiPriority="41"/>
     <w:lsdException w:name="Plain Table 2" w:uiPriority="42"/>
     <w:lsdException w:name="Plain Table 3" w:uiPriority="43"/>
@@ -3567,7 +4212,7 @@
     <w:lsdException w:name="List Table 6 Colorful Accent 6" w:uiPriority="51"/>
     <w:lsdException w:name="List Table 7 Colorful Accent 6" w:uiPriority="52"/>
   </w:latentStyles>
-  <w:style w:type="paragraph" w:styleId="Normal" w:default="1">
+  <w:style w:type="paragraph" w:default="1" w:styleId="Normal">
     <w:name w:val="Normal"/>
     <w:qFormat/>
     <w:rsid w:val="0047114D"/>
@@ -3587,7 +4232,7 @@
       <w:outlineLvl w:val="0"/>
     </w:pPr>
     <w:rPr>
-      <w:rFonts w:asciiTheme="majorHAnsi" w:hAnsiTheme="majorHAnsi" w:eastAsiaTheme="majorEastAsia" w:cstheme="majorBidi"/>
+      <w:rFonts w:asciiTheme="majorHAnsi" w:eastAsiaTheme="majorEastAsia" w:hAnsiTheme="majorHAnsi" w:cstheme="majorBidi"/>
       <w:b/>
       <w:bCs/>
       <w:color w:val="365F91" w:themeColor="accent1" w:themeShade="BF"/>
@@ -3611,7 +4256,7 @@
       <w:outlineLvl w:val="1"/>
     </w:pPr>
     <w:rPr>
-      <w:rFonts w:asciiTheme="majorHAnsi" w:hAnsiTheme="majorHAnsi" w:eastAsiaTheme="majorEastAsia" w:cstheme="majorBidi"/>
+      <w:rFonts w:asciiTheme="majorHAnsi" w:eastAsiaTheme="majorEastAsia" w:hAnsiTheme="majorHAnsi" w:cstheme="majorBidi"/>
       <w:b/>
       <w:bCs/>
       <w:color w:val="4F81BD" w:themeColor="accent1"/>
@@ -3635,19 +4280,41 @@
       <w:outlineLvl w:val="2"/>
     </w:pPr>
     <w:rPr>
-      <w:rFonts w:asciiTheme="majorHAnsi" w:hAnsiTheme="majorHAnsi" w:eastAsiaTheme="majorEastAsia" w:cstheme="majorBidi"/>
+      <w:rFonts w:asciiTheme="majorHAnsi" w:eastAsiaTheme="majorEastAsia" w:hAnsiTheme="majorHAnsi" w:cstheme="majorBidi"/>
       <w:b/>
       <w:bCs/>
       <w:color w:val="4F81BD" w:themeColor="accent1"/>
     </w:rPr>
   </w:style>
-  <w:style w:type="character" w:styleId="Fuentedeprrafopredeter" w:default="1">
+  <w:style w:type="paragraph" w:styleId="Ttulo4">
+    <w:name w:val="heading 4"/>
+    <w:basedOn w:val="Normal"/>
+    <w:next w:val="Normal"/>
+    <w:link w:val="Ttulo4Car"/>
+    <w:uiPriority w:val="9"/>
+    <w:unhideWhenUsed/>
+    <w:qFormat/>
+    <w:rsid w:val="0088769A"/>
+    <w:pPr>
+      <w:keepNext/>
+      <w:keepLines/>
+      <w:spacing w:before="40" w:after="0"/>
+      <w:outlineLvl w:val="3"/>
+    </w:pPr>
+    <w:rPr>
+      <w:rFonts w:asciiTheme="majorHAnsi" w:eastAsiaTheme="majorEastAsia" w:hAnsiTheme="majorHAnsi" w:cstheme="majorBidi"/>
+      <w:i/>
+      <w:iCs/>
+      <w:color w:val="365F91" w:themeColor="accent1" w:themeShade="BF"/>
+    </w:rPr>
+  </w:style>
+  <w:style w:type="character" w:default="1" w:styleId="Fuentedeprrafopredeter">
     <w:name w:val="Default Paragraph Font"/>
     <w:uiPriority w:val="1"/>
     <w:semiHidden/>
     <w:unhideWhenUsed/>
   </w:style>
-  <w:style w:type="table" w:styleId="Tablanormal" w:default="1">
+  <w:style w:type="table" w:default="1" w:styleId="Tablanormal">
     <w:name w:val="Normal Table"/>
     <w:uiPriority w:val="99"/>
     <w:semiHidden/>
@@ -3662,20 +4329,20 @@
       </w:tblCellMar>
     </w:tblPr>
   </w:style>
-  <w:style w:type="numbering" w:styleId="Sinlista" w:default="1">
+  <w:style w:type="numbering" w:default="1" w:styleId="Sinlista">
     <w:name w:val="No List"/>
     <w:uiPriority w:val="99"/>
     <w:semiHidden/>
     <w:unhideWhenUsed/>
   </w:style>
-  <w:style w:type="character" w:styleId="Ttulo1Car" w:customStyle="1">
+  <w:style w:type="character" w:customStyle="1" w:styleId="Ttulo1Car">
     <w:name w:val="Título 1 Car"/>
     <w:basedOn w:val="Fuentedeprrafopredeter"/>
     <w:link w:val="Ttulo1"/>
     <w:uiPriority w:val="9"/>
     <w:rsid w:val="00B63821"/>
     <w:rPr>
-      <w:rFonts w:asciiTheme="majorHAnsi" w:hAnsiTheme="majorHAnsi" w:eastAsiaTheme="majorEastAsia" w:cstheme="majorBidi"/>
+      <w:rFonts w:asciiTheme="majorHAnsi" w:eastAsiaTheme="majorEastAsia" w:hAnsiTheme="majorHAnsi" w:cstheme="majorBidi"/>
       <w:b/>
       <w:bCs/>
       <w:color w:val="365F91" w:themeColor="accent1" w:themeShade="BF"/>
@@ -3683,14 +4350,14 @@
       <w:szCs w:val="28"/>
     </w:rPr>
   </w:style>
-  <w:style w:type="character" w:styleId="Ttulo2Car" w:customStyle="1">
+  <w:style w:type="character" w:customStyle="1" w:styleId="Ttulo2Car">
     <w:name w:val="Título 2 Car"/>
     <w:basedOn w:val="Fuentedeprrafopredeter"/>
     <w:link w:val="Ttulo2"/>
     <w:uiPriority w:val="9"/>
     <w:rsid w:val="00B63821"/>
     <w:rPr>
-      <w:rFonts w:asciiTheme="majorHAnsi" w:hAnsiTheme="majorHAnsi" w:eastAsiaTheme="majorEastAsia" w:cstheme="majorBidi"/>
+      <w:rFonts w:asciiTheme="majorHAnsi" w:eastAsiaTheme="majorEastAsia" w:hAnsiTheme="majorHAnsi" w:cstheme="majorBidi"/>
       <w:b/>
       <w:bCs/>
       <w:color w:val="4F81BD" w:themeColor="accent1"/>
@@ -3698,14 +4365,14 @@
       <w:szCs w:val="26"/>
     </w:rPr>
   </w:style>
-  <w:style w:type="character" w:styleId="Ttulo3Car" w:customStyle="1">
+  <w:style w:type="character" w:customStyle="1" w:styleId="Ttulo3Car">
     <w:name w:val="Título 3 Car"/>
     <w:basedOn w:val="Fuentedeprrafopredeter"/>
     <w:link w:val="Ttulo3"/>
     <w:uiPriority w:val="9"/>
     <w:rsid w:val="00B63821"/>
     <w:rPr>
-      <w:rFonts w:asciiTheme="majorHAnsi" w:hAnsiTheme="majorHAnsi" w:eastAsiaTheme="majorEastAsia" w:cstheme="majorBidi"/>
+      <w:rFonts w:asciiTheme="majorHAnsi" w:eastAsiaTheme="majorEastAsia" w:hAnsiTheme="majorHAnsi" w:cstheme="majorBidi"/>
       <w:b/>
       <w:bCs/>
       <w:color w:val="4F81BD" w:themeColor="accent1"/>
@@ -3726,7 +4393,7 @@
       <w:spacing w:after="0" w:line="240" w:lineRule="auto"/>
     </w:pPr>
   </w:style>
-  <w:style w:type="character" w:styleId="EncabezadoCar" w:customStyle="1">
+  <w:style w:type="character" w:customStyle="1" w:styleId="EncabezadoCar">
     <w:name w:val="Encabezado Car"/>
     <w:basedOn w:val="Fuentedeprrafopredeter"/>
     <w:link w:val="Encabezado"/>
@@ -3748,7 +4415,7 @@
       <w:spacing w:after="0" w:line="240" w:lineRule="auto"/>
     </w:pPr>
   </w:style>
-  <w:style w:type="character" w:styleId="PiedepginaCar" w:customStyle="1">
+  <w:style w:type="character" w:customStyle="1" w:styleId="PiedepginaCar">
     <w:name w:val="Pie de página Car"/>
     <w:basedOn w:val="Fuentedeprrafopredeter"/>
     <w:link w:val="Piedepgina"/>
@@ -3772,7 +4439,7 @@
       <w:szCs w:val="16"/>
     </w:rPr>
   </w:style>
-  <w:style w:type="character" w:styleId="TextodegloboCar" w:customStyle="1">
+  <w:style w:type="character" w:customStyle="1" w:styleId="TextodegloboCar">
     <w:name w:val="Texto de globo Car"/>
     <w:basedOn w:val="Fuentedeprrafopredeter"/>
     <w:link w:val="Textodeglobo"/>
@@ -3795,12 +4462,12 @@
     </w:pPr>
     <w:tblPr>
       <w:tblBorders>
-        <w:top w:val="single" w:color="auto" w:sz="4" w:space="0"/>
-        <w:left w:val="single" w:color="auto" w:sz="4" w:space="0"/>
-        <w:bottom w:val="single" w:color="auto" w:sz="4" w:space="0"/>
-        <w:right w:val="single" w:color="auto" w:sz="4" w:space="0"/>
-        <w:insideH w:val="single" w:color="auto" w:sz="4" w:space="0"/>
-        <w:insideV w:val="single" w:color="auto" w:sz="4" w:space="0"/>
+        <w:top w:val="single" w:sz="4" w:space="0" w:color="auto"/>
+        <w:left w:val="single" w:sz="4" w:space="0" w:color="auto"/>
+        <w:bottom w:val="single" w:sz="4" w:space="0" w:color="auto"/>
+        <w:right w:val="single" w:sz="4" w:space="0" w:color="auto"/>
+        <w:insideH w:val="single" w:sz="4" w:space="0" w:color="auto"/>
+        <w:insideV w:val="single" w:sz="4" w:space="0" w:color="auto"/>
       </w:tblBorders>
     </w:tblPr>
   </w:style>
@@ -3820,7 +4487,7 @@
       <w:szCs w:val="20"/>
     </w:rPr>
   </w:style>
-  <w:style w:type="character" w:styleId="TextonotapieCar" w:customStyle="1">
+  <w:style w:type="character" w:customStyle="1" w:styleId="TextonotapieCar">
     <w:name w:val="Texto nota pie Car"/>
     <w:basedOn w:val="Fuentedeprrafopredeter"/>
     <w:link w:val="Textonotapie"/>
@@ -3841,6 +4508,19 @@
     <w:rsid w:val="0063588E"/>
     <w:rPr>
       <w:vertAlign w:val="superscript"/>
+    </w:rPr>
+  </w:style>
+  <w:style w:type="character" w:customStyle="1" w:styleId="Ttulo4Car">
+    <w:name w:val="Título 4 Car"/>
+    <w:basedOn w:val="Fuentedeprrafopredeter"/>
+    <w:link w:val="Ttulo4"/>
+    <w:uiPriority w:val="9"/>
+    <w:rsid w:val="0088769A"/>
+    <w:rPr>
+      <w:rFonts w:asciiTheme="majorHAnsi" w:eastAsiaTheme="majorEastAsia" w:hAnsiTheme="majorHAnsi" w:cstheme="majorBidi"/>
+      <w:i/>
+      <w:iCs/>
+      <w:color w:val="365F91" w:themeColor="accent1" w:themeShade="BF"/>
     </w:rPr>
   </w:style>
 </w:styles>
@@ -4136,7 +4816,7 @@
 </file>
 
 <file path=customXml/itemProps1.xml><?xml version="1.0" encoding="utf-8"?>
-<ds:datastoreItem xmlns:ds="http://schemas.openxmlformats.org/officeDocument/2006/customXml" ds:itemID="{7FC602C5-203B-41AE-B905-867BB68B6FB1}">
+<ds:datastoreItem xmlns:ds="http://schemas.openxmlformats.org/officeDocument/2006/customXml" ds:itemID="{944E6C5B-25D1-4C39-AD97-850695CD81A4}">
   <ds:schemaRefs>
     <ds:schemaRef ds:uri="http://schemas.openxmlformats.org/officeDocument/2006/bibliography"/>
   </ds:schemaRefs>

</xml_diff>